<commit_message>
Klassenverantwortlichkeiten ins Design-Dokument eingefügt
</commit_message>
<xml_diff>
--- a/Planung/03_Design/Design.docx
+++ b/Planung/03_Design/Design.docx
@@ -1,10 +1,10 @@
 
 <file path=word/document.xml><?xml version="1.0" encoding="utf-8"?>
-<w:document xmlns:wpc="http://schemas.microsoft.com/office/word/2010/wordprocessingCanvas" xmlns:mc="http://schemas.openxmlformats.org/markup-compatibility/2006" xmlns:o="urn:schemas-microsoft-com:office:office" xmlns:r="http://schemas.openxmlformats.org/officeDocument/2006/relationships" xmlns:m="http://schemas.openxmlformats.org/officeDocument/2006/math" xmlns:v="urn:schemas-microsoft-com:vml" xmlns:wp14="http://schemas.microsoft.com/office/word/2010/wordprocessingDrawing" xmlns:wp="http://schemas.openxmlformats.org/drawingml/2006/wordprocessingDrawing" xmlns:w10="urn:schemas-microsoft-com:office:word" xmlns:w="http://schemas.openxmlformats.org/wordprocessingml/2006/main" xmlns:w14="http://schemas.microsoft.com/office/word/2010/wordml" xmlns:w15="http://schemas.microsoft.com/office/word/2012/wordml" xmlns:wpg="http://schemas.microsoft.com/office/word/2010/wordprocessingGroup" xmlns:wpi="http://schemas.microsoft.com/office/word/2010/wordprocessingInk" xmlns:wne="http://schemas.microsoft.com/office/word/2006/wordml" xmlns:wps="http://schemas.microsoft.com/office/word/2010/wordprocessingShape" mc:Ignorable="w14 w15 wp14">
+<w:document xmlns:wpc="http://schemas.microsoft.com/office/word/2010/wordprocessingCanvas" xmlns:mo="http://schemas.microsoft.com/office/mac/office/2008/main" xmlns:mc="http://schemas.openxmlformats.org/markup-compatibility/2006" xmlns:mv="urn:schemas-microsoft-com:mac:vml" xmlns:o="urn:schemas-microsoft-com:office:office" xmlns:r="http://schemas.openxmlformats.org/officeDocument/2006/relationships" xmlns:m="http://schemas.openxmlformats.org/officeDocument/2006/math" xmlns:v="urn:schemas-microsoft-com:vml" xmlns:wp14="http://schemas.microsoft.com/office/word/2010/wordprocessingDrawing" xmlns:wp="http://schemas.openxmlformats.org/drawingml/2006/wordprocessingDrawing" xmlns:w10="urn:schemas-microsoft-com:office:word" xmlns:w="http://schemas.openxmlformats.org/wordprocessingml/2006/main" xmlns:w14="http://schemas.microsoft.com/office/word/2010/wordml" xmlns:wpg="http://schemas.microsoft.com/office/word/2010/wordprocessingGroup" xmlns:wpi="http://schemas.microsoft.com/office/word/2010/wordprocessingInk" xmlns:wne="http://schemas.microsoft.com/office/word/2006/wordml" xmlns:wps="http://schemas.microsoft.com/office/word/2010/wordprocessingShape" mc:Ignorable="w14 wp14">
   <w:body>
     <w:p>
       <w:pPr>
-        <w:pStyle w:val="Title"/>
+        <w:pStyle w:val="Titel"/>
       </w:pPr>
       <w:r>
         <w:t>Design</w:t>
@@ -12,7 +12,7 @@
     </w:p>
     <w:p>
       <w:pPr>
-        <w:pStyle w:val="Heading2"/>
+        <w:pStyle w:val="berschrift2"/>
       </w:pPr>
       <w:r>
         <w:t xml:space="preserve"> </w:t>
@@ -39,7 +39,7 @@
     </w:p>
     <w:p>
       <w:pPr>
-        <w:pStyle w:val="Heading2"/>
+        <w:pStyle w:val="berschrift2"/>
       </w:pPr>
       <w:r>
         <w:lastRenderedPageBreak/>
@@ -98,7 +98,6 @@
       <w:r>
         <w:rPr>
           <w:noProof/>
-          <w:lang w:val="de-CH" w:eastAsia="de-CH"/>
         </w:rPr>
         <w:drawing>
           <wp:anchor distT="0" distB="0" distL="114300" distR="114300" simplePos="0" relativeHeight="251661312" behindDoc="0" locked="0" layoutInCell="1" allowOverlap="1" wp14:anchorId="7AFEABE8" wp14:editId="1078DB21">
@@ -124,7 +123,7 @@
                     <pic:cNvPicPr/>
                   </pic:nvPicPr>
                   <pic:blipFill>
-                    <a:blip r:embed="rId8"/>
+                    <a:blip r:embed="rId9"/>
                     <a:stretch>
                       <a:fillRect/>
                     </a:stretch>
@@ -144,16 +143,8 @@
           </wp:anchor>
         </w:drawing>
       </w:r>
-      <w:proofErr w:type="gramStart"/>
-      <w:r>
-        <w:t>folgende</w:t>
-      </w:r>
-      <w:r>
-        <w:t>s</w:t>
-      </w:r>
-      <w:proofErr w:type="gramEnd"/>
-      <w:r>
-        <w:t xml:space="preserve"> </w:t>
+      <w:r>
+        <w:t xml:space="preserve">folgendes </w:t>
       </w:r>
       <w:proofErr w:type="spellStart"/>
       <w:r>
@@ -161,10 +152,7 @@
       </w:r>
       <w:proofErr w:type="spellEnd"/>
       <w:r>
-        <w:t xml:space="preserve"> entschieden</w:t>
-      </w:r>
-      <w:r>
-        <w:t>:</w:t>
+        <w:t xml:space="preserve"> entschieden:</w:t>
       </w:r>
     </w:p>
     <w:p>
@@ -174,7 +162,7 @@
     </w:p>
     <w:p>
       <w:pPr>
-        <w:pStyle w:val="ListParagraph"/>
+        <w:pStyle w:val="Listenabsatz"/>
         <w:numPr>
           <w:ilvl w:val="0"/>
           <w:numId w:val="17"/>
@@ -192,7 +180,7 @@
     </w:p>
     <w:p>
       <w:pPr>
-        <w:pStyle w:val="ListParagraph"/>
+        <w:pStyle w:val="Listenabsatz"/>
       </w:pPr>
       <w:r>
         <w:t xml:space="preserve">Hier wird das 2d Userinterface gerendert. Mit Hilfe der </w:t>
@@ -208,7 +196,7 @@
     </w:p>
     <w:p>
       <w:pPr>
-        <w:pStyle w:val="ListParagraph"/>
+        <w:pStyle w:val="Listenabsatz"/>
         <w:numPr>
           <w:ilvl w:val="0"/>
           <w:numId w:val="17"/>
@@ -226,7 +214,7 @@
     </w:p>
     <w:p>
       <w:pPr>
-        <w:pStyle w:val="ListParagraph"/>
+        <w:pStyle w:val="Listenabsatz"/>
         <w:rPr>
           <w:rFonts w:asciiTheme="majorHAnsi" w:eastAsiaTheme="majorEastAsia" w:hAnsiTheme="majorHAnsi" w:cstheme="majorBidi"/>
           <w:color w:val="365F91" w:themeColor="accent1" w:themeShade="BF"/>
@@ -240,7 +228,7 @@
     </w:p>
     <w:p>
       <w:pPr>
-        <w:pStyle w:val="ListParagraph"/>
+        <w:pStyle w:val="Listenabsatz"/>
         <w:numPr>
           <w:ilvl w:val="0"/>
           <w:numId w:val="17"/>
@@ -258,7 +246,7 @@
     </w:p>
     <w:p>
       <w:pPr>
-        <w:pStyle w:val="ListParagraph"/>
+        <w:pStyle w:val="Listenabsatz"/>
       </w:pPr>
       <w:r>
         <w:t xml:space="preserve">Hier geschieht die </w:t>
@@ -272,7 +260,7 @@
     </w:p>
     <w:p>
       <w:pPr>
-        <w:pStyle w:val="ListParagraph"/>
+        <w:pStyle w:val="Listenabsatz"/>
         <w:numPr>
           <w:ilvl w:val="0"/>
           <w:numId w:val="17"/>
@@ -298,7 +286,7 @@
     </w:p>
     <w:p>
       <w:pPr>
-        <w:pStyle w:val="ListParagraph"/>
+        <w:pStyle w:val="Listenabsatz"/>
         <w:numPr>
           <w:ilvl w:val="0"/>
           <w:numId w:val="17"/>
@@ -316,7 +304,7 @@
     </w:p>
     <w:p>
       <w:pPr>
-        <w:pStyle w:val="ListParagraph"/>
+        <w:pStyle w:val="Listenabsatz"/>
         <w:rPr>
           <w:rFonts w:asciiTheme="majorHAnsi" w:eastAsiaTheme="majorEastAsia" w:hAnsiTheme="majorHAnsi" w:cstheme="majorBidi"/>
           <w:color w:val="365F91" w:themeColor="accent1" w:themeShade="BF"/>
@@ -330,46 +318,1317 @@
     </w:p>
     <w:p>
       <w:pPr>
-        <w:pStyle w:val="Heading2"/>
-      </w:pPr>
-      <w:bookmarkStart w:id="0" w:name="_GoBack"/>
-      <w:bookmarkEnd w:id="0"/>
+        <w:pStyle w:val="berschrift2"/>
+      </w:pPr>
       <w:r>
         <w:lastRenderedPageBreak/>
         <w:t>Design-Klassendiagramme</w:t>
+      </w:r>
+    </w:p>
+    <w:p>
+      <w:r>
+        <w:br w:type="page"/>
       </w:r>
     </w:p>
     <w:p/>
     <w:p>
       <w:pPr>
-        <w:pStyle w:val="Heading2"/>
-      </w:pPr>
+        <w:pStyle w:val="berschrift2"/>
+      </w:pPr>
+      <w:bookmarkStart w:id="0" w:name="_GoBack"/>
       <w:r>
         <w:t>Klassenverantwortlichkeiten</w:t>
+      </w:r>
+    </w:p>
+    <w:bookmarkEnd w:id="0"/>
+    <w:p>
+      <w:r>
+        <w:t xml:space="preserve">Im folgenden Abschnitt werden die Verantwortlichkeiten und Aufgaben der einzelnen Klassen kurz beschrieben. </w:t>
       </w:r>
     </w:p>
     <w:p/>
     <w:p>
       <w:pPr>
-        <w:pStyle w:val="Heading2"/>
-      </w:pPr>
-      <w:r>
-        <w:t>Zusammenarbeitsdiagramme</w:t>
+        <w:pStyle w:val="berschrift3"/>
+      </w:pPr>
+      <w:r>
+        <w:t xml:space="preserve">Package </w:t>
+      </w:r>
+      <w:proofErr w:type="spellStart"/>
+      <w:r>
+        <w:t>client.UI</w:t>
+      </w:r>
+      <w:proofErr w:type="spellEnd"/>
+      <w:r>
+        <w:t xml:space="preserve"> </w:t>
+      </w:r>
+    </w:p>
+    <w:tbl>
+      <w:tblPr>
+        <w:tblStyle w:val="HelleSchattierung-Akzent1"/>
+        <w:tblW w:w="0" w:type="auto"/>
+        <w:tblLook w:val="04A0" w:firstRow="1" w:lastRow="0" w:firstColumn="1" w:lastColumn="0" w:noHBand="0" w:noVBand="1"/>
+      </w:tblPr>
+      <w:tblGrid>
+        <w:gridCol w:w="4603"/>
+        <w:gridCol w:w="4603"/>
+      </w:tblGrid>
+      <w:tr>
+        <w:trPr>
+          <w:cnfStyle w:val="100000000000" w:firstRow="1" w:lastRow="0" w:firstColumn="0" w:lastColumn="0" w:oddVBand="0" w:evenVBand="0" w:oddHBand="0" w:evenHBand="0" w:firstRowFirstColumn="0" w:firstRowLastColumn="0" w:lastRowFirstColumn="0" w:lastRowLastColumn="0"/>
+        </w:trPr>
+        <w:tc>
+          <w:tcPr>
+            <w:cnfStyle w:val="001000000000" w:firstRow="0" w:lastRow="0" w:firstColumn="1" w:lastColumn="0" w:oddVBand="0" w:evenVBand="0" w:oddHBand="0" w:evenHBand="0" w:firstRowFirstColumn="0" w:firstRowLastColumn="0" w:lastRowFirstColumn="0" w:lastRowLastColumn="0"/>
+            <w:tcW w:w="4603" w:type="dxa"/>
+          </w:tcPr>
+          <w:p>
+            <w:r>
+              <w:t>Klassenname</w:t>
+            </w:r>
+          </w:p>
+        </w:tc>
+        <w:tc>
+          <w:tcPr>
+            <w:tcW w:w="4603" w:type="dxa"/>
+          </w:tcPr>
+          <w:p>
+            <w:pPr>
+              <w:cnfStyle w:val="100000000000" w:firstRow="1" w:lastRow="0" w:firstColumn="0" w:lastColumn="0" w:oddVBand="0" w:evenVBand="0" w:oddHBand="0" w:evenHBand="0" w:firstRowFirstColumn="0" w:firstRowLastColumn="0" w:lastRowFirstColumn="0" w:lastRowLastColumn="0"/>
+            </w:pPr>
+            <w:r>
+              <w:t>Verantwortlichkeiten / Aufgaben</w:t>
+            </w:r>
+          </w:p>
+        </w:tc>
+      </w:tr>
+      <w:tr>
+        <w:trPr>
+          <w:cnfStyle w:val="000000100000" w:firstRow="0" w:lastRow="0" w:firstColumn="0" w:lastColumn="0" w:oddVBand="0" w:evenVBand="0" w:oddHBand="1" w:evenHBand="0" w:firstRowFirstColumn="0" w:firstRowLastColumn="0" w:lastRowFirstColumn="0" w:lastRowLastColumn="0"/>
+        </w:trPr>
+        <w:tc>
+          <w:tcPr>
+            <w:cnfStyle w:val="001000000000" w:firstRow="0" w:lastRow="0" w:firstColumn="1" w:lastColumn="0" w:oddVBand="0" w:evenVBand="0" w:oddHBand="0" w:evenHBand="0" w:firstRowFirstColumn="0" w:firstRowLastColumn="0" w:lastRowFirstColumn="0" w:lastRowLastColumn="0"/>
+            <w:tcW w:w="4603" w:type="dxa"/>
+          </w:tcPr>
+          <w:p>
+            <w:proofErr w:type="spellStart"/>
+            <w:r>
+              <w:t>NecarexDesktop</w:t>
+            </w:r>
+            <w:proofErr w:type="spellEnd"/>
+          </w:p>
+        </w:tc>
+        <w:tc>
+          <w:tcPr>
+            <w:tcW w:w="4603" w:type="dxa"/>
+          </w:tcPr>
+          <w:p>
+            <w:pPr>
+              <w:cnfStyle w:val="000000100000" w:firstRow="0" w:lastRow="0" w:firstColumn="0" w:lastColumn="0" w:oddVBand="0" w:evenVBand="0" w:oddHBand="1" w:evenHBand="0" w:firstRowFirstColumn="0" w:firstRowLastColumn="0" w:lastRowFirstColumn="0" w:lastRowLastColumn="0"/>
+            </w:pPr>
+            <w:r>
+              <w:t>Einstiegsklasse für Desktop Anwendungen.</w:t>
+            </w:r>
+          </w:p>
+        </w:tc>
+      </w:tr>
+      <w:tr>
+        <w:tc>
+          <w:tcPr>
+            <w:cnfStyle w:val="001000000000" w:firstRow="0" w:lastRow="0" w:firstColumn="1" w:lastColumn="0" w:oddVBand="0" w:evenVBand="0" w:oddHBand="0" w:evenHBand="0" w:firstRowFirstColumn="0" w:firstRowLastColumn="0" w:lastRowFirstColumn="0" w:lastRowLastColumn="0"/>
+            <w:tcW w:w="4603" w:type="dxa"/>
+          </w:tcPr>
+          <w:p>
+            <w:proofErr w:type="spellStart"/>
+            <w:r>
+              <w:t>NecarexGame</w:t>
+            </w:r>
+            <w:proofErr w:type="spellEnd"/>
+            <w:r>
+              <w:t xml:space="preserve"> </w:t>
+            </w:r>
+          </w:p>
+        </w:tc>
+        <w:tc>
+          <w:tcPr>
+            <w:tcW w:w="4603" w:type="dxa"/>
+          </w:tcPr>
+          <w:p>
+            <w:pPr>
+              <w:cnfStyle w:val="000000000000" w:firstRow="0" w:lastRow="0" w:firstColumn="0" w:lastColumn="0" w:oddVBand="0" w:evenVBand="0" w:oddHBand="0" w:evenHBand="0" w:firstRowFirstColumn="0" w:firstRowLastColumn="0" w:lastRowFirstColumn="0" w:lastRowLastColumn="0"/>
+            </w:pPr>
+            <w:proofErr w:type="spellStart"/>
+            <w:r>
+              <w:t>LibGDX</w:t>
+            </w:r>
+            <w:proofErr w:type="spellEnd"/>
+            <w:r>
+              <w:t xml:space="preserve"> Main Klasse, übernimmt das Draw/Update.</w:t>
+            </w:r>
+          </w:p>
+        </w:tc>
+      </w:tr>
+    </w:tbl>
+    <w:p>
+      <w:pPr>
+        <w:pStyle w:val="berschrift3"/>
+      </w:pPr>
+      <w:r>
+        <w:t xml:space="preserve">Package </w:t>
+      </w:r>
+      <w:proofErr w:type="spellStart"/>
+      <w:r>
+        <w:t>client.UI.drawing</w:t>
+      </w:r>
+      <w:proofErr w:type="spellEnd"/>
+    </w:p>
+    <w:tbl>
+      <w:tblPr>
+        <w:tblStyle w:val="HelleSchattierung-Akzent1"/>
+        <w:tblW w:w="0" w:type="auto"/>
+        <w:tblLook w:val="04A0" w:firstRow="1" w:lastRow="0" w:firstColumn="1" w:lastColumn="0" w:noHBand="0" w:noVBand="1"/>
+      </w:tblPr>
+      <w:tblGrid>
+        <w:gridCol w:w="4603"/>
+        <w:gridCol w:w="4603"/>
+      </w:tblGrid>
+      <w:tr>
+        <w:trPr>
+          <w:cnfStyle w:val="100000000000" w:firstRow="1" w:lastRow="0" w:firstColumn="0" w:lastColumn="0" w:oddVBand="0" w:evenVBand="0" w:oddHBand="0" w:evenHBand="0" w:firstRowFirstColumn="0" w:firstRowLastColumn="0" w:lastRowFirstColumn="0" w:lastRowLastColumn="0"/>
+        </w:trPr>
+        <w:tc>
+          <w:tcPr>
+            <w:cnfStyle w:val="001000000000" w:firstRow="0" w:lastRow="0" w:firstColumn="1" w:lastColumn="0" w:oddVBand="0" w:evenVBand="0" w:oddHBand="0" w:evenHBand="0" w:firstRowFirstColumn="0" w:firstRowLastColumn="0" w:lastRowFirstColumn="0" w:lastRowLastColumn="0"/>
+            <w:tcW w:w="4603" w:type="dxa"/>
+          </w:tcPr>
+          <w:p>
+            <w:r>
+              <w:t>Klassenname</w:t>
+            </w:r>
+          </w:p>
+        </w:tc>
+        <w:tc>
+          <w:tcPr>
+            <w:tcW w:w="4603" w:type="dxa"/>
+          </w:tcPr>
+          <w:p>
+            <w:pPr>
+              <w:cnfStyle w:val="100000000000" w:firstRow="1" w:lastRow="0" w:firstColumn="0" w:lastColumn="0" w:oddVBand="0" w:evenVBand="0" w:oddHBand="0" w:evenHBand="0" w:firstRowFirstColumn="0" w:firstRowLastColumn="0" w:lastRowFirstColumn="0" w:lastRowLastColumn="0"/>
+            </w:pPr>
+            <w:r>
+              <w:t>Verantwortlichkeiten / Aufgaben</w:t>
+            </w:r>
+          </w:p>
+        </w:tc>
+      </w:tr>
+      <w:tr>
+        <w:trPr>
+          <w:cnfStyle w:val="000000100000" w:firstRow="0" w:lastRow="0" w:firstColumn="0" w:lastColumn="0" w:oddVBand="0" w:evenVBand="0" w:oddHBand="1" w:evenHBand="0" w:firstRowFirstColumn="0" w:firstRowLastColumn="0" w:lastRowFirstColumn="0" w:lastRowLastColumn="0"/>
+        </w:trPr>
+        <w:tc>
+          <w:tcPr>
+            <w:cnfStyle w:val="001000000000" w:firstRow="0" w:lastRow="0" w:firstColumn="1" w:lastColumn="0" w:oddVBand="0" w:evenVBand="0" w:oddHBand="0" w:evenHBand="0" w:firstRowFirstColumn="0" w:firstRowLastColumn="0" w:lastRowFirstColumn="0" w:lastRowLastColumn="0"/>
+            <w:tcW w:w="4603" w:type="dxa"/>
+          </w:tcPr>
+          <w:p>
+            <w:proofErr w:type="spellStart"/>
+            <w:r>
+              <w:t>BoardDrawer</w:t>
+            </w:r>
+            <w:proofErr w:type="spellEnd"/>
+          </w:p>
+        </w:tc>
+        <w:tc>
+          <w:tcPr>
+            <w:tcW w:w="4603" w:type="dxa"/>
+          </w:tcPr>
+          <w:p>
+            <w:pPr>
+              <w:cnfStyle w:val="000000100000" w:firstRow="0" w:lastRow="0" w:firstColumn="0" w:lastColumn="0" w:oddVBand="0" w:evenVBand="0" w:oddHBand="1" w:evenHBand="0" w:firstRowFirstColumn="0" w:firstRowLastColumn="0" w:lastRowFirstColumn="0" w:lastRowLastColumn="0"/>
+            </w:pPr>
+            <w:r>
+              <w:t xml:space="preserve">Der </w:t>
+            </w:r>
+            <w:proofErr w:type="spellStart"/>
+            <w:r>
+              <w:t>BoardDrawer</w:t>
+            </w:r>
+            <w:proofErr w:type="spellEnd"/>
+            <w:r>
+              <w:t xml:space="preserve"> übernimmt alle Zeichnungsaufgaben bezogen auf das Schachbrett.</w:t>
+            </w:r>
+          </w:p>
+        </w:tc>
+      </w:tr>
+      <w:tr>
+        <w:tc>
+          <w:tcPr>
+            <w:cnfStyle w:val="001000000000" w:firstRow="0" w:lastRow="0" w:firstColumn="1" w:lastColumn="0" w:oddVBand="0" w:evenVBand="0" w:oddHBand="0" w:evenHBand="0" w:firstRowFirstColumn="0" w:firstRowLastColumn="0" w:lastRowFirstColumn="0" w:lastRowLastColumn="0"/>
+            <w:tcW w:w="4603" w:type="dxa"/>
+          </w:tcPr>
+          <w:p>
+            <w:proofErr w:type="spellStart"/>
+            <w:r>
+              <w:t>PieceDrawer</w:t>
+            </w:r>
+            <w:proofErr w:type="spellEnd"/>
+          </w:p>
+        </w:tc>
+        <w:tc>
+          <w:tcPr>
+            <w:tcW w:w="4603" w:type="dxa"/>
+          </w:tcPr>
+          <w:p>
+            <w:pPr>
+              <w:cnfStyle w:val="000000000000" w:firstRow="0" w:lastRow="0" w:firstColumn="0" w:lastColumn="0" w:oddVBand="0" w:evenVBand="0" w:oddHBand="0" w:evenHBand="0" w:firstRowFirstColumn="0" w:firstRowLastColumn="0" w:lastRowFirstColumn="0" w:lastRowLastColumn="0"/>
+            </w:pPr>
+            <w:r>
+              <w:t xml:space="preserve">Der </w:t>
+            </w:r>
+            <w:proofErr w:type="spellStart"/>
+            <w:r>
+              <w:t>PieceDrawer</w:t>
+            </w:r>
+            <w:proofErr w:type="spellEnd"/>
+            <w:r>
+              <w:t xml:space="preserve"> übernimmt alle Zeichnungsaufgaben bezogen auf die Schachfiguren.</w:t>
+            </w:r>
+          </w:p>
+        </w:tc>
+      </w:tr>
+    </w:tbl>
+    <w:p>
+      <w:pPr>
+        <w:pStyle w:val="berschrift3"/>
+      </w:pPr>
+      <w:r>
+        <w:t xml:space="preserve">Package </w:t>
+      </w:r>
+      <w:proofErr w:type="spellStart"/>
+      <w:r>
+        <w:t>client.viewmodel</w:t>
+      </w:r>
+      <w:proofErr w:type="spellEnd"/>
+    </w:p>
+    <w:tbl>
+      <w:tblPr>
+        <w:tblStyle w:val="HelleSchattierung-Akzent1"/>
+        <w:tblW w:w="0" w:type="auto"/>
+        <w:tblLook w:val="04A0" w:firstRow="1" w:lastRow="0" w:firstColumn="1" w:lastColumn="0" w:noHBand="0" w:noVBand="1"/>
+      </w:tblPr>
+      <w:tblGrid>
+        <w:gridCol w:w="4603"/>
+        <w:gridCol w:w="4603"/>
+      </w:tblGrid>
+      <w:tr>
+        <w:trPr>
+          <w:cnfStyle w:val="100000000000" w:firstRow="1" w:lastRow="0" w:firstColumn="0" w:lastColumn="0" w:oddVBand="0" w:evenVBand="0" w:oddHBand="0" w:evenHBand="0" w:firstRowFirstColumn="0" w:firstRowLastColumn="0" w:lastRowFirstColumn="0" w:lastRowLastColumn="0"/>
+        </w:trPr>
+        <w:tc>
+          <w:tcPr>
+            <w:cnfStyle w:val="001000000000" w:firstRow="0" w:lastRow="0" w:firstColumn="1" w:lastColumn="0" w:oddVBand="0" w:evenVBand="0" w:oddHBand="0" w:evenHBand="0" w:firstRowFirstColumn="0" w:firstRowLastColumn="0" w:lastRowFirstColumn="0" w:lastRowLastColumn="0"/>
+            <w:tcW w:w="4603" w:type="dxa"/>
+          </w:tcPr>
+          <w:p>
+            <w:r>
+              <w:t>Klassenname</w:t>
+            </w:r>
+          </w:p>
+        </w:tc>
+        <w:tc>
+          <w:tcPr>
+            <w:tcW w:w="4603" w:type="dxa"/>
+          </w:tcPr>
+          <w:p>
+            <w:pPr>
+              <w:cnfStyle w:val="100000000000" w:firstRow="1" w:lastRow="0" w:firstColumn="0" w:lastColumn="0" w:oddVBand="0" w:evenVBand="0" w:oddHBand="0" w:evenHBand="0" w:firstRowFirstColumn="0" w:firstRowLastColumn="0" w:lastRowFirstColumn="0" w:lastRowLastColumn="0"/>
+            </w:pPr>
+            <w:r>
+              <w:t>Verantwortlichkeiten / Aufgaben</w:t>
+            </w:r>
+          </w:p>
+        </w:tc>
+      </w:tr>
+      <w:tr>
+        <w:trPr>
+          <w:cnfStyle w:val="000000100000" w:firstRow="0" w:lastRow="0" w:firstColumn="0" w:lastColumn="0" w:oddVBand="0" w:evenVBand="0" w:oddHBand="1" w:evenHBand="0" w:firstRowFirstColumn="0" w:firstRowLastColumn="0" w:lastRowFirstColumn="0" w:lastRowLastColumn="0"/>
+        </w:trPr>
+        <w:tc>
+          <w:tcPr>
+            <w:cnfStyle w:val="001000000000" w:firstRow="0" w:lastRow="0" w:firstColumn="1" w:lastColumn="0" w:oddVBand="0" w:evenVBand="0" w:oddHBand="0" w:evenHBand="0" w:firstRowFirstColumn="0" w:firstRowLastColumn="0" w:lastRowFirstColumn="0" w:lastRowLastColumn="0"/>
+            <w:tcW w:w="4603" w:type="dxa"/>
+          </w:tcPr>
+          <w:p>
+            <w:proofErr w:type="spellStart"/>
+            <w:r>
+              <w:t>ChessBoardViewModel</w:t>
+            </w:r>
+            <w:proofErr w:type="spellEnd"/>
+          </w:p>
+        </w:tc>
+        <w:tc>
+          <w:tcPr>
+            <w:tcW w:w="4603" w:type="dxa"/>
+          </w:tcPr>
+          <w:p>
+            <w:pPr>
+              <w:cnfStyle w:val="000000100000" w:firstRow="0" w:lastRow="0" w:firstColumn="0" w:lastColumn="0" w:oddVBand="0" w:evenVBand="0" w:oddHBand="1" w:evenHBand="0" w:firstRowFirstColumn="0" w:firstRowLastColumn="0" w:lastRowFirstColumn="0" w:lastRowLastColumn="0"/>
+            </w:pPr>
+            <w:r>
+              <w:t>Model mit View-spezifischen Daten</w:t>
+            </w:r>
+            <w:r>
+              <w:t xml:space="preserve"> </w:t>
+            </w:r>
+            <w:r>
+              <w:t>für das Schachbrett</w:t>
+            </w:r>
+            <w:r>
+              <w:t xml:space="preserve"> wie zum Beispiel das zuletzt vom Benutzer angeklickte Feld</w:t>
+            </w:r>
+            <w:r>
+              <w:t>.</w:t>
+            </w:r>
+          </w:p>
+        </w:tc>
+      </w:tr>
+    </w:tbl>
+    <w:p>
+      <w:pPr>
+        <w:pStyle w:val="berschrift3"/>
+      </w:pPr>
+      <w:r>
+        <w:t xml:space="preserve">Package </w:t>
+      </w:r>
+      <w:proofErr w:type="spellStart"/>
+      <w:r>
+        <w:t>control</w:t>
+      </w:r>
+      <w:proofErr w:type="spellEnd"/>
+      <w:r>
+        <w:t xml:space="preserve"> </w:t>
+      </w:r>
+    </w:p>
+    <w:tbl>
+      <w:tblPr>
+        <w:tblStyle w:val="HelleSchattierung-Akzent1"/>
+        <w:tblW w:w="0" w:type="auto"/>
+        <w:tblLook w:val="04A0" w:firstRow="1" w:lastRow="0" w:firstColumn="1" w:lastColumn="0" w:noHBand="0" w:noVBand="1"/>
+      </w:tblPr>
+      <w:tblGrid>
+        <w:gridCol w:w="4603"/>
+        <w:gridCol w:w="4603"/>
+      </w:tblGrid>
+      <w:tr>
+        <w:trPr>
+          <w:cnfStyle w:val="100000000000" w:firstRow="1" w:lastRow="0" w:firstColumn="0" w:lastColumn="0" w:oddVBand="0" w:evenVBand="0" w:oddHBand="0" w:evenHBand="0" w:firstRowFirstColumn="0" w:firstRowLastColumn="0" w:lastRowFirstColumn="0" w:lastRowLastColumn="0"/>
+        </w:trPr>
+        <w:tc>
+          <w:tcPr>
+            <w:cnfStyle w:val="001000000000" w:firstRow="0" w:lastRow="0" w:firstColumn="1" w:lastColumn="0" w:oddVBand="0" w:evenVBand="0" w:oddHBand="0" w:evenHBand="0" w:firstRowFirstColumn="0" w:firstRowLastColumn="0" w:lastRowFirstColumn="0" w:lastRowLastColumn="0"/>
+            <w:tcW w:w="4603" w:type="dxa"/>
+          </w:tcPr>
+          <w:p>
+            <w:r>
+              <w:t>Klassenname</w:t>
+            </w:r>
+          </w:p>
+        </w:tc>
+        <w:tc>
+          <w:tcPr>
+            <w:tcW w:w="4603" w:type="dxa"/>
+          </w:tcPr>
+          <w:p>
+            <w:pPr>
+              <w:cnfStyle w:val="100000000000" w:firstRow="1" w:lastRow="0" w:firstColumn="0" w:lastColumn="0" w:oddVBand="0" w:evenVBand="0" w:oddHBand="0" w:evenHBand="0" w:firstRowFirstColumn="0" w:firstRowLastColumn="0" w:lastRowFirstColumn="0" w:lastRowLastColumn="0"/>
+            </w:pPr>
+            <w:r>
+              <w:t>Verantwortlichkeiten / Aufgaben</w:t>
+            </w:r>
+          </w:p>
+        </w:tc>
+      </w:tr>
+      <w:tr>
+        <w:trPr>
+          <w:cnfStyle w:val="000000100000" w:firstRow="0" w:lastRow="0" w:firstColumn="0" w:lastColumn="0" w:oddVBand="0" w:evenVBand="0" w:oddHBand="1" w:evenHBand="0" w:firstRowFirstColumn="0" w:firstRowLastColumn="0" w:lastRowFirstColumn="0" w:lastRowLastColumn="0"/>
+        </w:trPr>
+        <w:tc>
+          <w:tcPr>
+            <w:cnfStyle w:val="001000000000" w:firstRow="0" w:lastRow="0" w:firstColumn="1" w:lastColumn="0" w:oddVBand="0" w:evenVBand="0" w:oddHBand="0" w:evenHBand="0" w:firstRowFirstColumn="0" w:firstRowLastColumn="0" w:lastRowFirstColumn="0" w:lastRowLastColumn="0"/>
+            <w:tcW w:w="4603" w:type="dxa"/>
+          </w:tcPr>
+          <w:p>
+            <w:proofErr w:type="spellStart"/>
+            <w:r>
+              <w:t>GameController</w:t>
+            </w:r>
+            <w:proofErr w:type="spellEnd"/>
+          </w:p>
+        </w:tc>
+        <w:tc>
+          <w:tcPr>
+            <w:tcW w:w="4603" w:type="dxa"/>
+          </w:tcPr>
+          <w:p>
+            <w:pPr>
+              <w:cnfStyle w:val="000000100000" w:firstRow="0" w:lastRow="0" w:firstColumn="0" w:lastColumn="0" w:oddVBand="0" w:evenVBand="0" w:oddHBand="1" w:evenHBand="0" w:firstRowFirstColumn="0" w:firstRowLastColumn="0" w:lastRowFirstColumn="0" w:lastRowLastColumn="0"/>
+            </w:pPr>
+            <w:r>
+              <w:t>Kontrolliert den Ablauf des Schachspiels</w:t>
+            </w:r>
+          </w:p>
+        </w:tc>
+      </w:tr>
+    </w:tbl>
+    <w:p>
+      <w:pPr>
+        <w:pStyle w:val="berschrift3"/>
+      </w:pPr>
+      <w:r>
+        <w:t xml:space="preserve">Package </w:t>
+      </w:r>
+      <w:proofErr w:type="spellStart"/>
+      <w:r>
+        <w:t>model</w:t>
+      </w:r>
+      <w:proofErr w:type="spellEnd"/>
+    </w:p>
+    <w:tbl>
+      <w:tblPr>
+        <w:tblStyle w:val="HelleSchattierung-Akzent1"/>
+        <w:tblW w:w="0" w:type="auto"/>
+        <w:tblLook w:val="04A0" w:firstRow="1" w:lastRow="0" w:firstColumn="1" w:lastColumn="0" w:noHBand="0" w:noVBand="1"/>
+      </w:tblPr>
+      <w:tblGrid>
+        <w:gridCol w:w="4603"/>
+        <w:gridCol w:w="4603"/>
+      </w:tblGrid>
+      <w:tr>
+        <w:trPr>
+          <w:cnfStyle w:val="100000000000" w:firstRow="1" w:lastRow="0" w:firstColumn="0" w:lastColumn="0" w:oddVBand="0" w:evenVBand="0" w:oddHBand="0" w:evenHBand="0" w:firstRowFirstColumn="0" w:firstRowLastColumn="0" w:lastRowFirstColumn="0" w:lastRowLastColumn="0"/>
+        </w:trPr>
+        <w:tc>
+          <w:tcPr>
+            <w:cnfStyle w:val="001000000000" w:firstRow="0" w:lastRow="0" w:firstColumn="1" w:lastColumn="0" w:oddVBand="0" w:evenVBand="0" w:oddHBand="0" w:evenHBand="0" w:firstRowFirstColumn="0" w:firstRowLastColumn="0" w:lastRowFirstColumn="0" w:lastRowLastColumn="0"/>
+            <w:tcW w:w="4603" w:type="dxa"/>
+          </w:tcPr>
+          <w:p>
+            <w:r>
+              <w:t>Klassenname</w:t>
+            </w:r>
+          </w:p>
+        </w:tc>
+        <w:tc>
+          <w:tcPr>
+            <w:tcW w:w="4603" w:type="dxa"/>
+          </w:tcPr>
+          <w:p>
+            <w:pPr>
+              <w:cnfStyle w:val="100000000000" w:firstRow="1" w:lastRow="0" w:firstColumn="0" w:lastColumn="0" w:oddVBand="0" w:evenVBand="0" w:oddHBand="0" w:evenHBand="0" w:firstRowFirstColumn="0" w:firstRowLastColumn="0" w:lastRowFirstColumn="0" w:lastRowLastColumn="0"/>
+            </w:pPr>
+            <w:r>
+              <w:t>Verantwortlichkeiten / Aufgaben</w:t>
+            </w:r>
+          </w:p>
+        </w:tc>
+      </w:tr>
+      <w:tr>
+        <w:trPr>
+          <w:cnfStyle w:val="000000100000" w:firstRow="0" w:lastRow="0" w:firstColumn="0" w:lastColumn="0" w:oddVBand="0" w:evenVBand="0" w:oddHBand="1" w:evenHBand="0" w:firstRowFirstColumn="0" w:firstRowLastColumn="0" w:lastRowFirstColumn="0" w:lastRowLastColumn="0"/>
+        </w:trPr>
+        <w:tc>
+          <w:tcPr>
+            <w:cnfStyle w:val="001000000000" w:firstRow="0" w:lastRow="0" w:firstColumn="1" w:lastColumn="0" w:oddVBand="0" w:evenVBand="0" w:oddHBand="0" w:evenHBand="0" w:firstRowFirstColumn="0" w:firstRowLastColumn="0" w:lastRowFirstColumn="0" w:lastRowLastColumn="0"/>
+            <w:tcW w:w="4603" w:type="dxa"/>
+          </w:tcPr>
+          <w:p>
+            <w:proofErr w:type="spellStart"/>
+            <w:r>
+              <w:t>ChessBoard</w:t>
+            </w:r>
+            <w:proofErr w:type="spellEnd"/>
+          </w:p>
+        </w:tc>
+        <w:tc>
+          <w:tcPr>
+            <w:tcW w:w="4603" w:type="dxa"/>
+          </w:tcPr>
+          <w:p>
+            <w:pPr>
+              <w:cnfStyle w:val="000000100000" w:firstRow="0" w:lastRow="0" w:firstColumn="0" w:lastColumn="0" w:oddVBand="0" w:evenVBand="0" w:oddHBand="1" w:evenHBand="0" w:firstRowFirstColumn="0" w:firstRowLastColumn="0" w:lastRowFirstColumn="0" w:lastRowLastColumn="0"/>
+            </w:pPr>
+            <w:r>
+              <w:t xml:space="preserve">Das </w:t>
+            </w:r>
+            <w:proofErr w:type="spellStart"/>
+            <w:r>
+              <w:t>ChessBoard</w:t>
+            </w:r>
+            <w:proofErr w:type="spellEnd"/>
+            <w:r>
+              <w:t xml:space="preserve"> kontrolliert die Schachfelder und macht die Anfangsaufstellung zu Beginn des Spiels.</w:t>
+            </w:r>
+          </w:p>
+        </w:tc>
+      </w:tr>
+      <w:tr>
+        <w:tc>
+          <w:tcPr>
+            <w:cnfStyle w:val="001000000000" w:firstRow="0" w:lastRow="0" w:firstColumn="1" w:lastColumn="0" w:oddVBand="0" w:evenVBand="0" w:oddHBand="0" w:evenHBand="0" w:firstRowFirstColumn="0" w:firstRowLastColumn="0" w:lastRowFirstColumn="0" w:lastRowLastColumn="0"/>
+            <w:tcW w:w="4603" w:type="dxa"/>
+          </w:tcPr>
+          <w:p>
+            <w:proofErr w:type="spellStart"/>
+            <w:r>
+              <w:t>ChessField</w:t>
+            </w:r>
+            <w:proofErr w:type="spellEnd"/>
+          </w:p>
+        </w:tc>
+        <w:tc>
+          <w:tcPr>
+            <w:tcW w:w="4603" w:type="dxa"/>
+          </w:tcPr>
+          <w:p>
+            <w:pPr>
+              <w:cnfStyle w:val="000000000000" w:firstRow="0" w:lastRow="0" w:firstColumn="0" w:lastColumn="0" w:oddVBand="0" w:evenVBand="0" w:oddHBand="0" w:evenHBand="0" w:firstRowFirstColumn="0" w:firstRowLastColumn="0" w:lastRowFirstColumn="0" w:lastRowLastColumn="0"/>
+            </w:pPr>
+            <w:r>
+              <w:t>Auf einem Schachfeld (</w:t>
+            </w:r>
+            <w:proofErr w:type="spellStart"/>
+            <w:r>
+              <w:t>ChessField</w:t>
+            </w:r>
+            <w:proofErr w:type="spellEnd"/>
+            <w:r>
+              <w:t>), das auf einer Spalte und einer Zeile steht, kann eine Figur stehen.</w:t>
+            </w:r>
+          </w:p>
+        </w:tc>
+      </w:tr>
+      <w:tr>
+        <w:trPr>
+          <w:cnfStyle w:val="000000100000" w:firstRow="0" w:lastRow="0" w:firstColumn="0" w:lastColumn="0" w:oddVBand="0" w:evenVBand="0" w:oddHBand="1" w:evenHBand="0" w:firstRowFirstColumn="0" w:firstRowLastColumn="0" w:lastRowFirstColumn="0" w:lastRowLastColumn="0"/>
+        </w:trPr>
+        <w:tc>
+          <w:tcPr>
+            <w:cnfStyle w:val="001000000000" w:firstRow="0" w:lastRow="0" w:firstColumn="1" w:lastColumn="0" w:oddVBand="0" w:evenVBand="0" w:oddHBand="0" w:evenHBand="0" w:firstRowFirstColumn="0" w:firstRowLastColumn="0" w:lastRowFirstColumn="0" w:lastRowLastColumn="0"/>
+            <w:tcW w:w="4603" w:type="dxa"/>
+          </w:tcPr>
+          <w:p>
+            <w:proofErr w:type="spellStart"/>
+            <w:r>
+              <w:t>ComputerPlayer</w:t>
+            </w:r>
+            <w:proofErr w:type="spellEnd"/>
+          </w:p>
+        </w:tc>
+        <w:tc>
+          <w:tcPr>
+            <w:tcW w:w="4603" w:type="dxa"/>
+          </w:tcPr>
+          <w:p>
+            <w:pPr>
+              <w:cnfStyle w:val="000000100000" w:firstRow="0" w:lastRow="0" w:firstColumn="0" w:lastColumn="0" w:oddVBand="0" w:evenVBand="0" w:oddHBand="1" w:evenHBand="0" w:firstRowFirstColumn="0" w:firstRowLastColumn="0" w:lastRowFirstColumn="0" w:lastRowLastColumn="0"/>
+            </w:pPr>
+            <w:r>
+              <w:t>Stellt einen Computerspieler dar. Benutzt für die Zugberechnung das Package model.ai</w:t>
+            </w:r>
+          </w:p>
+        </w:tc>
+      </w:tr>
+      <w:tr>
+        <w:tc>
+          <w:tcPr>
+            <w:cnfStyle w:val="001000000000" w:firstRow="0" w:lastRow="0" w:firstColumn="1" w:lastColumn="0" w:oddVBand="0" w:evenVBand="0" w:oddHBand="0" w:evenHBand="0" w:firstRowFirstColumn="0" w:firstRowLastColumn="0" w:lastRowFirstColumn="0" w:lastRowLastColumn="0"/>
+            <w:tcW w:w="4603" w:type="dxa"/>
+          </w:tcPr>
+          <w:p>
+            <w:r>
+              <w:t>Game</w:t>
+            </w:r>
+          </w:p>
+        </w:tc>
+        <w:tc>
+          <w:tcPr>
+            <w:tcW w:w="4603" w:type="dxa"/>
+          </w:tcPr>
+          <w:p>
+            <w:pPr>
+              <w:cnfStyle w:val="000000000000" w:firstRow="0" w:lastRow="0" w:firstColumn="0" w:lastColumn="0" w:oddVBand="0" w:evenVBand="0" w:oddHBand="0" w:evenHBand="0" w:firstRowFirstColumn="0" w:firstRowLastColumn="0" w:lastRowFirstColumn="0" w:lastRowLastColumn="0"/>
+            </w:pPr>
+            <w:r>
+              <w:t xml:space="preserve">Ein Spiel (Game) besteht aus </w:t>
+            </w:r>
+            <w:proofErr w:type="spellStart"/>
+            <w:r>
+              <w:t>weissem</w:t>
+            </w:r>
+            <w:proofErr w:type="spellEnd"/>
+            <w:r>
+              <w:t xml:space="preserve"> und schwarzem Spieler, sowie einer Referenz des Schachbretts. Die Liste der vergangenen Züge und die bisher geschlagenen Figuren werden hier geführt.</w:t>
+            </w:r>
+          </w:p>
+        </w:tc>
+      </w:tr>
+      <w:tr>
+        <w:trPr>
+          <w:cnfStyle w:val="000000100000" w:firstRow="0" w:lastRow="0" w:firstColumn="0" w:lastColumn="0" w:oddVBand="0" w:evenVBand="0" w:oddHBand="1" w:evenHBand="0" w:firstRowFirstColumn="0" w:firstRowLastColumn="0" w:lastRowFirstColumn="0" w:lastRowLastColumn="0"/>
+        </w:trPr>
+        <w:tc>
+          <w:tcPr>
+            <w:cnfStyle w:val="001000000000" w:firstRow="0" w:lastRow="0" w:firstColumn="1" w:lastColumn="0" w:oddVBand="0" w:evenVBand="0" w:oddHBand="0" w:evenHBand="0" w:firstRowFirstColumn="0" w:firstRowLastColumn="0" w:lastRowFirstColumn="0" w:lastRowLastColumn="0"/>
+            <w:tcW w:w="4603" w:type="dxa"/>
+          </w:tcPr>
+          <w:p>
+            <w:r>
+              <w:t>Player</w:t>
+            </w:r>
+          </w:p>
+        </w:tc>
+        <w:tc>
+          <w:tcPr>
+            <w:tcW w:w="4603" w:type="dxa"/>
+          </w:tcPr>
+          <w:p>
+            <w:pPr>
+              <w:cnfStyle w:val="000000100000" w:firstRow="0" w:lastRow="0" w:firstColumn="0" w:lastColumn="0" w:oddVBand="0" w:evenVBand="0" w:oddHBand="1" w:evenHBand="0" w:firstRowFirstColumn="0" w:firstRowLastColumn="0" w:lastRowFirstColumn="0" w:lastRowLastColumn="0"/>
+            </w:pPr>
+            <w:r>
+              <w:t>Ein Schachspieler (Player) besitzt eine Farbe.</w:t>
+            </w:r>
+          </w:p>
+        </w:tc>
+      </w:tr>
+      <w:tr>
+        <w:tc>
+          <w:tcPr>
+            <w:cnfStyle w:val="001000000000" w:firstRow="0" w:lastRow="0" w:firstColumn="1" w:lastColumn="0" w:oddVBand="0" w:evenVBand="0" w:oddHBand="0" w:evenHBand="0" w:firstRowFirstColumn="0" w:firstRowLastColumn="0" w:lastRowFirstColumn="0" w:lastRowLastColumn="0"/>
+            <w:tcW w:w="4603" w:type="dxa"/>
+          </w:tcPr>
+          <w:p>
+            <w:proofErr w:type="spellStart"/>
+            <w:r>
+              <w:t>PlayerColor</w:t>
+            </w:r>
+            <w:proofErr w:type="spellEnd"/>
+          </w:p>
+        </w:tc>
+        <w:tc>
+          <w:tcPr>
+            <w:tcW w:w="4603" w:type="dxa"/>
+          </w:tcPr>
+          <w:p>
+            <w:pPr>
+              <w:cnfStyle w:val="000000000000" w:firstRow="0" w:lastRow="0" w:firstColumn="0" w:lastColumn="0" w:oddVBand="0" w:evenVBand="0" w:oddHBand="0" w:evenHBand="0" w:firstRowFirstColumn="0" w:firstRowLastColumn="0" w:lastRowFirstColumn="0" w:lastRowLastColumn="0"/>
+            </w:pPr>
+            <w:proofErr w:type="spellStart"/>
+            <w:r>
+              <w:t>Enumeration</w:t>
+            </w:r>
+            <w:proofErr w:type="spellEnd"/>
+            <w:r>
+              <w:t xml:space="preserve"> für die beiden Figurenfarben im Schach: </w:t>
+            </w:r>
+            <w:proofErr w:type="spellStart"/>
+            <w:r>
+              <w:t>Weiss</w:t>
+            </w:r>
+            <w:proofErr w:type="spellEnd"/>
+            <w:r>
+              <w:t xml:space="preserve"> und Schwarz</w:t>
+            </w:r>
+          </w:p>
+        </w:tc>
+      </w:tr>
+      <w:tr>
+        <w:trPr>
+          <w:cnfStyle w:val="000000100000" w:firstRow="0" w:lastRow="0" w:firstColumn="0" w:lastColumn="0" w:oddVBand="0" w:evenVBand="0" w:oddHBand="1" w:evenHBand="0" w:firstRowFirstColumn="0" w:firstRowLastColumn="0" w:lastRowFirstColumn="0" w:lastRowLastColumn="0"/>
+        </w:trPr>
+        <w:tc>
+          <w:tcPr>
+            <w:cnfStyle w:val="001000000000" w:firstRow="0" w:lastRow="0" w:firstColumn="1" w:lastColumn="0" w:oddVBand="0" w:evenVBand="0" w:oddHBand="0" w:evenHBand="0" w:firstRowFirstColumn="0" w:firstRowLastColumn="0" w:lastRowFirstColumn="0" w:lastRowLastColumn="0"/>
+            <w:tcW w:w="4603" w:type="dxa"/>
+          </w:tcPr>
+          <w:p>
+            <w:r>
+              <w:t>Turn</w:t>
+            </w:r>
+          </w:p>
+        </w:tc>
+        <w:tc>
+          <w:tcPr>
+            <w:tcW w:w="4603" w:type="dxa"/>
+          </w:tcPr>
+          <w:p>
+            <w:pPr>
+              <w:cnfStyle w:val="000000100000" w:firstRow="0" w:lastRow="0" w:firstColumn="0" w:lastColumn="0" w:oddVBand="0" w:evenVBand="0" w:oddHBand="1" w:evenHBand="0" w:firstRowFirstColumn="0" w:firstRowLastColumn="0" w:lastRowFirstColumn="0" w:lastRowLastColumn="0"/>
+            </w:pPr>
+            <w:r>
+              <w:t>Ein Zug (Turn) im Schach besteht aus einer Figur</w:t>
+            </w:r>
+            <w:proofErr w:type="gramStart"/>
+            <w:r>
+              <w:t>, die</w:t>
+            </w:r>
+            <w:proofErr w:type="gramEnd"/>
+            <w:r>
+              <w:t xml:space="preserve"> von einem Feld zu einem anderen zieht und dort allenfalls eine andere Figur </w:t>
+            </w:r>
+            <w:r>
+              <w:lastRenderedPageBreak/>
+              <w:t>schlägt.</w:t>
+            </w:r>
+            <w:r>
+              <w:t xml:space="preserve"> </w:t>
+            </w:r>
+            <w:r>
+              <w:t xml:space="preserve">Die Attribute werden über den </w:t>
+            </w:r>
+            <w:proofErr w:type="spellStart"/>
+            <w:r>
+              <w:t>Konstruktor</w:t>
+            </w:r>
+            <w:proofErr w:type="spellEnd"/>
+            <w:r>
+              <w:t xml:space="preserve"> gesetzt, danach sind keine Änderungen mehr möglich, da ein gemachter Spielzug nicht geändert werden kann.</w:t>
+            </w:r>
+          </w:p>
+        </w:tc>
+      </w:tr>
+      <w:tr>
+        <w:tc>
+          <w:tcPr>
+            <w:cnfStyle w:val="001000000000" w:firstRow="0" w:lastRow="0" w:firstColumn="1" w:lastColumn="0" w:oddVBand="0" w:evenVBand="0" w:oddHBand="0" w:evenHBand="0" w:firstRowFirstColumn="0" w:firstRowLastColumn="0" w:lastRowFirstColumn="0" w:lastRowLastColumn="0"/>
+            <w:tcW w:w="4603" w:type="dxa"/>
+          </w:tcPr>
+          <w:p/>
+        </w:tc>
+        <w:tc>
+          <w:tcPr>
+            <w:tcW w:w="4603" w:type="dxa"/>
+          </w:tcPr>
+          <w:p>
+            <w:pPr>
+              <w:cnfStyle w:val="000000000000" w:firstRow="0" w:lastRow="0" w:firstColumn="0" w:lastColumn="0" w:oddVBand="0" w:evenVBand="0" w:oddHBand="0" w:evenHBand="0" w:firstRowFirstColumn="0" w:firstRowLastColumn="0" w:lastRowFirstColumn="0" w:lastRowLastColumn="0"/>
+            </w:pPr>
+          </w:p>
+        </w:tc>
+      </w:tr>
+    </w:tbl>
+    <w:p>
+      <w:pPr>
+        <w:pStyle w:val="berschrift3"/>
+      </w:pPr>
+      <w:r>
+        <w:t xml:space="preserve">Package </w:t>
+      </w:r>
+      <w:r>
+        <w:t>model.ai</w:t>
+      </w:r>
+      <w:r>
+        <w:t xml:space="preserve"> </w:t>
+      </w:r>
+    </w:p>
+    <w:tbl>
+      <w:tblPr>
+        <w:tblStyle w:val="HelleSchattierung-Akzent1"/>
+        <w:tblW w:w="0" w:type="auto"/>
+        <w:tblLook w:val="04A0" w:firstRow="1" w:lastRow="0" w:firstColumn="1" w:lastColumn="0" w:noHBand="0" w:noVBand="1"/>
+      </w:tblPr>
+      <w:tblGrid>
+        <w:gridCol w:w="4603"/>
+        <w:gridCol w:w="4603"/>
+      </w:tblGrid>
+      <w:tr>
+        <w:trPr>
+          <w:cnfStyle w:val="100000000000" w:firstRow="1" w:lastRow="0" w:firstColumn="0" w:lastColumn="0" w:oddVBand="0" w:evenVBand="0" w:oddHBand="0" w:evenHBand="0" w:firstRowFirstColumn="0" w:firstRowLastColumn="0" w:lastRowFirstColumn="0" w:lastRowLastColumn="0"/>
+        </w:trPr>
+        <w:tc>
+          <w:tcPr>
+            <w:cnfStyle w:val="001000000000" w:firstRow="0" w:lastRow="0" w:firstColumn="1" w:lastColumn="0" w:oddVBand="0" w:evenVBand="0" w:oddHBand="0" w:evenHBand="0" w:firstRowFirstColumn="0" w:firstRowLastColumn="0" w:lastRowFirstColumn="0" w:lastRowLastColumn="0"/>
+            <w:tcW w:w="4603" w:type="dxa"/>
+          </w:tcPr>
+          <w:p>
+            <w:r>
+              <w:t>Klassenname</w:t>
+            </w:r>
+          </w:p>
+        </w:tc>
+        <w:tc>
+          <w:tcPr>
+            <w:tcW w:w="4603" w:type="dxa"/>
+          </w:tcPr>
+          <w:p>
+            <w:pPr>
+              <w:cnfStyle w:val="100000000000" w:firstRow="1" w:lastRow="0" w:firstColumn="0" w:lastColumn="0" w:oddVBand="0" w:evenVBand="0" w:oddHBand="0" w:evenHBand="0" w:firstRowFirstColumn="0" w:firstRowLastColumn="0" w:lastRowFirstColumn="0" w:lastRowLastColumn="0"/>
+            </w:pPr>
+            <w:r>
+              <w:t>Verantwortlichkeiten / Aufgaben</w:t>
+            </w:r>
+          </w:p>
+        </w:tc>
+      </w:tr>
+      <w:tr>
+        <w:trPr>
+          <w:cnfStyle w:val="000000100000" w:firstRow="0" w:lastRow="0" w:firstColumn="0" w:lastColumn="0" w:oddVBand="0" w:evenVBand="0" w:oddHBand="1" w:evenHBand="0" w:firstRowFirstColumn="0" w:firstRowLastColumn="0" w:lastRowFirstColumn="0" w:lastRowLastColumn="0"/>
+        </w:trPr>
+        <w:tc>
+          <w:tcPr>
+            <w:cnfStyle w:val="001000000000" w:firstRow="0" w:lastRow="0" w:firstColumn="1" w:lastColumn="0" w:oddVBand="0" w:evenVBand="0" w:oddHBand="0" w:evenHBand="0" w:firstRowFirstColumn="0" w:firstRowLastColumn="0" w:lastRowFirstColumn="0" w:lastRowLastColumn="0"/>
+            <w:tcW w:w="4603" w:type="dxa"/>
+          </w:tcPr>
+          <w:p>
+            <w:proofErr w:type="spellStart"/>
+            <w:r>
+              <w:t>PossibleSituation</w:t>
+            </w:r>
+            <w:proofErr w:type="spellEnd"/>
+          </w:p>
+        </w:tc>
+        <w:tc>
+          <w:tcPr>
+            <w:tcW w:w="4603" w:type="dxa"/>
+          </w:tcPr>
+          <w:p>
+            <w:pPr>
+              <w:cnfStyle w:val="000000100000" w:firstRow="0" w:lastRow="0" w:firstColumn="0" w:lastColumn="0" w:oddVBand="0" w:evenVBand="0" w:oddHBand="1" w:evenHBand="0" w:firstRowFirstColumn="0" w:firstRowLastColumn="0" w:lastRowFirstColumn="0" w:lastRowLastColumn="0"/>
+            </w:pPr>
+            <w:r>
+              <w:t xml:space="preserve">Stellt eine mögliche </w:t>
+            </w:r>
+            <w:r>
+              <w:t>Schachbrettstellung</w:t>
+            </w:r>
+            <w:r>
+              <w:t xml:space="preserve"> dar. Diese Klasse nimmt die Bewertung der Schachsituation vor.</w:t>
+            </w:r>
+          </w:p>
+        </w:tc>
+      </w:tr>
+      <w:tr>
+        <w:tc>
+          <w:tcPr>
+            <w:cnfStyle w:val="001000000000" w:firstRow="0" w:lastRow="0" w:firstColumn="1" w:lastColumn="0" w:oddVBand="0" w:evenVBand="0" w:oddHBand="0" w:evenHBand="0" w:firstRowFirstColumn="0" w:firstRowLastColumn="0" w:lastRowFirstColumn="0" w:lastRowLastColumn="0"/>
+            <w:tcW w:w="4603" w:type="dxa"/>
+          </w:tcPr>
+          <w:p>
+            <w:proofErr w:type="spellStart"/>
+            <w:r>
+              <w:t>PossibleSituationTree</w:t>
+            </w:r>
+            <w:proofErr w:type="spellEnd"/>
+            <w:r>
+              <w:t xml:space="preserve"> </w:t>
+            </w:r>
+          </w:p>
+        </w:tc>
+        <w:tc>
+          <w:tcPr>
+            <w:tcW w:w="4603" w:type="dxa"/>
+          </w:tcPr>
+          <w:p>
+            <w:pPr>
+              <w:cnfStyle w:val="000000000000" w:firstRow="0" w:lastRow="0" w:firstColumn="0" w:lastColumn="0" w:oddVBand="0" w:evenVBand="0" w:oddHBand="0" w:evenHBand="0" w:firstRowFirstColumn="0" w:firstRowLastColumn="0" w:lastRowFirstColumn="0" w:lastRowLastColumn="0"/>
+            </w:pPr>
+            <w:r>
+              <w:t xml:space="preserve">Stellt eine Baumstruktur für die </w:t>
+            </w:r>
+            <w:r>
+              <w:t>möglichen Schachbrettstellungen (</w:t>
+            </w:r>
+            <w:proofErr w:type="spellStart"/>
+            <w:r>
+              <w:t>PossibleSituation</w:t>
+            </w:r>
+            <w:proofErr w:type="spellEnd"/>
+            <w:r>
+              <w:t>) in der Zukunft</w:t>
+            </w:r>
+            <w:r>
+              <w:t xml:space="preserve"> dar und führt die Rekursion durch.</w:t>
+            </w:r>
+          </w:p>
+        </w:tc>
+      </w:tr>
+    </w:tbl>
+    <w:p>
+      <w:pPr>
+        <w:pStyle w:val="berschrift3"/>
+      </w:pPr>
+      <w:r>
+        <w:t xml:space="preserve">Package </w:t>
+      </w:r>
+      <w:proofErr w:type="spellStart"/>
+      <w:r>
+        <w:t>model.pieces</w:t>
+      </w:r>
+      <w:proofErr w:type="spellEnd"/>
+      <w:r>
+        <w:t xml:space="preserve"> </w:t>
+      </w:r>
+    </w:p>
+    <w:tbl>
+      <w:tblPr>
+        <w:tblStyle w:val="HelleSchattierung-Akzent1"/>
+        <w:tblW w:w="0" w:type="auto"/>
+        <w:tblLook w:val="04A0" w:firstRow="1" w:lastRow="0" w:firstColumn="1" w:lastColumn="0" w:noHBand="0" w:noVBand="1"/>
+      </w:tblPr>
+      <w:tblGrid>
+        <w:gridCol w:w="4603"/>
+        <w:gridCol w:w="4603"/>
+      </w:tblGrid>
+      <w:tr>
+        <w:trPr>
+          <w:cnfStyle w:val="100000000000" w:firstRow="1" w:lastRow="0" w:firstColumn="0" w:lastColumn="0" w:oddVBand="0" w:evenVBand="0" w:oddHBand="0" w:evenHBand="0" w:firstRowFirstColumn="0" w:firstRowLastColumn="0" w:lastRowFirstColumn="0" w:lastRowLastColumn="0"/>
+        </w:trPr>
+        <w:tc>
+          <w:tcPr>
+            <w:cnfStyle w:val="001000000000" w:firstRow="0" w:lastRow="0" w:firstColumn="1" w:lastColumn="0" w:oddVBand="0" w:evenVBand="0" w:oddHBand="0" w:evenHBand="0" w:firstRowFirstColumn="0" w:firstRowLastColumn="0" w:lastRowFirstColumn="0" w:lastRowLastColumn="0"/>
+            <w:tcW w:w="4603" w:type="dxa"/>
+          </w:tcPr>
+          <w:p>
+            <w:r>
+              <w:t>Klassenname</w:t>
+            </w:r>
+          </w:p>
+        </w:tc>
+        <w:tc>
+          <w:tcPr>
+            <w:tcW w:w="4603" w:type="dxa"/>
+          </w:tcPr>
+          <w:p>
+            <w:pPr>
+              <w:cnfStyle w:val="100000000000" w:firstRow="1" w:lastRow="0" w:firstColumn="0" w:lastColumn="0" w:oddVBand="0" w:evenVBand="0" w:oddHBand="0" w:evenHBand="0" w:firstRowFirstColumn="0" w:firstRowLastColumn="0" w:lastRowFirstColumn="0" w:lastRowLastColumn="0"/>
+            </w:pPr>
+            <w:r>
+              <w:t>Verantwortlichkeiten / Aufgaben</w:t>
+            </w:r>
+          </w:p>
+        </w:tc>
+      </w:tr>
+      <w:tr>
+        <w:trPr>
+          <w:cnfStyle w:val="000000100000" w:firstRow="0" w:lastRow="0" w:firstColumn="0" w:lastColumn="0" w:oddVBand="0" w:evenVBand="0" w:oddHBand="1" w:evenHBand="0" w:firstRowFirstColumn="0" w:firstRowLastColumn="0" w:lastRowFirstColumn="0" w:lastRowLastColumn="0"/>
+        </w:trPr>
+        <w:tc>
+          <w:tcPr>
+            <w:cnfStyle w:val="001000000000" w:firstRow="0" w:lastRow="0" w:firstColumn="1" w:lastColumn="0" w:oddVBand="0" w:evenVBand="0" w:oddHBand="0" w:evenHBand="0" w:firstRowFirstColumn="0" w:firstRowLastColumn="0" w:lastRowFirstColumn="0" w:lastRowLastColumn="0"/>
+            <w:tcW w:w="4603" w:type="dxa"/>
+          </w:tcPr>
+          <w:p>
+            <w:r>
+              <w:t>Piece</w:t>
+            </w:r>
+          </w:p>
+        </w:tc>
+        <w:tc>
+          <w:tcPr>
+            <w:tcW w:w="4603" w:type="dxa"/>
+          </w:tcPr>
+          <w:p>
+            <w:pPr>
+              <w:cnfStyle w:val="000000100000" w:firstRow="0" w:lastRow="0" w:firstColumn="0" w:lastColumn="0" w:oddVBand="0" w:evenVBand="0" w:oddHBand="1" w:evenHBand="0" w:firstRowFirstColumn="0" w:firstRowLastColumn="0" w:lastRowFirstColumn="0" w:lastRowLastColumn="0"/>
+            </w:pPr>
+            <w:r>
+              <w:t xml:space="preserve">Die Klasse Piece (abstrakt) beschreibt alles, was alle Schachfiguren gemeinsam haben. Alle Schachfiguren gehören einem </w:t>
+            </w:r>
+            <w:proofErr w:type="spellStart"/>
+            <w:r>
+              <w:t>Owner</w:t>
+            </w:r>
+            <w:proofErr w:type="spellEnd"/>
+            <w:r>
+              <w:t xml:space="preserve">, stehen auf einem </w:t>
+            </w:r>
+            <w:proofErr w:type="spellStart"/>
+            <w:r>
+              <w:t>Schachfeld.Jede</w:t>
+            </w:r>
+            <w:proofErr w:type="spellEnd"/>
+            <w:r>
+              <w:t xml:space="preserve"> Schachfigur muss eine Methode implementieren</w:t>
+            </w:r>
+            <w:proofErr w:type="gramStart"/>
+            <w:r>
+              <w:t xml:space="preserve">, die </w:t>
+            </w:r>
+            <w:proofErr w:type="spellStart"/>
+            <w:r>
+              <w:t>die</w:t>
+            </w:r>
+            <w:proofErr w:type="spellEnd"/>
+            <w:r>
+              <w:t xml:space="preserve"> möglichen Felder zurück gibt.</w:t>
+            </w:r>
+            <w:proofErr w:type="gramEnd"/>
+            <w:r>
+              <w:t xml:space="preserve">  </w:t>
+            </w:r>
+          </w:p>
+        </w:tc>
+      </w:tr>
+      <w:tr>
+        <w:tc>
+          <w:tcPr>
+            <w:cnfStyle w:val="001000000000" w:firstRow="0" w:lastRow="0" w:firstColumn="1" w:lastColumn="0" w:oddVBand="0" w:evenVBand="0" w:oddHBand="0" w:evenHBand="0" w:firstRowFirstColumn="0" w:firstRowLastColumn="0" w:lastRowFirstColumn="0" w:lastRowLastColumn="0"/>
+            <w:tcW w:w="4603" w:type="dxa"/>
+          </w:tcPr>
+          <w:p>
+            <w:proofErr w:type="spellStart"/>
+            <w:r>
+              <w:t>Pawn</w:t>
+            </w:r>
+            <w:proofErr w:type="spellEnd"/>
+            <w:r>
+              <w:t xml:space="preserve"> </w:t>
+            </w:r>
+          </w:p>
+        </w:tc>
+        <w:tc>
+          <w:tcPr>
+            <w:tcW w:w="4603" w:type="dxa"/>
+          </w:tcPr>
+          <w:p>
+            <w:pPr>
+              <w:cnfStyle w:val="000000000000" w:firstRow="0" w:lastRow="0" w:firstColumn="0" w:lastColumn="0" w:oddVBand="0" w:evenVBand="0" w:oddHBand="0" w:evenHBand="0" w:firstRowFirstColumn="0" w:firstRowLastColumn="0" w:lastRowFirstColumn="0" w:lastRowLastColumn="0"/>
+            </w:pPr>
+            <w:r>
+              <w:t>Spielfigur Bauer, basiert auf Piece. Kennt die Gangart des und kann dessen mögliche Felder ausrechnen.</w:t>
+            </w:r>
+          </w:p>
+        </w:tc>
+      </w:tr>
+      <w:tr>
+        <w:trPr>
+          <w:cnfStyle w:val="000000100000" w:firstRow="0" w:lastRow="0" w:firstColumn="0" w:lastColumn="0" w:oddVBand="0" w:evenVBand="0" w:oddHBand="1" w:evenHBand="0" w:firstRowFirstColumn="0" w:firstRowLastColumn="0" w:lastRowFirstColumn="0" w:lastRowLastColumn="0"/>
+        </w:trPr>
+        <w:tc>
+          <w:tcPr>
+            <w:cnfStyle w:val="001000000000" w:firstRow="0" w:lastRow="0" w:firstColumn="1" w:lastColumn="0" w:oddVBand="0" w:evenVBand="0" w:oddHBand="0" w:evenHBand="0" w:firstRowFirstColumn="0" w:firstRowLastColumn="0" w:lastRowFirstColumn="0" w:lastRowLastColumn="0"/>
+            <w:tcW w:w="4603" w:type="dxa"/>
+          </w:tcPr>
+          <w:p>
+            <w:r>
+              <w:t>Knight</w:t>
+            </w:r>
+          </w:p>
+        </w:tc>
+        <w:tc>
+          <w:tcPr>
+            <w:tcW w:w="4603" w:type="dxa"/>
+          </w:tcPr>
+          <w:p>
+            <w:pPr>
+              <w:cnfStyle w:val="000000100000" w:firstRow="0" w:lastRow="0" w:firstColumn="0" w:lastColumn="0" w:oddVBand="0" w:evenVBand="0" w:oddHBand="1" w:evenHBand="0" w:firstRowFirstColumn="0" w:firstRowLastColumn="0" w:lastRowFirstColumn="0" w:lastRowLastColumn="0"/>
+            </w:pPr>
+            <w:r>
+              <w:t xml:space="preserve">Spielfigur </w:t>
+            </w:r>
+            <w:r>
+              <w:t>Springer</w:t>
+            </w:r>
+            <w:r>
+              <w:t>, basiert auf Piece. Kennt die Gangart des und kann dessen mögliche Felder ausrechnen.</w:t>
+            </w:r>
+          </w:p>
+        </w:tc>
+      </w:tr>
+      <w:tr>
+        <w:tc>
+          <w:tcPr>
+            <w:cnfStyle w:val="001000000000" w:firstRow="0" w:lastRow="0" w:firstColumn="1" w:lastColumn="0" w:oddVBand="0" w:evenVBand="0" w:oddHBand="0" w:evenHBand="0" w:firstRowFirstColumn="0" w:firstRowLastColumn="0" w:lastRowFirstColumn="0" w:lastRowLastColumn="0"/>
+            <w:tcW w:w="4603" w:type="dxa"/>
+          </w:tcPr>
+          <w:p>
+            <w:r>
+              <w:t>Bishop</w:t>
+            </w:r>
+          </w:p>
+        </w:tc>
+        <w:tc>
+          <w:tcPr>
+            <w:tcW w:w="4603" w:type="dxa"/>
+          </w:tcPr>
+          <w:p>
+            <w:pPr>
+              <w:cnfStyle w:val="000000000000" w:firstRow="0" w:lastRow="0" w:firstColumn="0" w:lastColumn="0" w:oddVBand="0" w:evenVBand="0" w:oddHBand="0" w:evenHBand="0" w:firstRowFirstColumn="0" w:firstRowLastColumn="0" w:lastRowFirstColumn="0" w:lastRowLastColumn="0"/>
+            </w:pPr>
+            <w:r>
+              <w:t xml:space="preserve">Spielfigur </w:t>
+            </w:r>
+            <w:r>
+              <w:t>Läufer</w:t>
+            </w:r>
+            <w:r>
+              <w:t>, basiert auf Piece. Kennt die Gangart des und kann dessen mögliche Felder ausrechnen.</w:t>
+            </w:r>
+          </w:p>
+        </w:tc>
+      </w:tr>
+      <w:tr>
+        <w:trPr>
+          <w:cnfStyle w:val="000000100000" w:firstRow="0" w:lastRow="0" w:firstColumn="0" w:lastColumn="0" w:oddVBand="0" w:evenVBand="0" w:oddHBand="1" w:evenHBand="0" w:firstRowFirstColumn="0" w:firstRowLastColumn="0" w:lastRowFirstColumn="0" w:lastRowLastColumn="0"/>
+        </w:trPr>
+        <w:tc>
+          <w:tcPr>
+            <w:cnfStyle w:val="001000000000" w:firstRow="0" w:lastRow="0" w:firstColumn="1" w:lastColumn="0" w:oddVBand="0" w:evenVBand="0" w:oddHBand="0" w:evenHBand="0" w:firstRowFirstColumn="0" w:firstRowLastColumn="0" w:lastRowFirstColumn="0" w:lastRowLastColumn="0"/>
+            <w:tcW w:w="4603" w:type="dxa"/>
+          </w:tcPr>
+          <w:p>
+            <w:pPr>
+              <w:tabs>
+                <w:tab w:val="left" w:pos="927"/>
+              </w:tabs>
+            </w:pPr>
+            <w:proofErr w:type="spellStart"/>
+            <w:r>
+              <w:t>Rook</w:t>
+            </w:r>
+            <w:proofErr w:type="spellEnd"/>
+          </w:p>
+        </w:tc>
+        <w:tc>
+          <w:tcPr>
+            <w:tcW w:w="4603" w:type="dxa"/>
+          </w:tcPr>
+          <w:p>
+            <w:pPr>
+              <w:cnfStyle w:val="000000100000" w:firstRow="0" w:lastRow="0" w:firstColumn="0" w:lastColumn="0" w:oddVBand="0" w:evenVBand="0" w:oddHBand="1" w:evenHBand="0" w:firstRowFirstColumn="0" w:firstRowLastColumn="0" w:lastRowFirstColumn="0" w:lastRowLastColumn="0"/>
+            </w:pPr>
+            <w:r>
+              <w:t xml:space="preserve">Spielfigur </w:t>
+            </w:r>
+            <w:r>
+              <w:t>Turm</w:t>
+            </w:r>
+            <w:r>
+              <w:t>, basiert auf Piece. Kennt die Gangart des und kann dessen mögliche Felder ausrechnen.</w:t>
+            </w:r>
+          </w:p>
+        </w:tc>
+      </w:tr>
+      <w:tr>
+        <w:tc>
+          <w:tcPr>
+            <w:cnfStyle w:val="001000000000" w:firstRow="0" w:lastRow="0" w:firstColumn="1" w:lastColumn="0" w:oddVBand="0" w:evenVBand="0" w:oddHBand="0" w:evenHBand="0" w:firstRowFirstColumn="0" w:firstRowLastColumn="0" w:lastRowFirstColumn="0" w:lastRowLastColumn="0"/>
+            <w:tcW w:w="4603" w:type="dxa"/>
+          </w:tcPr>
+          <w:p>
+            <w:pPr>
+              <w:tabs>
+                <w:tab w:val="left" w:pos="927"/>
+              </w:tabs>
+            </w:pPr>
+            <w:r>
+              <w:t>Queen</w:t>
+            </w:r>
+          </w:p>
+        </w:tc>
+        <w:tc>
+          <w:tcPr>
+            <w:tcW w:w="4603" w:type="dxa"/>
+          </w:tcPr>
+          <w:p>
+            <w:pPr>
+              <w:cnfStyle w:val="000000000000" w:firstRow="0" w:lastRow="0" w:firstColumn="0" w:lastColumn="0" w:oddVBand="0" w:evenVBand="0" w:oddHBand="0" w:evenHBand="0" w:firstRowFirstColumn="0" w:firstRowLastColumn="0" w:lastRowFirstColumn="0" w:lastRowLastColumn="0"/>
+            </w:pPr>
+            <w:r>
+              <w:t xml:space="preserve">Spielfigur </w:t>
+            </w:r>
+            <w:r>
+              <w:t>Dame</w:t>
+            </w:r>
+            <w:r>
+              <w:t>, basiert auf Piece. Kennt die Gangart des und kann dessen mögliche Felder ausrechnen.</w:t>
+            </w:r>
+          </w:p>
+        </w:tc>
+      </w:tr>
+      <w:tr>
+        <w:trPr>
+          <w:cnfStyle w:val="000000100000" w:firstRow="0" w:lastRow="0" w:firstColumn="0" w:lastColumn="0" w:oddVBand="0" w:evenVBand="0" w:oddHBand="1" w:evenHBand="0" w:firstRowFirstColumn="0" w:firstRowLastColumn="0" w:lastRowFirstColumn="0" w:lastRowLastColumn="0"/>
+        </w:trPr>
+        <w:tc>
+          <w:tcPr>
+            <w:cnfStyle w:val="001000000000" w:firstRow="0" w:lastRow="0" w:firstColumn="1" w:lastColumn="0" w:oddVBand="0" w:evenVBand="0" w:oddHBand="0" w:evenHBand="0" w:firstRowFirstColumn="0" w:firstRowLastColumn="0" w:lastRowFirstColumn="0" w:lastRowLastColumn="0"/>
+            <w:tcW w:w="4603" w:type="dxa"/>
+          </w:tcPr>
+          <w:p>
+            <w:pPr>
+              <w:tabs>
+                <w:tab w:val="left" w:pos="927"/>
+              </w:tabs>
+            </w:pPr>
+            <w:r>
+              <w:t>King</w:t>
+            </w:r>
+          </w:p>
+        </w:tc>
+        <w:tc>
+          <w:tcPr>
+            <w:tcW w:w="4603" w:type="dxa"/>
+          </w:tcPr>
+          <w:p>
+            <w:pPr>
+              <w:cnfStyle w:val="000000100000" w:firstRow="0" w:lastRow="0" w:firstColumn="0" w:lastColumn="0" w:oddVBand="0" w:evenVBand="0" w:oddHBand="1" w:evenHBand="0" w:firstRowFirstColumn="0" w:firstRowLastColumn="0" w:lastRowFirstColumn="0" w:lastRowLastColumn="0"/>
+            </w:pPr>
+            <w:r>
+              <w:t xml:space="preserve">Spielfigur </w:t>
+            </w:r>
+            <w:r>
+              <w:t>König</w:t>
+            </w:r>
+            <w:r>
+              <w:t>, basiert auf Piece. Kennt die Gangart des und kann dessen mögliche Felder ausrechnen.</w:t>
+            </w:r>
+          </w:p>
+        </w:tc>
+      </w:tr>
+    </w:tbl>
+    <w:p/>
+    <w:p>
+      <w:pPr>
+        <w:pStyle w:val="berschrift3"/>
+      </w:pPr>
+      <w:r>
+        <w:t>Test</w:t>
+      </w:r>
+    </w:p>
+    <w:p>
+      <w:r>
+        <w:t xml:space="preserve">Die für den Test verwendeten Klassen werden hier nicht genauer spezifiziert. </w:t>
+      </w:r>
+    </w:p>
+    <w:p>
+      <w:r>
+        <w:br w:type="page"/>
       </w:r>
     </w:p>
     <w:p/>
     <w:p>
       <w:pPr>
-        <w:pStyle w:val="Heading2"/>
-      </w:pPr>
-      <w:r>
-        <w:t>Glossar</w:t>
+        <w:pStyle w:val="berschrift2"/>
+      </w:pPr>
+      <w:r>
+        <w:t>Zusammenarbeitsdiagramme</w:t>
       </w:r>
     </w:p>
     <w:p/>
     <w:p>
       <w:pPr>
-        <w:pStyle w:val="Heading2"/>
+        <w:pStyle w:val="berschrift2"/>
+      </w:pPr>
+      <w:r>
+        <w:t>Glossar</w:t>
+      </w:r>
+    </w:p>
+    <w:p/>
+    <w:p>
+      <w:pPr>
+        <w:pStyle w:val="berschrift2"/>
       </w:pPr>
       <w:r>
         <w:t>GUI-Design</w:t>
@@ -377,9 +1636,9 @@
     </w:p>
     <w:p/>
     <w:sectPr>
-      <w:headerReference w:type="default" r:id="rId9"/>
-      <w:footerReference w:type="even" r:id="rId10"/>
-      <w:footerReference w:type="default" r:id="rId11"/>
+      <w:headerReference w:type="default" r:id="rId10"/>
+      <w:footerReference w:type="even" r:id="rId11"/>
+      <w:footerReference w:type="default" r:id="rId12"/>
       <w:pgSz w:w="11900" w:h="16840"/>
       <w:pgMar w:top="1417" w:right="1417" w:bottom="1134" w:left="1417" w:header="708" w:footer="708" w:gutter="0"/>
       <w:cols w:space="708"/>
@@ -390,7 +1649,7 @@
 </file>
 
 <file path=word/endnotes.xml><?xml version="1.0" encoding="utf-8"?>
-<w:endnotes xmlns:wpc="http://schemas.microsoft.com/office/word/2010/wordprocessingCanvas" xmlns:mc="http://schemas.openxmlformats.org/markup-compatibility/2006" xmlns:o="urn:schemas-microsoft-com:office:office" xmlns:r="http://schemas.openxmlformats.org/officeDocument/2006/relationships" xmlns:m="http://schemas.openxmlformats.org/officeDocument/2006/math" xmlns:v="urn:schemas-microsoft-com:vml" xmlns:wp14="http://schemas.microsoft.com/office/word/2010/wordprocessingDrawing" xmlns:wp="http://schemas.openxmlformats.org/drawingml/2006/wordprocessingDrawing" xmlns:w10="urn:schemas-microsoft-com:office:word" xmlns:w="http://schemas.openxmlformats.org/wordprocessingml/2006/main" xmlns:w14="http://schemas.microsoft.com/office/word/2010/wordml" xmlns:w15="http://schemas.microsoft.com/office/word/2012/wordml" xmlns:wpg="http://schemas.microsoft.com/office/word/2010/wordprocessingGroup" xmlns:wpi="http://schemas.microsoft.com/office/word/2010/wordprocessingInk" xmlns:wne="http://schemas.microsoft.com/office/word/2006/wordml" xmlns:wps="http://schemas.microsoft.com/office/word/2010/wordprocessingShape" mc:Ignorable="w14 w15 wp14">
+<w:endnotes xmlns:wpc="http://schemas.microsoft.com/office/word/2010/wordprocessingCanvas" xmlns:mo="http://schemas.microsoft.com/office/mac/office/2008/main" xmlns:mc="http://schemas.openxmlformats.org/markup-compatibility/2006" xmlns:mv="urn:schemas-microsoft-com:mac:vml" xmlns:o="urn:schemas-microsoft-com:office:office" xmlns:r="http://schemas.openxmlformats.org/officeDocument/2006/relationships" xmlns:m="http://schemas.openxmlformats.org/officeDocument/2006/math" xmlns:v="urn:schemas-microsoft-com:vml" xmlns:wp14="http://schemas.microsoft.com/office/word/2010/wordprocessingDrawing" xmlns:wp="http://schemas.openxmlformats.org/drawingml/2006/wordprocessingDrawing" xmlns:w10="urn:schemas-microsoft-com:office:word" xmlns:w="http://schemas.openxmlformats.org/wordprocessingml/2006/main" xmlns:w14="http://schemas.microsoft.com/office/word/2010/wordml" xmlns:wpg="http://schemas.microsoft.com/office/word/2010/wordprocessingGroup" xmlns:wpi="http://schemas.microsoft.com/office/word/2010/wordprocessingInk" xmlns:wne="http://schemas.microsoft.com/office/word/2006/wordml" xmlns:wps="http://schemas.microsoft.com/office/word/2010/wordprocessingShape" mc:Ignorable="w14 wp14">
   <w:endnote w:type="separator" w:id="-1">
     <w:p>
       <w:r>
@@ -409,10 +1668,10 @@
 </file>
 
 <file path=word/footer1.xml><?xml version="1.0" encoding="utf-8"?>
-<w:ftr xmlns:wpc="http://schemas.microsoft.com/office/word/2010/wordprocessingCanvas" xmlns:mc="http://schemas.openxmlformats.org/markup-compatibility/2006" xmlns:o="urn:schemas-microsoft-com:office:office" xmlns:r="http://schemas.openxmlformats.org/officeDocument/2006/relationships" xmlns:m="http://schemas.openxmlformats.org/officeDocument/2006/math" xmlns:v="urn:schemas-microsoft-com:vml" xmlns:wp14="http://schemas.microsoft.com/office/word/2010/wordprocessingDrawing" xmlns:wp="http://schemas.openxmlformats.org/drawingml/2006/wordprocessingDrawing" xmlns:w10="urn:schemas-microsoft-com:office:word" xmlns:w="http://schemas.openxmlformats.org/wordprocessingml/2006/main" xmlns:w14="http://schemas.microsoft.com/office/word/2010/wordml" xmlns:w15="http://schemas.microsoft.com/office/word/2012/wordml" xmlns:wpg="http://schemas.microsoft.com/office/word/2010/wordprocessingGroup" xmlns:wpi="http://schemas.microsoft.com/office/word/2010/wordprocessingInk" xmlns:wne="http://schemas.microsoft.com/office/word/2006/wordml" xmlns:wps="http://schemas.microsoft.com/office/word/2010/wordprocessingShape" mc:Ignorable="w14 w15 wp14">
+<w:ftr xmlns:wpc="http://schemas.microsoft.com/office/word/2010/wordprocessingCanvas" xmlns:mo="http://schemas.microsoft.com/office/mac/office/2008/main" xmlns:mc="http://schemas.openxmlformats.org/markup-compatibility/2006" xmlns:mv="urn:schemas-microsoft-com:mac:vml" xmlns:o="urn:schemas-microsoft-com:office:office" xmlns:r="http://schemas.openxmlformats.org/officeDocument/2006/relationships" xmlns:m="http://schemas.openxmlformats.org/officeDocument/2006/math" xmlns:v="urn:schemas-microsoft-com:vml" xmlns:wp14="http://schemas.microsoft.com/office/word/2010/wordprocessingDrawing" xmlns:wp="http://schemas.openxmlformats.org/drawingml/2006/wordprocessingDrawing" xmlns:w10="urn:schemas-microsoft-com:office:word" xmlns:w="http://schemas.openxmlformats.org/wordprocessingml/2006/main" xmlns:w14="http://schemas.microsoft.com/office/word/2010/wordml" xmlns:wpg="http://schemas.microsoft.com/office/word/2010/wordprocessingGroup" xmlns:wpi="http://schemas.microsoft.com/office/word/2010/wordprocessingInk" xmlns:wne="http://schemas.microsoft.com/office/word/2006/wordml" xmlns:wps="http://schemas.microsoft.com/office/word/2010/wordprocessingShape" mc:Ignorable="w14 wp14">
   <w:tbl>
     <w:tblPr>
-      <w:tblStyle w:val="LightShading-Accent1"/>
+      <w:tblStyle w:val="HelleSchattierung-Akzent1"/>
       <w:tblW w:w="5000" w:type="pct"/>
       <w:tblBorders>
         <w:left w:val="single" w:sz="8" w:space="0" w:color="DBE5F1" w:themeColor="accent1" w:themeTint="33"/>
@@ -455,17 +1714,17 @@
   </w:tbl>
   <w:p>
     <w:pPr>
-      <w:pStyle w:val="Footer"/>
+      <w:pStyle w:val="Fuzeile"/>
     </w:pPr>
   </w:p>
 </w:ftr>
 </file>
 
 <file path=word/footer2.xml><?xml version="1.0" encoding="utf-8"?>
-<w:ftr xmlns:wpc="http://schemas.microsoft.com/office/word/2010/wordprocessingCanvas" xmlns:mc="http://schemas.openxmlformats.org/markup-compatibility/2006" xmlns:o="urn:schemas-microsoft-com:office:office" xmlns:r="http://schemas.openxmlformats.org/officeDocument/2006/relationships" xmlns:m="http://schemas.openxmlformats.org/officeDocument/2006/math" xmlns:v="urn:schemas-microsoft-com:vml" xmlns:wp14="http://schemas.microsoft.com/office/word/2010/wordprocessingDrawing" xmlns:wp="http://schemas.openxmlformats.org/drawingml/2006/wordprocessingDrawing" xmlns:w10="urn:schemas-microsoft-com:office:word" xmlns:w="http://schemas.openxmlformats.org/wordprocessingml/2006/main" xmlns:w14="http://schemas.microsoft.com/office/word/2010/wordml" xmlns:w15="http://schemas.microsoft.com/office/word/2012/wordml" xmlns:wpg="http://schemas.microsoft.com/office/word/2010/wordprocessingGroup" xmlns:wpi="http://schemas.microsoft.com/office/word/2010/wordprocessingInk" xmlns:wne="http://schemas.microsoft.com/office/word/2006/wordml" xmlns:wps="http://schemas.microsoft.com/office/word/2010/wordprocessingShape" mc:Ignorable="w14 w15 wp14">
+<w:ftr xmlns:wpc="http://schemas.microsoft.com/office/word/2010/wordprocessingCanvas" xmlns:mo="http://schemas.microsoft.com/office/mac/office/2008/main" xmlns:mc="http://schemas.openxmlformats.org/markup-compatibility/2006" xmlns:mv="urn:schemas-microsoft-com:mac:vml" xmlns:o="urn:schemas-microsoft-com:office:office" xmlns:r="http://schemas.openxmlformats.org/officeDocument/2006/relationships" xmlns:m="http://schemas.openxmlformats.org/officeDocument/2006/math" xmlns:v="urn:schemas-microsoft-com:vml" xmlns:wp14="http://schemas.microsoft.com/office/word/2010/wordprocessingDrawing" xmlns:wp="http://schemas.openxmlformats.org/drawingml/2006/wordprocessingDrawing" xmlns:w10="urn:schemas-microsoft-com:office:word" xmlns:w="http://schemas.openxmlformats.org/wordprocessingml/2006/main" xmlns:w14="http://schemas.microsoft.com/office/word/2010/wordml" xmlns:wpg="http://schemas.microsoft.com/office/word/2010/wordprocessingGroup" xmlns:wpi="http://schemas.microsoft.com/office/word/2010/wordprocessingInk" xmlns:wne="http://schemas.microsoft.com/office/word/2006/wordml" xmlns:wps="http://schemas.microsoft.com/office/word/2010/wordprocessingShape" mc:Ignorable="w14 wp14">
   <w:p>
     <w:pPr>
-      <w:pStyle w:val="Footer"/>
+      <w:pStyle w:val="Fuzeile"/>
       <w:rPr>
         <w:lang w:val="en-US"/>
       </w:rPr>
@@ -494,25 +1753,7 @@
         <w:szCs w:val="16"/>
         <w:lang w:val="en-US"/>
       </w:rPr>
-      <w:t xml:space="preserve">, Florian </w:t>
-    </w:r>
-    <w:proofErr w:type="spellStart"/>
-    <w:r>
-      <w:rPr>
-        <w:sz w:val="16"/>
-        <w:szCs w:val="16"/>
-        <w:lang w:val="en-US"/>
-      </w:rPr>
-      <w:t>Bosshard</w:t>
-    </w:r>
-    <w:proofErr w:type="spellEnd"/>
-    <w:r>
-      <w:rPr>
-        <w:sz w:val="16"/>
-        <w:szCs w:val="16"/>
-        <w:lang w:val="en-US"/>
-      </w:rPr>
-      <w:t xml:space="preserve">, </w:t>
+      <w:t xml:space="preserve">, Florian Bosshard, </w:t>
     </w:r>
     <w:proofErr w:type="spellStart"/>
     <w:r>
@@ -568,34 +1809,34 @@
     </w:r>
     <w:r>
       <w:rPr>
-        <w:rStyle w:val="PageNumber"/>
+        <w:rStyle w:val="Seitenzahl"/>
       </w:rPr>
       <w:fldChar w:fldCharType="begin"/>
     </w:r>
     <w:r>
       <w:rPr>
-        <w:rStyle w:val="PageNumber"/>
+        <w:rStyle w:val="Seitenzahl"/>
         <w:lang w:val="en-US"/>
       </w:rPr>
       <w:instrText xml:space="preserve"> PAGE </w:instrText>
     </w:r>
     <w:r>
       <w:rPr>
-        <w:rStyle w:val="PageNumber"/>
+        <w:rStyle w:val="Seitenzahl"/>
       </w:rPr>
       <w:fldChar w:fldCharType="separate"/>
     </w:r>
     <w:r>
       <w:rPr>
-        <w:rStyle w:val="PageNumber"/>
+        <w:rStyle w:val="Seitenzahl"/>
         <w:noProof/>
         <w:lang w:val="en-US"/>
       </w:rPr>
-      <w:t>3</w:t>
+      <w:t>4</w:t>
     </w:r>
     <w:r>
       <w:rPr>
-        <w:rStyle w:val="PageNumber"/>
+        <w:rStyle w:val="Seitenzahl"/>
       </w:rPr>
       <w:fldChar w:fldCharType="end"/>
     </w:r>
@@ -604,7 +1845,7 @@
 </file>
 
 <file path=word/footnotes.xml><?xml version="1.0" encoding="utf-8"?>
-<w:footnotes xmlns:wpc="http://schemas.microsoft.com/office/word/2010/wordprocessingCanvas" xmlns:mc="http://schemas.openxmlformats.org/markup-compatibility/2006" xmlns:o="urn:schemas-microsoft-com:office:office" xmlns:r="http://schemas.openxmlformats.org/officeDocument/2006/relationships" xmlns:m="http://schemas.openxmlformats.org/officeDocument/2006/math" xmlns:v="urn:schemas-microsoft-com:vml" xmlns:wp14="http://schemas.microsoft.com/office/word/2010/wordprocessingDrawing" xmlns:wp="http://schemas.openxmlformats.org/drawingml/2006/wordprocessingDrawing" xmlns:w10="urn:schemas-microsoft-com:office:word" xmlns:w="http://schemas.openxmlformats.org/wordprocessingml/2006/main" xmlns:w14="http://schemas.microsoft.com/office/word/2010/wordml" xmlns:w15="http://schemas.microsoft.com/office/word/2012/wordml" xmlns:wpg="http://schemas.microsoft.com/office/word/2010/wordprocessingGroup" xmlns:wpi="http://schemas.microsoft.com/office/word/2010/wordprocessingInk" xmlns:wne="http://schemas.microsoft.com/office/word/2006/wordml" xmlns:wps="http://schemas.microsoft.com/office/word/2010/wordprocessingShape" mc:Ignorable="w14 w15 wp14">
+<w:footnotes xmlns:wpc="http://schemas.microsoft.com/office/word/2010/wordprocessingCanvas" xmlns:mo="http://schemas.microsoft.com/office/mac/office/2008/main" xmlns:mc="http://schemas.openxmlformats.org/markup-compatibility/2006" xmlns:mv="urn:schemas-microsoft-com:mac:vml" xmlns:o="urn:schemas-microsoft-com:office:office" xmlns:r="http://schemas.openxmlformats.org/officeDocument/2006/relationships" xmlns:m="http://schemas.openxmlformats.org/officeDocument/2006/math" xmlns:v="urn:schemas-microsoft-com:vml" xmlns:wp14="http://schemas.microsoft.com/office/word/2010/wordprocessingDrawing" xmlns:wp="http://schemas.openxmlformats.org/drawingml/2006/wordprocessingDrawing" xmlns:w10="urn:schemas-microsoft-com:office:word" xmlns:w="http://schemas.openxmlformats.org/wordprocessingml/2006/main" xmlns:w14="http://schemas.microsoft.com/office/word/2010/wordml" xmlns:wpg="http://schemas.microsoft.com/office/word/2010/wordprocessingGroup" xmlns:wpi="http://schemas.microsoft.com/office/word/2010/wordprocessingInk" xmlns:wne="http://schemas.microsoft.com/office/word/2006/wordml" xmlns:wps="http://schemas.microsoft.com/office/word/2010/wordprocessingShape" mc:Ignorable="w14 wp14">
   <w:footnote w:type="separator" w:id="-1">
     <w:p>
       <w:r>
@@ -623,10 +1864,10 @@
 </file>
 
 <file path=word/header1.xml><?xml version="1.0" encoding="utf-8"?>
-<w:hdr xmlns:wpc="http://schemas.microsoft.com/office/word/2010/wordprocessingCanvas" xmlns:mc="http://schemas.openxmlformats.org/markup-compatibility/2006" xmlns:o="urn:schemas-microsoft-com:office:office" xmlns:r="http://schemas.openxmlformats.org/officeDocument/2006/relationships" xmlns:m="http://schemas.openxmlformats.org/officeDocument/2006/math" xmlns:v="urn:schemas-microsoft-com:vml" xmlns:wp14="http://schemas.microsoft.com/office/word/2010/wordprocessingDrawing" xmlns:wp="http://schemas.openxmlformats.org/drawingml/2006/wordprocessingDrawing" xmlns:w10="urn:schemas-microsoft-com:office:word" xmlns:w="http://schemas.openxmlformats.org/wordprocessingml/2006/main" xmlns:w14="http://schemas.microsoft.com/office/word/2010/wordml" xmlns:w15="http://schemas.microsoft.com/office/word/2012/wordml" xmlns:wpg="http://schemas.microsoft.com/office/word/2010/wordprocessingGroup" xmlns:wpi="http://schemas.microsoft.com/office/word/2010/wordprocessingInk" xmlns:wne="http://schemas.microsoft.com/office/word/2006/wordml" xmlns:wps="http://schemas.microsoft.com/office/word/2010/wordprocessingShape" mc:Ignorable="w14 w15 wp14">
+<w:hdr xmlns:wpc="http://schemas.microsoft.com/office/word/2010/wordprocessingCanvas" xmlns:mo="http://schemas.microsoft.com/office/mac/office/2008/main" xmlns:mc="http://schemas.openxmlformats.org/markup-compatibility/2006" xmlns:mv="urn:schemas-microsoft-com:mac:vml" xmlns:o="urn:schemas-microsoft-com:office:office" xmlns:r="http://schemas.openxmlformats.org/officeDocument/2006/relationships" xmlns:m="http://schemas.openxmlformats.org/officeDocument/2006/math" xmlns:v="urn:schemas-microsoft-com:vml" xmlns:wp14="http://schemas.microsoft.com/office/word/2010/wordprocessingDrawing" xmlns:wp="http://schemas.openxmlformats.org/drawingml/2006/wordprocessingDrawing" xmlns:w10="urn:schemas-microsoft-com:office:word" xmlns:w="http://schemas.openxmlformats.org/wordprocessingml/2006/main" xmlns:w14="http://schemas.microsoft.com/office/word/2010/wordml" xmlns:wpg="http://schemas.microsoft.com/office/word/2010/wordprocessingGroup" xmlns:wpi="http://schemas.microsoft.com/office/word/2010/wordprocessingInk" xmlns:wne="http://schemas.microsoft.com/office/word/2006/wordml" xmlns:wps="http://schemas.microsoft.com/office/word/2010/wordprocessingShape" mc:Ignorable="w14 wp14">
   <w:p>
     <w:pPr>
-      <w:pStyle w:val="Header"/>
+      <w:pStyle w:val="Kopfzeile"/>
     </w:pPr>
     <w:r>
       <w:t>SEPS 12</w:t>
@@ -643,7 +1884,7 @@
 </file>
 
 <file path=word/numbering.xml><?xml version="1.0" encoding="utf-8"?>
-<w:numbering xmlns:wpc="http://schemas.microsoft.com/office/word/2010/wordprocessingCanvas" xmlns:mc="http://schemas.openxmlformats.org/markup-compatibility/2006" xmlns:o="urn:schemas-microsoft-com:office:office" xmlns:r="http://schemas.openxmlformats.org/officeDocument/2006/relationships" xmlns:m="http://schemas.openxmlformats.org/officeDocument/2006/math" xmlns:v="urn:schemas-microsoft-com:vml" xmlns:wp14="http://schemas.microsoft.com/office/word/2010/wordprocessingDrawing" xmlns:wp="http://schemas.openxmlformats.org/drawingml/2006/wordprocessingDrawing" xmlns:w10="urn:schemas-microsoft-com:office:word" xmlns:w="http://schemas.openxmlformats.org/wordprocessingml/2006/main" xmlns:w14="http://schemas.microsoft.com/office/word/2010/wordml" xmlns:w15="http://schemas.microsoft.com/office/word/2012/wordml" xmlns:wpg="http://schemas.microsoft.com/office/word/2010/wordprocessingGroup" xmlns:wpi="http://schemas.microsoft.com/office/word/2010/wordprocessingInk" xmlns:wne="http://schemas.microsoft.com/office/word/2006/wordml" xmlns:wps="http://schemas.microsoft.com/office/word/2010/wordprocessingShape" mc:Ignorable="w14 w15 wp14">
+<w:numbering xmlns:wpc="http://schemas.microsoft.com/office/word/2010/wordprocessingCanvas" xmlns:mo="http://schemas.microsoft.com/office/mac/office/2008/main" xmlns:mc="http://schemas.openxmlformats.org/markup-compatibility/2006" xmlns:mv="urn:schemas-microsoft-com:mac:vml" xmlns:o="urn:schemas-microsoft-com:office:office" xmlns:r="http://schemas.openxmlformats.org/officeDocument/2006/relationships" xmlns:m="http://schemas.openxmlformats.org/officeDocument/2006/math" xmlns:v="urn:schemas-microsoft-com:vml" xmlns:wp14="http://schemas.microsoft.com/office/word/2010/wordprocessingDrawing" xmlns:wp="http://schemas.openxmlformats.org/drawingml/2006/wordprocessingDrawing" xmlns:w10="urn:schemas-microsoft-com:office:word" xmlns:w="http://schemas.openxmlformats.org/wordprocessingml/2006/main" xmlns:w14="http://schemas.microsoft.com/office/word/2010/wordml" xmlns:wpg="http://schemas.microsoft.com/office/word/2010/wordprocessingGroup" xmlns:wpi="http://schemas.microsoft.com/office/word/2010/wordprocessingInk" xmlns:wne="http://schemas.microsoft.com/office/word/2006/wordml" xmlns:wps="http://schemas.microsoft.com/office/word/2010/wordprocessingShape" mc:Ignorable="w14 wp14">
   <w:abstractNum w:abstractNumId="0">
     <w:nsid w:val="0A11534C"/>
     <w:multiLevelType w:val="hybridMultilevel"/>
@@ -2564,7 +3805,7 @@
 </file>
 
 <file path=word/styles.xml><?xml version="1.0" encoding="utf-8"?>
-<w:styles xmlns:mc="http://schemas.openxmlformats.org/markup-compatibility/2006" xmlns:r="http://schemas.openxmlformats.org/officeDocument/2006/relationships" xmlns:w="http://schemas.openxmlformats.org/wordprocessingml/2006/main" xmlns:w14="http://schemas.microsoft.com/office/word/2010/wordml" xmlns:w15="http://schemas.microsoft.com/office/word/2012/wordml" mc:Ignorable="w14 w15">
+<w:styles xmlns:mc="http://schemas.openxmlformats.org/markup-compatibility/2006" xmlns:r="http://schemas.openxmlformats.org/officeDocument/2006/relationships" xmlns:w="http://schemas.openxmlformats.org/wordprocessingml/2006/main" xmlns:w14="http://schemas.microsoft.com/office/word/2010/wordml" mc:Ignorable="w14">
   <w:docDefaults>
     <w:rPrDefault>
       <w:rPr>
@@ -2576,379 +3817,163 @@
     </w:rPrDefault>
     <w:pPrDefault/>
   </w:docDefaults>
-  <w:latentStyles w:defLockedState="0" w:defUIPriority="99" w:defSemiHidden="0" w:defUnhideWhenUsed="0" w:defQFormat="0" w:count="371">
-    <w:lsdException w:name="Normal" w:uiPriority="0" w:qFormat="1"/>
-    <w:lsdException w:name="heading 1" w:uiPriority="9" w:qFormat="1"/>
-    <w:lsdException w:name="heading 2" w:semiHidden="1" w:uiPriority="9" w:unhideWhenUsed="1" w:qFormat="1"/>
-    <w:lsdException w:name="heading 3" w:semiHidden="1" w:uiPriority="9" w:unhideWhenUsed="1" w:qFormat="1"/>
-    <w:lsdException w:name="heading 4" w:semiHidden="1" w:uiPriority="9" w:unhideWhenUsed="1" w:qFormat="1"/>
-    <w:lsdException w:name="heading 5" w:semiHidden="1" w:uiPriority="9" w:unhideWhenUsed="1" w:qFormat="1"/>
-    <w:lsdException w:name="heading 6" w:semiHidden="1" w:uiPriority="9" w:unhideWhenUsed="1" w:qFormat="1"/>
-    <w:lsdException w:name="heading 7" w:semiHidden="1" w:uiPriority="9" w:unhideWhenUsed="1" w:qFormat="1"/>
-    <w:lsdException w:name="heading 8" w:semiHidden="1" w:uiPriority="9" w:unhideWhenUsed="1" w:qFormat="1"/>
-    <w:lsdException w:name="heading 9" w:semiHidden="1" w:uiPriority="9" w:unhideWhenUsed="1" w:qFormat="1"/>
-    <w:lsdException w:name="index 1" w:semiHidden="1" w:unhideWhenUsed="1"/>
-    <w:lsdException w:name="index 2" w:semiHidden="1" w:unhideWhenUsed="1"/>
-    <w:lsdException w:name="index 3" w:semiHidden="1" w:unhideWhenUsed="1"/>
-    <w:lsdException w:name="index 4" w:semiHidden="1" w:unhideWhenUsed="1"/>
-    <w:lsdException w:name="index 5" w:semiHidden="1" w:unhideWhenUsed="1"/>
-    <w:lsdException w:name="index 6" w:semiHidden="1" w:unhideWhenUsed="1"/>
-    <w:lsdException w:name="index 7" w:semiHidden="1" w:unhideWhenUsed="1"/>
-    <w:lsdException w:name="index 8" w:semiHidden="1" w:unhideWhenUsed="1"/>
-    <w:lsdException w:name="index 9" w:semiHidden="1" w:unhideWhenUsed="1"/>
-    <w:lsdException w:name="toc 1" w:semiHidden="1" w:uiPriority="39" w:unhideWhenUsed="1"/>
-    <w:lsdException w:name="toc 2" w:semiHidden="1" w:uiPriority="39" w:unhideWhenUsed="1"/>
-    <w:lsdException w:name="toc 3" w:semiHidden="1" w:uiPriority="39" w:unhideWhenUsed="1"/>
-    <w:lsdException w:name="toc 4" w:semiHidden="1" w:uiPriority="39" w:unhideWhenUsed="1"/>
-    <w:lsdException w:name="toc 5" w:semiHidden="1" w:uiPriority="39" w:unhideWhenUsed="1"/>
-    <w:lsdException w:name="toc 6" w:semiHidden="1" w:uiPriority="39" w:unhideWhenUsed="1"/>
-    <w:lsdException w:name="toc 7" w:semiHidden="1" w:uiPriority="39" w:unhideWhenUsed="1"/>
-    <w:lsdException w:name="toc 8" w:semiHidden="1" w:uiPriority="39" w:unhideWhenUsed="1"/>
-    <w:lsdException w:name="toc 9" w:semiHidden="1" w:uiPriority="39" w:unhideWhenUsed="1"/>
-    <w:lsdException w:name="Normal Indent" w:semiHidden="1" w:unhideWhenUsed="1"/>
-    <w:lsdException w:name="footnote text" w:semiHidden="1" w:unhideWhenUsed="1"/>
-    <w:lsdException w:name="annotation text" w:semiHidden="1" w:unhideWhenUsed="1"/>
-    <w:lsdException w:name="header" w:semiHidden="1" w:unhideWhenUsed="1"/>
-    <w:lsdException w:name="footer" w:semiHidden="1" w:unhideWhenUsed="1"/>
-    <w:lsdException w:name="index heading" w:semiHidden="1" w:unhideWhenUsed="1"/>
-    <w:lsdException w:name="caption" w:semiHidden="1" w:uiPriority="35" w:unhideWhenUsed="1" w:qFormat="1"/>
-    <w:lsdException w:name="table of figures" w:semiHidden="1" w:unhideWhenUsed="1"/>
-    <w:lsdException w:name="envelope address" w:semiHidden="1" w:unhideWhenUsed="1"/>
-    <w:lsdException w:name="envelope return" w:semiHidden="1" w:unhideWhenUsed="1"/>
-    <w:lsdException w:name="footnote reference" w:semiHidden="1" w:unhideWhenUsed="1"/>
-    <w:lsdException w:name="annotation reference" w:semiHidden="1" w:unhideWhenUsed="1"/>
-    <w:lsdException w:name="line number" w:semiHidden="1" w:unhideWhenUsed="1"/>
-    <w:lsdException w:name="page number" w:semiHidden="1" w:unhideWhenUsed="1"/>
-    <w:lsdException w:name="endnote reference" w:semiHidden="1" w:unhideWhenUsed="1"/>
-    <w:lsdException w:name="endnote text" w:semiHidden="1" w:unhideWhenUsed="1"/>
-    <w:lsdException w:name="table of authorities" w:semiHidden="1" w:unhideWhenUsed="1"/>
-    <w:lsdException w:name="macro" w:semiHidden="1" w:unhideWhenUsed="1"/>
-    <w:lsdException w:name="toa heading" w:semiHidden="1" w:unhideWhenUsed="1"/>
-    <w:lsdException w:name="List" w:semiHidden="1" w:unhideWhenUsed="1"/>
-    <w:lsdException w:name="List Bullet" w:semiHidden="1" w:unhideWhenUsed="1"/>
-    <w:lsdException w:name="List Number" w:semiHidden="1" w:unhideWhenUsed="1"/>
-    <w:lsdException w:name="List 2" w:semiHidden="1" w:unhideWhenUsed="1"/>
-    <w:lsdException w:name="List 3" w:semiHidden="1" w:unhideWhenUsed="1"/>
-    <w:lsdException w:name="List 4" w:semiHidden="1" w:unhideWhenUsed="1"/>
-    <w:lsdException w:name="List 5" w:semiHidden="1" w:unhideWhenUsed="1"/>
-    <w:lsdException w:name="List Bullet 2" w:semiHidden="1" w:unhideWhenUsed="1"/>
-    <w:lsdException w:name="List Bullet 3" w:semiHidden="1" w:unhideWhenUsed="1"/>
-    <w:lsdException w:name="List Bullet 4" w:semiHidden="1" w:unhideWhenUsed="1"/>
-    <w:lsdException w:name="List Bullet 5" w:semiHidden="1" w:unhideWhenUsed="1"/>
-    <w:lsdException w:name="List Number 2" w:semiHidden="1" w:unhideWhenUsed="1"/>
-    <w:lsdException w:name="List Number 3" w:semiHidden="1" w:unhideWhenUsed="1"/>
-    <w:lsdException w:name="List Number 4" w:semiHidden="1" w:unhideWhenUsed="1"/>
-    <w:lsdException w:name="List Number 5" w:semiHidden="1" w:unhideWhenUsed="1"/>
-    <w:lsdException w:name="Title" w:uiPriority="10" w:qFormat="1"/>
-    <w:lsdException w:name="Closing" w:semiHidden="1" w:unhideWhenUsed="1"/>
-    <w:lsdException w:name="Signature" w:semiHidden="1" w:unhideWhenUsed="1"/>
-    <w:lsdException w:name="Default Paragraph Font" w:semiHidden="1" w:uiPriority="1" w:unhideWhenUsed="1"/>
-    <w:lsdException w:name="Body Text" w:semiHidden="1" w:unhideWhenUsed="1"/>
-    <w:lsdException w:name="Body Text Indent" w:semiHidden="1" w:unhideWhenUsed="1"/>
-    <w:lsdException w:name="List Continue" w:semiHidden="1" w:unhideWhenUsed="1"/>
-    <w:lsdException w:name="List Continue 2" w:semiHidden="1" w:unhideWhenUsed="1"/>
-    <w:lsdException w:name="List Continue 3" w:semiHidden="1" w:unhideWhenUsed="1"/>
-    <w:lsdException w:name="List Continue 4" w:semiHidden="1" w:unhideWhenUsed="1"/>
-    <w:lsdException w:name="List Continue 5" w:semiHidden="1" w:unhideWhenUsed="1"/>
-    <w:lsdException w:name="Message Header" w:semiHidden="1" w:unhideWhenUsed="1"/>
-    <w:lsdException w:name="Subtitle" w:uiPriority="11" w:qFormat="1"/>
-    <w:lsdException w:name="Salutation" w:semiHidden="1" w:unhideWhenUsed="1"/>
-    <w:lsdException w:name="Date" w:semiHidden="1" w:unhideWhenUsed="1"/>
-    <w:lsdException w:name="Body Text First Indent" w:semiHidden="1" w:unhideWhenUsed="1"/>
-    <w:lsdException w:name="Body Text First Indent 2" w:semiHidden="1" w:unhideWhenUsed="1"/>
-    <w:lsdException w:name="Note Heading" w:semiHidden="1" w:unhideWhenUsed="1"/>
-    <w:lsdException w:name="Body Text 2" w:semiHidden="1" w:unhideWhenUsed="1"/>
-    <w:lsdException w:name="Body Text 3" w:semiHidden="1" w:unhideWhenUsed="1"/>
-    <w:lsdException w:name="Body Text Indent 2" w:semiHidden="1" w:unhideWhenUsed="1"/>
-    <w:lsdException w:name="Body Text Indent 3" w:semiHidden="1" w:unhideWhenUsed="1"/>
-    <w:lsdException w:name="Block Text" w:semiHidden="1" w:unhideWhenUsed="1"/>
-    <w:lsdException w:name="Hyperlink" w:semiHidden="1" w:unhideWhenUsed="1"/>
-    <w:lsdException w:name="FollowedHyperlink" w:semiHidden="1" w:unhideWhenUsed="1"/>
-    <w:lsdException w:name="Strong" w:uiPriority="22" w:qFormat="1"/>
-    <w:lsdException w:name="Emphasis" w:uiPriority="20" w:qFormat="1"/>
-    <w:lsdException w:name="Document Map" w:semiHidden="1" w:unhideWhenUsed="1"/>
-    <w:lsdException w:name="Plain Text" w:semiHidden="1" w:unhideWhenUsed="1"/>
-    <w:lsdException w:name="E-mail Signature" w:semiHidden="1" w:unhideWhenUsed="1"/>
-    <w:lsdException w:name="HTML Top of Form" w:semiHidden="1" w:unhideWhenUsed="1"/>
-    <w:lsdException w:name="HTML Bottom of Form" w:semiHidden="1" w:unhideWhenUsed="1"/>
-    <w:lsdException w:name="Normal (Web)" w:semiHidden="1" w:unhideWhenUsed="1"/>
-    <w:lsdException w:name="HTML Acronym" w:semiHidden="1" w:unhideWhenUsed="1"/>
-    <w:lsdException w:name="HTML Address" w:semiHidden="1" w:unhideWhenUsed="1"/>
-    <w:lsdException w:name="HTML Cite" w:semiHidden="1" w:unhideWhenUsed="1"/>
-    <w:lsdException w:name="HTML Code" w:semiHidden="1" w:unhideWhenUsed="1"/>
-    <w:lsdException w:name="HTML Definition" w:semiHidden="1" w:unhideWhenUsed="1"/>
-    <w:lsdException w:name="HTML Keyboard" w:semiHidden="1" w:unhideWhenUsed="1"/>
-    <w:lsdException w:name="HTML Preformatted" w:semiHidden="1" w:unhideWhenUsed="1"/>
-    <w:lsdException w:name="HTML Sample" w:semiHidden="1" w:unhideWhenUsed="1"/>
-    <w:lsdException w:name="HTML Typewriter" w:semiHidden="1" w:unhideWhenUsed="1"/>
-    <w:lsdException w:name="HTML Variable" w:semiHidden="1" w:unhideWhenUsed="1"/>
-    <w:lsdException w:name="Normal Table" w:semiHidden="1" w:unhideWhenUsed="1"/>
-    <w:lsdException w:name="annotation subject" w:semiHidden="1" w:unhideWhenUsed="1"/>
-    <w:lsdException w:name="No List" w:semiHidden="1" w:unhideWhenUsed="1"/>
-    <w:lsdException w:name="Outline List 1" w:semiHidden="1" w:unhideWhenUsed="1"/>
-    <w:lsdException w:name="Outline List 2" w:semiHidden="1" w:unhideWhenUsed="1"/>
-    <w:lsdException w:name="Outline List 3" w:semiHidden="1" w:unhideWhenUsed="1"/>
-    <w:lsdException w:name="Table Simple 1" w:semiHidden="1" w:unhideWhenUsed="1"/>
-    <w:lsdException w:name="Table Simple 2" w:semiHidden="1" w:unhideWhenUsed="1"/>
-    <w:lsdException w:name="Table Simple 3" w:semiHidden="1" w:unhideWhenUsed="1"/>
-    <w:lsdException w:name="Table Classic 1" w:semiHidden="1" w:unhideWhenUsed="1"/>
-    <w:lsdException w:name="Table Classic 2" w:semiHidden="1" w:unhideWhenUsed="1"/>
-    <w:lsdException w:name="Table Classic 3" w:semiHidden="1" w:unhideWhenUsed="1"/>
-    <w:lsdException w:name="Table Classic 4" w:semiHidden="1" w:unhideWhenUsed="1"/>
-    <w:lsdException w:name="Table Colorful 1" w:semiHidden="1" w:unhideWhenUsed="1"/>
-    <w:lsdException w:name="Table Colorful 2" w:semiHidden="1" w:unhideWhenUsed="1"/>
-    <w:lsdException w:name="Table Colorful 3" w:semiHidden="1" w:unhideWhenUsed="1"/>
-    <w:lsdException w:name="Table Columns 1" w:semiHidden="1" w:unhideWhenUsed="1"/>
-    <w:lsdException w:name="Table Columns 2" w:semiHidden="1" w:unhideWhenUsed="1"/>
-    <w:lsdException w:name="Table Columns 3" w:semiHidden="1" w:unhideWhenUsed="1"/>
-    <w:lsdException w:name="Table Columns 4" w:semiHidden="1" w:unhideWhenUsed="1"/>
-    <w:lsdException w:name="Table Columns 5" w:semiHidden="1" w:unhideWhenUsed="1"/>
-    <w:lsdException w:name="Table Grid 1" w:semiHidden="1" w:unhideWhenUsed="1"/>
-    <w:lsdException w:name="Table Grid 2" w:semiHidden="1" w:unhideWhenUsed="1"/>
-    <w:lsdException w:name="Table Grid 3" w:semiHidden="1" w:unhideWhenUsed="1"/>
-    <w:lsdException w:name="Table Grid 4" w:semiHidden="1" w:unhideWhenUsed="1"/>
-    <w:lsdException w:name="Table Grid 5" w:semiHidden="1" w:unhideWhenUsed="1"/>
-    <w:lsdException w:name="Table Grid 6" w:semiHidden="1" w:unhideWhenUsed="1"/>
-    <w:lsdException w:name="Table Grid 7" w:semiHidden="1" w:unhideWhenUsed="1"/>
-    <w:lsdException w:name="Table Grid 8" w:semiHidden="1" w:unhideWhenUsed="1"/>
-    <w:lsdException w:name="Table List 1" w:semiHidden="1" w:unhideWhenUsed="1"/>
-    <w:lsdException w:name="Table List 2" w:semiHidden="1" w:unhideWhenUsed="1"/>
-    <w:lsdException w:name="Table List 3" w:semiHidden="1" w:unhideWhenUsed="1"/>
-    <w:lsdException w:name="Table List 4" w:semiHidden="1" w:unhideWhenUsed="1"/>
-    <w:lsdException w:name="Table List 5" w:semiHidden="1" w:unhideWhenUsed="1"/>
-    <w:lsdException w:name="Table List 6" w:semiHidden="1" w:unhideWhenUsed="1"/>
-    <w:lsdException w:name="Table List 7" w:semiHidden="1" w:unhideWhenUsed="1"/>
-    <w:lsdException w:name="Table List 8" w:semiHidden="1" w:unhideWhenUsed="1"/>
-    <w:lsdException w:name="Table 3D effects 1" w:semiHidden="1" w:unhideWhenUsed="1"/>
-    <w:lsdException w:name="Table 3D effects 2" w:semiHidden="1" w:unhideWhenUsed="1"/>
-    <w:lsdException w:name="Table 3D effects 3" w:semiHidden="1" w:unhideWhenUsed="1"/>
-    <w:lsdException w:name="Table Contemporary" w:semiHidden="1" w:unhideWhenUsed="1"/>
-    <w:lsdException w:name="Table Elegant" w:semiHidden="1" w:unhideWhenUsed="1"/>
-    <w:lsdException w:name="Table Professional" w:semiHidden="1" w:unhideWhenUsed="1"/>
-    <w:lsdException w:name="Table Subtle 1" w:semiHidden="1" w:unhideWhenUsed="1"/>
-    <w:lsdException w:name="Table Subtle 2" w:semiHidden="1" w:unhideWhenUsed="1"/>
-    <w:lsdException w:name="Table Web 1" w:semiHidden="1" w:unhideWhenUsed="1"/>
-    <w:lsdException w:name="Table Web 2" w:semiHidden="1" w:unhideWhenUsed="1"/>
-    <w:lsdException w:name="Table Web 3" w:semiHidden="1" w:unhideWhenUsed="1"/>
-    <w:lsdException w:name="Balloon Text" w:semiHidden="1" w:unhideWhenUsed="1"/>
-    <w:lsdException w:name="Table Grid" w:uiPriority="59"/>
-    <w:lsdException w:name="Table Theme" w:semiHidden="1" w:unhideWhenUsed="1"/>
-    <w:lsdException w:name="Placeholder Text" w:semiHidden="1"/>
-    <w:lsdException w:name="No Spacing" w:uiPriority="1" w:qFormat="1"/>
-    <w:lsdException w:name="Light Shading" w:uiPriority="60"/>
-    <w:lsdException w:name="Light List" w:uiPriority="61"/>
-    <w:lsdException w:name="Light Grid" w:uiPriority="62"/>
-    <w:lsdException w:name="Medium Shading 1" w:uiPriority="63"/>
-    <w:lsdException w:name="Medium Shading 2" w:uiPriority="64"/>
-    <w:lsdException w:name="Medium List 1" w:uiPriority="65"/>
-    <w:lsdException w:name="Medium List 2" w:uiPriority="66"/>
-    <w:lsdException w:name="Medium Grid 1" w:uiPriority="67"/>
-    <w:lsdException w:name="Medium Grid 2" w:uiPriority="68"/>
-    <w:lsdException w:name="Medium Grid 3" w:uiPriority="69"/>
-    <w:lsdException w:name="Dark List" w:uiPriority="70"/>
-    <w:lsdException w:name="Colorful Shading" w:uiPriority="71"/>
-    <w:lsdException w:name="Colorful List" w:uiPriority="72"/>
-    <w:lsdException w:name="Colorful Grid" w:uiPriority="73"/>
-    <w:lsdException w:name="Light Shading Accent 1" w:uiPriority="60"/>
-    <w:lsdException w:name="Light List Accent 1" w:uiPriority="61"/>
-    <w:lsdException w:name="Light Grid Accent 1" w:uiPriority="62"/>
-    <w:lsdException w:name="Medium Shading 1 Accent 1" w:uiPriority="63"/>
-    <w:lsdException w:name="Medium Shading 2 Accent 1" w:uiPriority="64"/>
-    <w:lsdException w:name="Medium List 1 Accent 1" w:uiPriority="65"/>
-    <w:lsdException w:name="Revision" w:semiHidden="1"/>
-    <w:lsdException w:name="List Paragraph" w:uiPriority="34" w:qFormat="1"/>
-    <w:lsdException w:name="Quote" w:uiPriority="29" w:qFormat="1"/>
-    <w:lsdException w:name="Intense Quote" w:uiPriority="30" w:qFormat="1"/>
-    <w:lsdException w:name="Medium List 2 Accent 1" w:uiPriority="66"/>
-    <w:lsdException w:name="Medium Grid 1 Accent 1" w:uiPriority="67"/>
-    <w:lsdException w:name="Medium Grid 2 Accent 1" w:uiPriority="68"/>
-    <w:lsdException w:name="Medium Grid 3 Accent 1" w:uiPriority="69"/>
-    <w:lsdException w:name="Dark List Accent 1" w:uiPriority="70"/>
-    <w:lsdException w:name="Colorful Shading Accent 1" w:uiPriority="71"/>
-    <w:lsdException w:name="Colorful List Accent 1" w:uiPriority="72"/>
-    <w:lsdException w:name="Colorful Grid Accent 1" w:uiPriority="73"/>
-    <w:lsdException w:name="Light Shading Accent 2" w:uiPriority="60"/>
-    <w:lsdException w:name="Light List Accent 2" w:uiPriority="61"/>
-    <w:lsdException w:name="Light Grid Accent 2" w:uiPriority="62"/>
-    <w:lsdException w:name="Medium Shading 1 Accent 2" w:uiPriority="63"/>
-    <w:lsdException w:name="Medium Shading 2 Accent 2" w:uiPriority="64"/>
-    <w:lsdException w:name="Medium List 1 Accent 2" w:uiPriority="65"/>
-    <w:lsdException w:name="Medium List 2 Accent 2" w:uiPriority="66"/>
-    <w:lsdException w:name="Medium Grid 1 Accent 2" w:uiPriority="67"/>
-    <w:lsdException w:name="Medium Grid 2 Accent 2" w:uiPriority="68"/>
-    <w:lsdException w:name="Medium Grid 3 Accent 2" w:uiPriority="69"/>
-    <w:lsdException w:name="Dark List Accent 2" w:uiPriority="70"/>
-    <w:lsdException w:name="Colorful Shading Accent 2" w:uiPriority="71"/>
-    <w:lsdException w:name="Colorful List Accent 2" w:uiPriority="72"/>
-    <w:lsdException w:name="Colorful Grid Accent 2" w:uiPriority="73"/>
-    <w:lsdException w:name="Light Shading Accent 3" w:uiPriority="60"/>
-    <w:lsdException w:name="Light List Accent 3" w:uiPriority="61"/>
-    <w:lsdException w:name="Light Grid Accent 3" w:uiPriority="62"/>
-    <w:lsdException w:name="Medium Shading 1 Accent 3" w:uiPriority="63"/>
-    <w:lsdException w:name="Medium Shading 2 Accent 3" w:uiPriority="64"/>
-    <w:lsdException w:name="Medium List 1 Accent 3" w:uiPriority="65"/>
-    <w:lsdException w:name="Medium List 2 Accent 3" w:uiPriority="66"/>
-    <w:lsdException w:name="Medium Grid 1 Accent 3" w:uiPriority="67"/>
-    <w:lsdException w:name="Medium Grid 2 Accent 3" w:uiPriority="68"/>
-    <w:lsdException w:name="Medium Grid 3 Accent 3" w:uiPriority="69"/>
-    <w:lsdException w:name="Dark List Accent 3" w:uiPriority="70"/>
-    <w:lsdException w:name="Colorful Shading Accent 3" w:uiPriority="71"/>
-    <w:lsdException w:name="Colorful List Accent 3" w:uiPriority="72"/>
-    <w:lsdException w:name="Colorful Grid Accent 3" w:uiPriority="73"/>
-    <w:lsdException w:name="Light Shading Accent 4" w:uiPriority="60"/>
-    <w:lsdException w:name="Light List Accent 4" w:uiPriority="61"/>
-    <w:lsdException w:name="Light Grid Accent 4" w:uiPriority="62"/>
-    <w:lsdException w:name="Medium Shading 1 Accent 4" w:uiPriority="63"/>
-    <w:lsdException w:name="Medium Shading 2 Accent 4" w:uiPriority="64"/>
-    <w:lsdException w:name="Medium List 1 Accent 4" w:uiPriority="65"/>
-    <w:lsdException w:name="Medium List 2 Accent 4" w:uiPriority="66"/>
-    <w:lsdException w:name="Medium Grid 1 Accent 4" w:uiPriority="67"/>
-    <w:lsdException w:name="Medium Grid 2 Accent 4" w:uiPriority="68"/>
-    <w:lsdException w:name="Medium Grid 3 Accent 4" w:uiPriority="69"/>
-    <w:lsdException w:name="Dark List Accent 4" w:uiPriority="70"/>
-    <w:lsdException w:name="Colorful Shading Accent 4" w:uiPriority="71"/>
-    <w:lsdException w:name="Colorful List Accent 4" w:uiPriority="72"/>
-    <w:lsdException w:name="Colorful Grid Accent 4" w:uiPriority="73"/>
-    <w:lsdException w:name="Light Shading Accent 5" w:uiPriority="60"/>
-    <w:lsdException w:name="Light List Accent 5" w:uiPriority="61"/>
-    <w:lsdException w:name="Light Grid Accent 5" w:uiPriority="62"/>
-    <w:lsdException w:name="Medium Shading 1 Accent 5" w:uiPriority="63"/>
-    <w:lsdException w:name="Medium Shading 2 Accent 5" w:uiPriority="64"/>
-    <w:lsdException w:name="Medium List 1 Accent 5" w:uiPriority="65"/>
-    <w:lsdException w:name="Medium List 2 Accent 5" w:uiPriority="66"/>
-    <w:lsdException w:name="Medium Grid 1 Accent 5" w:uiPriority="67"/>
-    <w:lsdException w:name="Medium Grid 2 Accent 5" w:uiPriority="68"/>
-    <w:lsdException w:name="Medium Grid 3 Accent 5" w:uiPriority="69"/>
-    <w:lsdException w:name="Dark List Accent 5" w:uiPriority="70"/>
-    <w:lsdException w:name="Colorful Shading Accent 5" w:uiPriority="71"/>
-    <w:lsdException w:name="Colorful List Accent 5" w:uiPriority="72"/>
-    <w:lsdException w:name="Colorful Grid Accent 5" w:uiPriority="73"/>
-    <w:lsdException w:name="Light Shading Accent 6" w:uiPriority="60"/>
-    <w:lsdException w:name="Light List Accent 6" w:uiPriority="61"/>
-    <w:lsdException w:name="Light Grid Accent 6" w:uiPriority="62"/>
-    <w:lsdException w:name="Medium Shading 1 Accent 6" w:uiPriority="63"/>
-    <w:lsdException w:name="Medium Shading 2 Accent 6" w:uiPriority="64"/>
-    <w:lsdException w:name="Medium List 1 Accent 6" w:uiPriority="65"/>
-    <w:lsdException w:name="Medium List 2 Accent 6" w:uiPriority="66"/>
-    <w:lsdException w:name="Medium Grid 1 Accent 6" w:uiPriority="67"/>
-    <w:lsdException w:name="Medium Grid 2 Accent 6" w:uiPriority="68"/>
-    <w:lsdException w:name="Medium Grid 3 Accent 6" w:uiPriority="69"/>
-    <w:lsdException w:name="Dark List Accent 6" w:uiPriority="70"/>
-    <w:lsdException w:name="Colorful Shading Accent 6" w:uiPriority="71"/>
-    <w:lsdException w:name="Colorful List Accent 6" w:uiPriority="72"/>
-    <w:lsdException w:name="Colorful Grid Accent 6" w:uiPriority="73"/>
-    <w:lsdException w:name="Subtle Emphasis" w:uiPriority="19" w:qFormat="1"/>
-    <w:lsdException w:name="Intense Emphasis" w:uiPriority="21" w:qFormat="1"/>
-    <w:lsdException w:name="Subtle Reference" w:uiPriority="31" w:qFormat="1"/>
-    <w:lsdException w:name="Intense Reference" w:uiPriority="32" w:qFormat="1"/>
-    <w:lsdException w:name="Book Title" w:uiPriority="33" w:qFormat="1"/>
-    <w:lsdException w:name="Bibliography" w:semiHidden="1" w:uiPriority="37" w:unhideWhenUsed="1"/>
-    <w:lsdException w:name="TOC Heading" w:semiHidden="1" w:uiPriority="39" w:unhideWhenUsed="1" w:qFormat="1"/>
-    <w:lsdException w:name="Grid Table 4" w:uiPriority="49"/>
-    <w:lsdException w:name="Grid Table 5 Dark" w:uiPriority="50"/>
-    <w:lsdException w:name="Grid Table 6 Colorful" w:uiPriority="51"/>
-    <w:lsdException w:name="Grid Table 7 Colorful" w:uiPriority="52"/>
-    <w:lsdException w:name="Grid Table 1 Light Accent 1" w:uiPriority="46"/>
-    <w:lsdException w:name="Grid Table 2 Accent 1" w:uiPriority="47"/>
-    <w:lsdException w:name="Grid Table 3 Accent 1" w:uiPriority="48"/>
-    <w:lsdException w:name="Grid Table 4 Accent 1" w:uiPriority="49"/>
-    <w:lsdException w:name="Grid Table 5 Dark Accent 1" w:uiPriority="50"/>
-    <w:lsdException w:name="Grid Table 6 Colorful Accent 1" w:uiPriority="51"/>
-    <w:lsdException w:name="Grid Table 7 Colorful Accent 1" w:uiPriority="52"/>
-    <w:lsdException w:name="Grid Table 1 Light Accent 2" w:uiPriority="46"/>
-    <w:lsdException w:name="Grid Table 2 Accent 2" w:uiPriority="47"/>
-    <w:lsdException w:name="Grid Table 3 Accent 2" w:uiPriority="48"/>
-    <w:lsdException w:name="Grid Table 4 Accent 2" w:uiPriority="49"/>
-    <w:lsdException w:name="Grid Table 5 Dark Accent 2" w:uiPriority="50"/>
-    <w:lsdException w:name="Grid Table 6 Colorful Accent 2" w:uiPriority="51"/>
-    <w:lsdException w:name="Grid Table 7 Colorful Accent 2" w:uiPriority="52"/>
-    <w:lsdException w:name="Grid Table 1 Light Accent 3" w:uiPriority="46"/>
-    <w:lsdException w:name="Grid Table 2 Accent 3" w:uiPriority="47"/>
-    <w:lsdException w:name="Grid Table 3 Accent 3" w:uiPriority="48"/>
-    <w:lsdException w:name="Grid Table 4 Accent 3" w:uiPriority="49"/>
-    <w:lsdException w:name="Grid Table 5 Dark Accent 3" w:uiPriority="50"/>
-    <w:lsdException w:name="Grid Table 6 Colorful Accent 3" w:uiPriority="51"/>
-    <w:lsdException w:name="Grid Table 7 Colorful Accent 3" w:uiPriority="52"/>
-    <w:lsdException w:name="Grid Table 1 Light Accent 4" w:uiPriority="46"/>
-    <w:lsdException w:name="Grid Table 2 Accent 4" w:uiPriority="47"/>
-    <w:lsdException w:name="Grid Table 3 Accent 4" w:uiPriority="48"/>
-    <w:lsdException w:name="Grid Table 4 Accent 4" w:uiPriority="49"/>
-    <w:lsdException w:name="Grid Table 5 Dark Accent 4" w:uiPriority="50"/>
-    <w:lsdException w:name="Grid Table 6 Colorful Accent 4" w:uiPriority="51"/>
-    <w:lsdException w:name="Grid Table 7 Colorful Accent 4" w:uiPriority="52"/>
-    <w:lsdException w:name="Grid Table 1 Light Accent 5" w:uiPriority="46"/>
-    <w:lsdException w:name="Grid Table 2 Accent 5" w:uiPriority="47"/>
-    <w:lsdException w:name="Grid Table 3 Accent 5" w:uiPriority="48"/>
-    <w:lsdException w:name="Grid Table 4 Accent 5" w:uiPriority="49"/>
-    <w:lsdException w:name="Grid Table 5 Dark Accent 5" w:uiPriority="50"/>
-    <w:lsdException w:name="Grid Table 6 Colorful Accent 5" w:uiPriority="51"/>
-    <w:lsdException w:name="Grid Table 7 Colorful Accent 5" w:uiPriority="52"/>
-    <w:lsdException w:name="Grid Table 1 Light Accent 6" w:uiPriority="46"/>
-    <w:lsdException w:name="Grid Table 2 Accent 6" w:uiPriority="47"/>
-    <w:lsdException w:name="Grid Table 3 Accent 6" w:uiPriority="48"/>
-    <w:lsdException w:name="Grid Table 4 Accent 6" w:uiPriority="49"/>
-    <w:lsdException w:name="Grid Table 5 Dark Accent 6" w:uiPriority="50"/>
-    <w:lsdException w:name="Grid Table 6 Colorful Accent 6" w:uiPriority="51"/>
-    <w:lsdException w:name="Grid Table 7 Colorful Accent 6" w:uiPriority="52"/>
-    <w:lsdException w:name="List Table 1 Light" w:uiPriority="46"/>
-    <w:lsdException w:name="List Table 2" w:uiPriority="47"/>
-    <w:lsdException w:name="List Table 3" w:uiPriority="48"/>
-    <w:lsdException w:name="List Table 4" w:uiPriority="49"/>
-    <w:lsdException w:name="List Table 5 Dark" w:uiPriority="50"/>
-    <w:lsdException w:name="List Table 6 Colorful" w:uiPriority="51"/>
-    <w:lsdException w:name="List Table 7 Colorful" w:uiPriority="52"/>
-    <w:lsdException w:name="List Table 1 Light Accent 1" w:uiPriority="46"/>
-    <w:lsdException w:name="List Table 2 Accent 1" w:uiPriority="47"/>
-    <w:lsdException w:name="List Table 3 Accent 1" w:uiPriority="48"/>
-    <w:lsdException w:name="List Table 4 Accent 1" w:uiPriority="49"/>
-    <w:lsdException w:name="List Table 5 Dark Accent 1" w:uiPriority="50"/>
-    <w:lsdException w:name="List Table 6 Colorful Accent 1" w:uiPriority="51"/>
-    <w:lsdException w:name="List Table 7 Colorful Accent 1" w:uiPriority="52"/>
-    <w:lsdException w:name="List Table 1 Light Accent 2" w:uiPriority="46"/>
-    <w:lsdException w:name="List Table 2 Accent 2" w:uiPriority="47"/>
-    <w:lsdException w:name="List Table 3 Accent 2" w:uiPriority="48"/>
-    <w:lsdException w:name="List Table 4 Accent 2" w:uiPriority="49"/>
-    <w:lsdException w:name="List Table 5 Dark Accent 2" w:uiPriority="50"/>
-    <w:lsdException w:name="List Table 6 Colorful Accent 2" w:uiPriority="51"/>
-    <w:lsdException w:name="List Table 7 Colorful Accent 2" w:uiPriority="52"/>
-    <w:lsdException w:name="List Table 1 Light Accent 3" w:uiPriority="46"/>
-    <w:lsdException w:name="List Table 2 Accent 3" w:uiPriority="47"/>
-    <w:lsdException w:name="List Table 3 Accent 3" w:uiPriority="48"/>
-    <w:lsdException w:name="List Table 4 Accent 3" w:uiPriority="49"/>
-    <w:lsdException w:name="List Table 5 Dark Accent 3" w:uiPriority="50"/>
-    <w:lsdException w:name="List Table 6 Colorful Accent 3" w:uiPriority="51"/>
-    <w:lsdException w:name="List Table 7 Colorful Accent 3" w:uiPriority="52"/>
-    <w:lsdException w:name="List Table 1 Light Accent 4" w:uiPriority="46"/>
-    <w:lsdException w:name="List Table 2 Accent 4" w:uiPriority="47"/>
-    <w:lsdException w:name="List Table 3 Accent 4" w:uiPriority="48"/>
-    <w:lsdException w:name="List Table 4 Accent 4" w:uiPriority="49"/>
-    <w:lsdException w:name="List Table 5 Dark Accent 4" w:uiPriority="50"/>
-    <w:lsdException w:name="List Table 6 Colorful Accent 4" w:uiPriority="51"/>
-    <w:lsdException w:name="List Table 7 Colorful Accent 4" w:uiPriority="52"/>
-    <w:lsdException w:name="List Table 1 Light Accent 5" w:uiPriority="46"/>
-    <w:lsdException w:name="List Table 2 Accent 5" w:uiPriority="47"/>
-    <w:lsdException w:name="List Table 3 Accent 5" w:uiPriority="48"/>
-    <w:lsdException w:name="List Table 4 Accent 5" w:uiPriority="49"/>
-    <w:lsdException w:name="List Table 5 Dark Accent 5" w:uiPriority="50"/>
-    <w:lsdException w:name="List Table 6 Colorful Accent 5" w:uiPriority="51"/>
-    <w:lsdException w:name="List Table 7 Colorful Accent 5" w:uiPriority="52"/>
-    <w:lsdException w:name="List Table 1 Light Accent 6" w:uiPriority="46"/>
-    <w:lsdException w:name="List Table 2 Accent 6" w:uiPriority="47"/>
-    <w:lsdException w:name="List Table 3 Accent 6" w:uiPriority="48"/>
-    <w:lsdException w:name="List Table 4 Accent 6" w:uiPriority="49"/>
-    <w:lsdException w:name="List Table 5 Dark Accent 6" w:uiPriority="50"/>
-    <w:lsdException w:name="List Table 6 Colorful Accent 6" w:uiPriority="51"/>
-    <w:lsdException w:name="List Table 7 Colorful Accent 6" w:uiPriority="52"/>
+  <w:latentStyles w:defLockedState="0" w:defUIPriority="99" w:defSemiHidden="1" w:defUnhideWhenUsed="1" w:defQFormat="0" w:count="276">
+    <w:lsdException w:name="Normal" w:semiHidden="0" w:uiPriority="0" w:unhideWhenUsed="0" w:qFormat="1"/>
+    <w:lsdException w:name="heading 1" w:semiHidden="0" w:uiPriority="9" w:unhideWhenUsed="0" w:qFormat="1"/>
+    <w:lsdException w:name="heading 2" w:uiPriority="9" w:qFormat="1"/>
+    <w:lsdException w:name="heading 3" w:uiPriority="9" w:qFormat="1"/>
+    <w:lsdException w:name="heading 4" w:uiPriority="9" w:qFormat="1"/>
+    <w:lsdException w:name="heading 5" w:uiPriority="9" w:qFormat="1"/>
+    <w:lsdException w:name="heading 6" w:uiPriority="9" w:qFormat="1"/>
+    <w:lsdException w:name="heading 7" w:uiPriority="9" w:qFormat="1"/>
+    <w:lsdException w:name="heading 8" w:uiPriority="9" w:qFormat="1"/>
+    <w:lsdException w:name="heading 9" w:uiPriority="9" w:qFormat="1"/>
+    <w:lsdException w:name="toc 1" w:uiPriority="39"/>
+    <w:lsdException w:name="toc 2" w:uiPriority="39"/>
+    <w:lsdException w:name="toc 3" w:uiPriority="39"/>
+    <w:lsdException w:name="toc 4" w:uiPriority="39"/>
+    <w:lsdException w:name="toc 5" w:uiPriority="39"/>
+    <w:lsdException w:name="toc 6" w:uiPriority="39"/>
+    <w:lsdException w:name="toc 7" w:uiPriority="39"/>
+    <w:lsdException w:name="toc 8" w:uiPriority="39"/>
+    <w:lsdException w:name="toc 9" w:uiPriority="39"/>
+    <w:lsdException w:name="caption" w:uiPriority="35" w:qFormat="1"/>
+    <w:lsdException w:name="Title" w:semiHidden="0" w:uiPriority="10" w:unhideWhenUsed="0" w:qFormat="1"/>
+    <w:lsdException w:name="Default Paragraph Font" w:uiPriority="1"/>
+    <w:lsdException w:name="Subtitle" w:semiHidden="0" w:uiPriority="11" w:unhideWhenUsed="0" w:qFormat="1"/>
+    <w:lsdException w:name="Strong" w:semiHidden="0" w:uiPriority="22" w:unhideWhenUsed="0" w:qFormat="1"/>
+    <w:lsdException w:name="Emphasis" w:semiHidden="0" w:uiPriority="20" w:unhideWhenUsed="0" w:qFormat="1"/>
+    <w:lsdException w:name="Table Grid" w:semiHidden="0" w:uiPriority="59" w:unhideWhenUsed="0"/>
+    <w:lsdException w:name="Note Level 1" w:semiHidden="0" w:unhideWhenUsed="0"/>
+    <w:lsdException w:name="Note Level 2" w:semiHidden="0" w:unhideWhenUsed="0"/>
+    <w:lsdException w:name="Note Level 3" w:semiHidden="0" w:unhideWhenUsed="0"/>
+    <w:lsdException w:name="Note Level 4" w:semiHidden="0" w:unhideWhenUsed="0"/>
+    <w:lsdException w:name="Note Level 5" w:semiHidden="0" w:unhideWhenUsed="0"/>
+    <w:lsdException w:name="Note Level 6" w:semiHidden="0" w:unhideWhenUsed="0"/>
+    <w:lsdException w:name="Note Level 7" w:semiHidden="0" w:unhideWhenUsed="0"/>
+    <w:lsdException w:name="Note Level 8" w:semiHidden="0" w:unhideWhenUsed="0"/>
+    <w:lsdException w:name="Note Level 9" w:semiHidden="0" w:unhideWhenUsed="0"/>
+    <w:lsdException w:name="Placeholder Text" w:unhideWhenUsed="0"/>
+    <w:lsdException w:name="No Spacing" w:semiHidden="0" w:uiPriority="1" w:unhideWhenUsed="0" w:qFormat="1"/>
+    <w:lsdException w:name="Light Shading" w:semiHidden="0" w:uiPriority="60" w:unhideWhenUsed="0"/>
+    <w:lsdException w:name="Light List" w:semiHidden="0" w:uiPriority="61" w:unhideWhenUsed="0"/>
+    <w:lsdException w:name="Light Grid" w:semiHidden="0" w:uiPriority="62" w:unhideWhenUsed="0"/>
+    <w:lsdException w:name="Medium Shading 1" w:semiHidden="0" w:uiPriority="63" w:unhideWhenUsed="0"/>
+    <w:lsdException w:name="Medium Shading 2" w:semiHidden="0" w:uiPriority="64" w:unhideWhenUsed="0"/>
+    <w:lsdException w:name="Medium List 1" w:semiHidden="0" w:uiPriority="65" w:unhideWhenUsed="0"/>
+    <w:lsdException w:name="Medium List 2" w:semiHidden="0" w:uiPriority="66" w:unhideWhenUsed="0"/>
+    <w:lsdException w:name="Medium Grid 1" w:semiHidden="0" w:uiPriority="67" w:unhideWhenUsed="0"/>
+    <w:lsdException w:name="Medium Grid 2" w:semiHidden="0" w:uiPriority="68" w:unhideWhenUsed="0"/>
+    <w:lsdException w:name="Medium Grid 3" w:semiHidden="0" w:uiPriority="69" w:unhideWhenUsed="0"/>
+    <w:lsdException w:name="Dark List" w:semiHidden="0" w:uiPriority="70" w:unhideWhenUsed="0"/>
+    <w:lsdException w:name="Colorful Shading" w:semiHidden="0" w:uiPriority="71" w:unhideWhenUsed="0"/>
+    <w:lsdException w:name="Colorful List" w:semiHidden="0" w:uiPriority="72" w:unhideWhenUsed="0"/>
+    <w:lsdException w:name="Colorful Grid" w:semiHidden="0" w:uiPriority="73" w:unhideWhenUsed="0"/>
+    <w:lsdException w:name="Light Shading Accent 1" w:semiHidden="0" w:uiPriority="60" w:unhideWhenUsed="0"/>
+    <w:lsdException w:name="Light List Accent 1" w:semiHidden="0" w:uiPriority="61" w:unhideWhenUsed="0"/>
+    <w:lsdException w:name="Light Grid Accent 1" w:semiHidden="0" w:uiPriority="62" w:unhideWhenUsed="0"/>
+    <w:lsdException w:name="Medium Shading 1 Accent 1" w:semiHidden="0" w:uiPriority="63" w:unhideWhenUsed="0"/>
+    <w:lsdException w:name="Medium Shading 2 Accent 1" w:semiHidden="0" w:uiPriority="64" w:unhideWhenUsed="0"/>
+    <w:lsdException w:name="Medium List 1 Accent 1" w:semiHidden="0" w:uiPriority="65" w:unhideWhenUsed="0"/>
+    <w:lsdException w:name="Revision" w:unhideWhenUsed="0"/>
+    <w:lsdException w:name="List Paragraph" w:semiHidden="0" w:uiPriority="34" w:unhideWhenUsed="0" w:qFormat="1"/>
+    <w:lsdException w:name="Quote" w:semiHidden="0" w:uiPriority="29" w:unhideWhenUsed="0" w:qFormat="1"/>
+    <w:lsdException w:name="Intense Quote" w:semiHidden="0" w:uiPriority="30" w:unhideWhenUsed="0" w:qFormat="1"/>
+    <w:lsdException w:name="Medium List 2 Accent 1" w:semiHidden="0" w:uiPriority="66" w:unhideWhenUsed="0"/>
+    <w:lsdException w:name="Medium Grid 1 Accent 1" w:semiHidden="0" w:uiPriority="67" w:unhideWhenUsed="0"/>
+    <w:lsdException w:name="Medium Grid 2 Accent 1" w:semiHidden="0" w:uiPriority="68" w:unhideWhenUsed="0"/>
+    <w:lsdException w:name="Medium Grid 3 Accent 1" w:semiHidden="0" w:uiPriority="69" w:unhideWhenUsed="0"/>
+    <w:lsdException w:name="Dark List Accent 1" w:semiHidden="0" w:uiPriority="70" w:unhideWhenUsed="0"/>
+    <w:lsdException w:name="Colorful Shading Accent 1" w:semiHidden="0" w:uiPriority="71" w:unhideWhenUsed="0"/>
+    <w:lsdException w:name="Colorful List Accent 1" w:semiHidden="0" w:uiPriority="72" w:unhideWhenUsed="0"/>
+    <w:lsdException w:name="Colorful Grid Accent 1" w:semiHidden="0" w:uiPriority="73" w:unhideWhenUsed="0"/>
+    <w:lsdException w:name="Light Shading Accent 2" w:semiHidden="0" w:uiPriority="60" w:unhideWhenUsed="0"/>
+    <w:lsdException w:name="Light List Accent 2" w:semiHidden="0" w:uiPriority="61" w:unhideWhenUsed="0"/>
+    <w:lsdException w:name="Light Grid Accent 2" w:semiHidden="0" w:uiPriority="62" w:unhideWhenUsed="0"/>
+    <w:lsdException w:name="Medium Shading 1 Accent 2" w:semiHidden="0" w:uiPriority="63" w:unhideWhenUsed="0"/>
+    <w:lsdException w:name="Medium Shading 2 Accent 2" w:semiHidden="0" w:uiPriority="64" w:unhideWhenUsed="0"/>
+    <w:lsdException w:name="Medium List 1 Accent 2" w:semiHidden="0" w:uiPriority="65" w:unhideWhenUsed="0"/>
+    <w:lsdException w:name="Medium List 2 Accent 2" w:semiHidden="0" w:uiPriority="66" w:unhideWhenUsed="0"/>
+    <w:lsdException w:name="Medium Grid 1 Accent 2" w:semiHidden="0" w:uiPriority="67" w:unhideWhenUsed="0"/>
+    <w:lsdException w:name="Medium Grid 2 Accent 2" w:semiHidden="0" w:uiPriority="68" w:unhideWhenUsed="0"/>
+    <w:lsdException w:name="Medium Grid 3 Accent 2" w:semiHidden="0" w:uiPriority="69" w:unhideWhenUsed="0"/>
+    <w:lsdException w:name="Dark List Accent 2" w:semiHidden="0" w:uiPriority="70" w:unhideWhenUsed="0"/>
+    <w:lsdException w:name="Colorful Shading Accent 2" w:semiHidden="0" w:uiPriority="71" w:unhideWhenUsed="0"/>
+    <w:lsdException w:name="Colorful List Accent 2" w:semiHidden="0" w:uiPriority="72" w:unhideWhenUsed="0"/>
+    <w:lsdException w:name="Colorful Grid Accent 2" w:semiHidden="0" w:uiPriority="73" w:unhideWhenUsed="0"/>
+    <w:lsdException w:name="Light Shading Accent 3" w:semiHidden="0" w:uiPriority="60" w:unhideWhenUsed="0"/>
+    <w:lsdException w:name="Light List Accent 3" w:semiHidden="0" w:uiPriority="61" w:unhideWhenUsed="0"/>
+    <w:lsdException w:name="Light Grid Accent 3" w:semiHidden="0" w:uiPriority="62" w:unhideWhenUsed="0"/>
+    <w:lsdException w:name="Medium Shading 1 Accent 3" w:semiHidden="0" w:uiPriority="63" w:unhideWhenUsed="0"/>
+    <w:lsdException w:name="Medium Shading 2 Accent 3" w:semiHidden="0" w:uiPriority="64" w:unhideWhenUsed="0"/>
+    <w:lsdException w:name="Medium List 1 Accent 3" w:semiHidden="0" w:uiPriority="65" w:unhideWhenUsed="0"/>
+    <w:lsdException w:name="Medium List 2 Accent 3" w:semiHidden="0" w:uiPriority="66" w:unhideWhenUsed="0"/>
+    <w:lsdException w:name="Medium Grid 1 Accent 3" w:semiHidden="0" w:uiPriority="67" w:unhideWhenUsed="0"/>
+    <w:lsdException w:name="Medium Grid 2 Accent 3" w:semiHidden="0" w:uiPriority="68" w:unhideWhenUsed="0"/>
+    <w:lsdException w:name="Medium Grid 3 Accent 3" w:semiHidden="0" w:uiPriority="69" w:unhideWhenUsed="0"/>
+    <w:lsdException w:name="Dark List Accent 3" w:semiHidden="0" w:uiPriority="70" w:unhideWhenUsed="0"/>
+    <w:lsdException w:name="Colorful Shading Accent 3" w:semiHidden="0" w:uiPriority="71" w:unhideWhenUsed="0"/>
+    <w:lsdException w:name="Colorful List Accent 3" w:semiHidden="0" w:uiPriority="72" w:unhideWhenUsed="0"/>
+    <w:lsdException w:name="Colorful Grid Accent 3" w:semiHidden="0" w:uiPriority="73" w:unhideWhenUsed="0"/>
+    <w:lsdException w:name="Light Shading Accent 4" w:semiHidden="0" w:uiPriority="60" w:unhideWhenUsed="0"/>
+    <w:lsdException w:name="Light List Accent 4" w:semiHidden="0" w:uiPriority="61" w:unhideWhenUsed="0"/>
+    <w:lsdException w:name="Light Grid Accent 4" w:semiHidden="0" w:uiPriority="62" w:unhideWhenUsed="0"/>
+    <w:lsdException w:name="Medium Shading 1 Accent 4" w:semiHidden="0" w:uiPriority="63" w:unhideWhenUsed="0"/>
+    <w:lsdException w:name="Medium Shading 2 Accent 4" w:semiHidden="0" w:uiPriority="64" w:unhideWhenUsed="0"/>
+    <w:lsdException w:name="Medium List 1 Accent 4" w:semiHidden="0" w:uiPriority="65" w:unhideWhenUsed="0"/>
+    <w:lsdException w:name="Medium List 2 Accent 4" w:semiHidden="0" w:uiPriority="66" w:unhideWhenUsed="0"/>
+    <w:lsdException w:name="Medium Grid 1 Accent 4" w:semiHidden="0" w:uiPriority="67" w:unhideWhenUsed="0"/>
+    <w:lsdException w:name="Medium Grid 2 Accent 4" w:semiHidden="0" w:uiPriority="68" w:unhideWhenUsed="0"/>
+    <w:lsdException w:name="Medium Grid 3 Accent 4" w:semiHidden="0" w:uiPriority="69" w:unhideWhenUsed="0"/>
+    <w:lsdException w:name="Dark List Accent 4" w:semiHidden="0" w:uiPriority="70" w:unhideWhenUsed="0"/>
+    <w:lsdException w:name="Colorful Shading Accent 4" w:semiHidden="0" w:uiPriority="71" w:unhideWhenUsed="0"/>
+    <w:lsdException w:name="Colorful List Accent 4" w:semiHidden="0" w:uiPriority="72" w:unhideWhenUsed="0"/>
+    <w:lsdException w:name="Colorful Grid Accent 4" w:semiHidden="0" w:uiPriority="73" w:unhideWhenUsed="0"/>
+    <w:lsdException w:name="Light Shading Accent 5" w:semiHidden="0" w:uiPriority="60" w:unhideWhenUsed="0"/>
+    <w:lsdException w:name="Light List Accent 5" w:semiHidden="0" w:uiPriority="61" w:unhideWhenUsed="0"/>
+    <w:lsdException w:name="Light Grid Accent 5" w:semiHidden="0" w:uiPriority="62" w:unhideWhenUsed="0"/>
+    <w:lsdException w:name="Medium Shading 1 Accent 5" w:semiHidden="0" w:uiPriority="63" w:unhideWhenUsed="0"/>
+    <w:lsdException w:name="Medium Shading 2 Accent 5" w:semiHidden="0" w:uiPriority="64" w:unhideWhenUsed="0"/>
+    <w:lsdException w:name="Medium List 1 Accent 5" w:semiHidden="0" w:uiPriority="65" w:unhideWhenUsed="0"/>
+    <w:lsdException w:name="Medium List 2 Accent 5" w:semiHidden="0" w:uiPriority="66" w:unhideWhenUsed="0"/>
+    <w:lsdException w:name="Medium Grid 1 Accent 5" w:semiHidden="0" w:uiPriority="67" w:unhideWhenUsed="0"/>
+    <w:lsdException w:name="Medium Grid 2 Accent 5" w:semiHidden="0" w:uiPriority="68" w:unhideWhenUsed="0"/>
+    <w:lsdException w:name="Medium Grid 3 Accent 5" w:semiHidden="0" w:uiPriority="69" w:unhideWhenUsed="0"/>
+    <w:lsdException w:name="Dark List Accent 5" w:semiHidden="0" w:uiPriority="70" w:unhideWhenUsed="0"/>
+    <w:lsdException w:name="Colorful Shading Accent 5" w:semiHidden="0" w:uiPriority="71" w:unhideWhenUsed="0"/>
+    <w:lsdException w:name="Colorful List Accent 5" w:semiHidden="0" w:uiPriority="72" w:unhideWhenUsed="0"/>
+    <w:lsdException w:name="Colorful Grid Accent 5" w:semiHidden="0" w:uiPriority="73" w:unhideWhenUsed="0"/>
+    <w:lsdException w:name="Light Shading Accent 6" w:semiHidden="0" w:uiPriority="60" w:unhideWhenUsed="0"/>
+    <w:lsdException w:name="Light List Accent 6" w:semiHidden="0" w:uiPriority="61" w:unhideWhenUsed="0"/>
+    <w:lsdException w:name="Light Grid Accent 6" w:semiHidden="0" w:uiPriority="62" w:unhideWhenUsed="0"/>
+    <w:lsdException w:name="Medium Shading 1 Accent 6" w:semiHidden="0" w:uiPriority="63" w:unhideWhenUsed="0"/>
+    <w:lsdException w:name="Medium Shading 2 Accent 6" w:semiHidden="0" w:uiPriority="64" w:unhideWhenUsed="0"/>
+    <w:lsdException w:name="Medium List 1 Accent 6" w:semiHidden="0" w:uiPriority="65" w:unhideWhenUsed="0"/>
+    <w:lsdException w:name="Medium List 2 Accent 6" w:semiHidden="0" w:uiPriority="66" w:unhideWhenUsed="0"/>
+    <w:lsdException w:name="Medium Grid 1 Accent 6" w:semiHidden="0" w:uiPriority="67" w:unhideWhenUsed="0"/>
+    <w:lsdException w:name="Medium Grid 2 Accent 6" w:semiHidden="0" w:uiPriority="68" w:unhideWhenUsed="0"/>
+    <w:lsdException w:name="Medium Grid 3 Accent 6" w:semiHidden="0" w:uiPriority="69" w:unhideWhenUsed="0"/>
+    <w:lsdException w:name="Dark List Accent 6" w:semiHidden="0" w:uiPriority="70" w:unhideWhenUsed="0"/>
+    <w:lsdException w:name="Colorful Shading Accent 6" w:semiHidden="0" w:uiPriority="71" w:unhideWhenUsed="0"/>
+    <w:lsdException w:name="Colorful List Accent 6" w:semiHidden="0" w:uiPriority="72" w:unhideWhenUsed="0"/>
+    <w:lsdException w:name="Colorful Grid Accent 6" w:semiHidden="0" w:uiPriority="73" w:unhideWhenUsed="0"/>
+    <w:lsdException w:name="Subtle Emphasis" w:semiHidden="0" w:uiPriority="19" w:unhideWhenUsed="0" w:qFormat="1"/>
+    <w:lsdException w:name="Intense Emphasis" w:semiHidden="0" w:uiPriority="21" w:unhideWhenUsed="0" w:qFormat="1"/>
+    <w:lsdException w:name="Subtle Reference" w:semiHidden="0" w:uiPriority="31" w:unhideWhenUsed="0" w:qFormat="1"/>
+    <w:lsdException w:name="Intense Reference" w:semiHidden="0" w:uiPriority="32" w:unhideWhenUsed="0" w:qFormat="1"/>
+    <w:lsdException w:name="Book Title" w:semiHidden="0" w:uiPriority="33" w:unhideWhenUsed="0" w:qFormat="1"/>
+    <w:lsdException w:name="Bibliography" w:uiPriority="37"/>
+    <w:lsdException w:name="TOC Heading" w:uiPriority="39" w:qFormat="1"/>
   </w:latentStyles>
-  <w:style w:type="paragraph" w:default="1" w:styleId="Normal">
+  <w:style w:type="paragraph" w:default="1" w:styleId="Standard">
     <w:name w:val="Normal"/>
     <w:qFormat/>
   </w:style>
-  <w:style w:type="paragraph" w:styleId="Heading1">
+  <w:style w:type="paragraph" w:styleId="berschrift1">
     <w:name w:val="heading 1"/>
-    <w:basedOn w:val="Normal"/>
-    <w:next w:val="Normal"/>
-    <w:link w:val="Heading1Char"/>
+    <w:basedOn w:val="Standard"/>
+    <w:next w:val="Standard"/>
+    <w:link w:val="berschrift1Zeichen"/>
     <w:uiPriority w:val="9"/>
     <w:qFormat/>
     <w:rsid w:val="00604E75"/>
@@ -2967,11 +3992,11 @@
       <w:szCs w:val="32"/>
     </w:rPr>
   </w:style>
-  <w:style w:type="paragraph" w:styleId="Heading2">
+  <w:style w:type="paragraph" w:styleId="berschrift2">
     <w:name w:val="heading 2"/>
-    <w:basedOn w:val="Normal"/>
-    <w:next w:val="Normal"/>
-    <w:link w:val="Heading2Char"/>
+    <w:basedOn w:val="Standard"/>
+    <w:next w:val="Standard"/>
+    <w:link w:val="berschrift2Zeichen"/>
     <w:uiPriority w:val="9"/>
     <w:unhideWhenUsed/>
     <w:qFormat/>
@@ -2991,11 +4016,11 @@
       <w:szCs w:val="38"/>
     </w:rPr>
   </w:style>
-  <w:style w:type="paragraph" w:styleId="Heading3">
+  <w:style w:type="paragraph" w:styleId="berschrift3">
     <w:name w:val="heading 3"/>
-    <w:basedOn w:val="Normal"/>
-    <w:next w:val="Normal"/>
-    <w:link w:val="Heading3Char"/>
+    <w:basedOn w:val="Standard"/>
+    <w:next w:val="Standard"/>
+    <w:link w:val="berschrift3Zeichen"/>
     <w:uiPriority w:val="9"/>
     <w:unhideWhenUsed/>
     <w:qFormat/>
@@ -3013,11 +4038,11 @@
       <w:color w:val="4F81BD" w:themeColor="accent1"/>
     </w:rPr>
   </w:style>
-  <w:style w:type="paragraph" w:styleId="Heading4">
+  <w:style w:type="paragraph" w:styleId="berschrift4">
     <w:name w:val="heading 4"/>
-    <w:basedOn w:val="Normal"/>
-    <w:next w:val="Normal"/>
-    <w:link w:val="Heading4Char"/>
+    <w:basedOn w:val="Standard"/>
+    <w:next w:val="Standard"/>
+    <w:link w:val="berschrift4Zeichen"/>
     <w:uiPriority w:val="9"/>
     <w:unhideWhenUsed/>
     <w:qFormat/>
@@ -3037,11 +4062,11 @@
       <w:color w:val="4F81BD" w:themeColor="accent1"/>
     </w:rPr>
   </w:style>
-  <w:style w:type="paragraph" w:styleId="Heading5">
+  <w:style w:type="paragraph" w:styleId="berschrift5">
     <w:name w:val="heading 5"/>
-    <w:basedOn w:val="Normal"/>
-    <w:next w:val="Normal"/>
-    <w:link w:val="Heading5Char"/>
+    <w:basedOn w:val="Standard"/>
+    <w:next w:val="Standard"/>
+    <w:link w:val="berschrift5Zeichen"/>
     <w:uiPriority w:val="9"/>
     <w:unhideWhenUsed/>
     <w:qFormat/>
@@ -3057,13 +4082,13 @@
       <w:color w:val="243F60" w:themeColor="accent1" w:themeShade="7F"/>
     </w:rPr>
   </w:style>
-  <w:style w:type="character" w:default="1" w:styleId="DefaultParagraphFont">
+  <w:style w:type="character" w:default="1" w:styleId="Absatzstandardschriftart">
     <w:name w:val="Default Paragraph Font"/>
     <w:uiPriority w:val="1"/>
     <w:semiHidden/>
     <w:unhideWhenUsed/>
   </w:style>
-  <w:style w:type="table" w:default="1" w:styleId="TableNormal">
+  <w:style w:type="table" w:default="1" w:styleId="NormaleTabelle">
     <w:name w:val="Normal Table"/>
     <w:uiPriority w:val="99"/>
     <w:semiHidden/>
@@ -3078,16 +4103,16 @@
       </w:tblCellMar>
     </w:tblPr>
   </w:style>
-  <w:style w:type="numbering" w:default="1" w:styleId="NoList">
+  <w:style w:type="numbering" w:default="1" w:styleId="KeineListe">
     <w:name w:val="No List"/>
     <w:uiPriority w:val="99"/>
     <w:semiHidden/>
     <w:unhideWhenUsed/>
   </w:style>
-  <w:style w:type="paragraph" w:styleId="BalloonText">
+  <w:style w:type="paragraph" w:styleId="Sprechblasentext">
     <w:name w:val="Balloon Text"/>
-    <w:basedOn w:val="Normal"/>
-    <w:link w:val="BalloonTextChar"/>
+    <w:basedOn w:val="Standard"/>
+    <w:link w:val="SprechblasentextZeichen"/>
     <w:uiPriority w:val="99"/>
     <w:semiHidden/>
     <w:unhideWhenUsed/>
@@ -3098,10 +4123,10 @@
       <w:szCs w:val="18"/>
     </w:rPr>
   </w:style>
-  <w:style w:type="character" w:customStyle="1" w:styleId="BalloonTextChar">
-    <w:name w:val="Balloon Text Char"/>
-    <w:basedOn w:val="DefaultParagraphFont"/>
-    <w:link w:val="BalloonText"/>
+  <w:style w:type="character" w:customStyle="1" w:styleId="SprechblasentextZeichen">
+    <w:name w:val="Sprechblasentext Zeichen"/>
+    <w:basedOn w:val="Absatzstandardschriftart"/>
+    <w:link w:val="Sprechblasentext"/>
     <w:uiPriority w:val="99"/>
     <w:semiHidden/>
     <w:rsid w:val="001826A7"/>
@@ -3111,9 +4136,9 @@
       <w:szCs w:val="18"/>
     </w:rPr>
   </w:style>
-  <w:style w:type="paragraph" w:styleId="ListParagraph">
+  <w:style w:type="paragraph" w:styleId="Listenabsatz">
     <w:name w:val="List Paragraph"/>
-    <w:basedOn w:val="Normal"/>
+    <w:basedOn w:val="Standard"/>
     <w:uiPriority w:val="34"/>
     <w:qFormat/>
     <w:rsid w:val="000B24A7"/>
@@ -3122,10 +4147,10 @@
       <w:contextualSpacing/>
     </w:pPr>
   </w:style>
-  <w:style w:type="character" w:customStyle="1" w:styleId="Heading1Char">
-    <w:name w:val="Heading 1 Char"/>
-    <w:basedOn w:val="DefaultParagraphFont"/>
-    <w:link w:val="Heading1"/>
+  <w:style w:type="character" w:customStyle="1" w:styleId="berschrift1Zeichen">
+    <w:name w:val="Überschrift 1 Zeichen"/>
+    <w:basedOn w:val="Absatzstandardschriftart"/>
+    <w:link w:val="berschrift1"/>
     <w:uiPriority w:val="9"/>
     <w:rsid w:val="00604E75"/>
     <w:rPr>
@@ -3137,11 +4162,11 @@
       <w:szCs w:val="32"/>
     </w:rPr>
   </w:style>
-  <w:style w:type="paragraph" w:styleId="Title">
+  <w:style w:type="paragraph" w:styleId="Titel">
     <w:name w:val="Title"/>
-    <w:basedOn w:val="Normal"/>
-    <w:next w:val="Normal"/>
-    <w:link w:val="TitleChar"/>
+    <w:basedOn w:val="Standard"/>
+    <w:next w:val="Standard"/>
+    <w:link w:val="TitelZeichen"/>
     <w:uiPriority w:val="10"/>
     <w:qFormat/>
     <w:rsid w:val="00604E75"/>
@@ -3161,10 +4186,10 @@
       <w:szCs w:val="52"/>
     </w:rPr>
   </w:style>
-  <w:style w:type="character" w:customStyle="1" w:styleId="TitleChar">
-    <w:name w:val="Title Char"/>
-    <w:basedOn w:val="DefaultParagraphFont"/>
-    <w:link w:val="Title"/>
+  <w:style w:type="character" w:customStyle="1" w:styleId="TitelZeichen">
+    <w:name w:val="Titel Zeichen"/>
+    <w:basedOn w:val="Absatzstandardschriftart"/>
+    <w:link w:val="Titel"/>
     <w:uiPriority w:val="10"/>
     <w:rsid w:val="00604E75"/>
     <w:rPr>
@@ -3176,10 +4201,10 @@
       <w:szCs w:val="52"/>
     </w:rPr>
   </w:style>
-  <w:style w:type="paragraph" w:styleId="Header">
+  <w:style w:type="paragraph" w:styleId="Kopfzeile">
     <w:name w:val="header"/>
-    <w:basedOn w:val="Normal"/>
-    <w:link w:val="HeaderChar"/>
+    <w:basedOn w:val="Standard"/>
+    <w:link w:val="KopfzeileZeichen"/>
     <w:uiPriority w:val="99"/>
     <w:unhideWhenUsed/>
     <w:rsid w:val="00604E75"/>
@@ -3190,17 +4215,17 @@
       </w:tabs>
     </w:pPr>
   </w:style>
-  <w:style w:type="character" w:customStyle="1" w:styleId="HeaderChar">
-    <w:name w:val="Header Char"/>
-    <w:basedOn w:val="DefaultParagraphFont"/>
-    <w:link w:val="Header"/>
+  <w:style w:type="character" w:customStyle="1" w:styleId="KopfzeileZeichen">
+    <w:name w:val="Kopfzeile Zeichen"/>
+    <w:basedOn w:val="Absatzstandardschriftart"/>
+    <w:link w:val="Kopfzeile"/>
     <w:uiPriority w:val="99"/>
     <w:rsid w:val="00604E75"/>
   </w:style>
-  <w:style w:type="paragraph" w:styleId="Footer">
+  <w:style w:type="paragraph" w:styleId="Fuzeile">
     <w:name w:val="footer"/>
-    <w:basedOn w:val="Normal"/>
-    <w:link w:val="FooterChar"/>
+    <w:basedOn w:val="Standard"/>
+    <w:link w:val="FuzeileZeichen"/>
     <w:uiPriority w:val="99"/>
     <w:unhideWhenUsed/>
     <w:rsid w:val="00604E75"/>
@@ -3211,16 +4236,16 @@
       </w:tabs>
     </w:pPr>
   </w:style>
-  <w:style w:type="character" w:customStyle="1" w:styleId="FooterChar">
-    <w:name w:val="Footer Char"/>
-    <w:basedOn w:val="DefaultParagraphFont"/>
-    <w:link w:val="Footer"/>
+  <w:style w:type="character" w:customStyle="1" w:styleId="FuzeileZeichen">
+    <w:name w:val="Fußzeile Zeichen"/>
+    <w:basedOn w:val="Absatzstandardschriftart"/>
+    <w:link w:val="Fuzeile"/>
     <w:uiPriority w:val="99"/>
     <w:rsid w:val="00604E75"/>
   </w:style>
-  <w:style w:type="table" w:styleId="LightShading-Accent1">
+  <w:style w:type="table" w:styleId="HelleSchattierung-Akzent1">
     <w:name w:val="Light Shading Accent 1"/>
-    <w:basedOn w:val="TableNormal"/>
+    <w:basedOn w:val="NormaleTabelle"/>
     <w:uiPriority w:val="60"/>
     <w:rsid w:val="00604E75"/>
     <w:rPr>
@@ -3320,18 +4345,18 @@
       </w:tcPr>
     </w:tblStylePr>
   </w:style>
-  <w:style w:type="character" w:styleId="PageNumber">
+  <w:style w:type="character" w:styleId="Seitenzahl">
     <w:name w:val="page number"/>
-    <w:basedOn w:val="DefaultParagraphFont"/>
+    <w:basedOn w:val="Absatzstandardschriftart"/>
     <w:uiPriority w:val="99"/>
     <w:semiHidden/>
     <w:unhideWhenUsed/>
     <w:rsid w:val="00604E75"/>
   </w:style>
-  <w:style w:type="character" w:customStyle="1" w:styleId="Heading2Char">
-    <w:name w:val="Heading 2 Char"/>
-    <w:basedOn w:val="DefaultParagraphFont"/>
-    <w:link w:val="Heading2"/>
+  <w:style w:type="character" w:customStyle="1" w:styleId="berschrift2Zeichen">
+    <w:name w:val="Überschrift 2 Zeichen"/>
+    <w:basedOn w:val="Absatzstandardschriftart"/>
+    <w:link w:val="berschrift2"/>
     <w:uiPriority w:val="9"/>
     <w:rsid w:val="00DD7D53"/>
     <w:rPr>
@@ -3343,9 +4368,9 @@
       <w:szCs w:val="38"/>
     </w:rPr>
   </w:style>
-  <w:style w:type="table" w:styleId="TableGrid">
+  <w:style w:type="table" w:styleId="Tabellenraster">
     <w:name w:val="Table Grid"/>
-    <w:basedOn w:val="TableNormal"/>
+    <w:basedOn w:val="NormaleTabelle"/>
     <w:uiPriority w:val="59"/>
     <w:rsid w:val="00F32C91"/>
     <w:tblPr>
@@ -3366,9 +4391,9 @@
       </w:tblCellMar>
     </w:tblPr>
   </w:style>
-  <w:style w:type="table" w:styleId="LightShading-Accent3">
+  <w:style w:type="table" w:styleId="HelleSchattierung-Akzent3">
     <w:name w:val="Light Shading Accent 3"/>
-    <w:basedOn w:val="TableNormal"/>
+    <w:basedOn w:val="NormaleTabelle"/>
     <w:uiPriority w:val="60"/>
     <w:rsid w:val="00C53A3E"/>
     <w:rPr>
@@ -3466,10 +4491,10 @@
       </w:tcPr>
     </w:tblStylePr>
   </w:style>
-  <w:style w:type="character" w:customStyle="1" w:styleId="Heading3Char">
-    <w:name w:val="Heading 3 Char"/>
-    <w:basedOn w:val="DefaultParagraphFont"/>
-    <w:link w:val="Heading3"/>
+  <w:style w:type="character" w:customStyle="1" w:styleId="berschrift3Zeichen">
+    <w:name w:val="Überschrift 3 Zeichen"/>
+    <w:basedOn w:val="Absatzstandardschriftart"/>
+    <w:link w:val="berschrift3"/>
     <w:uiPriority w:val="9"/>
     <w:rsid w:val="008800CF"/>
     <w:rPr>
@@ -3479,10 +4504,10 @@
       <w:color w:val="4F81BD" w:themeColor="accent1"/>
     </w:rPr>
   </w:style>
-  <w:style w:type="character" w:customStyle="1" w:styleId="Heading4Char">
-    <w:name w:val="Heading 4 Char"/>
-    <w:basedOn w:val="DefaultParagraphFont"/>
-    <w:link w:val="Heading4"/>
+  <w:style w:type="character" w:customStyle="1" w:styleId="berschrift4Zeichen">
+    <w:name w:val="Überschrift 4 Zeichen"/>
+    <w:basedOn w:val="Absatzstandardschriftart"/>
+    <w:link w:val="berschrift4"/>
     <w:uiPriority w:val="9"/>
     <w:rsid w:val="009569CF"/>
     <w:rPr>
@@ -3494,10 +4519,10 @@
       <w:color w:val="4F81BD" w:themeColor="accent1"/>
     </w:rPr>
   </w:style>
-  <w:style w:type="character" w:customStyle="1" w:styleId="Heading5Char">
-    <w:name w:val="Heading 5 Char"/>
-    <w:basedOn w:val="DefaultParagraphFont"/>
-    <w:link w:val="Heading5"/>
+  <w:style w:type="character" w:customStyle="1" w:styleId="berschrift5Zeichen">
+    <w:name w:val="Überschrift 5 Zeichen"/>
+    <w:basedOn w:val="Absatzstandardschriftart"/>
+    <w:link w:val="berschrift5"/>
     <w:uiPriority w:val="9"/>
     <w:rsid w:val="00762534"/>
     <w:rPr>
@@ -3518,6 +4543,927 @@
       <w:color w:val="000000"/>
       <w:lang w:val="de-CH"/>
     </w:rPr>
+  </w:style>
+  <w:style w:type="table" w:styleId="HelleListe">
+    <w:name w:val="Light List"/>
+    <w:basedOn w:val="NormaleTabelle"/>
+    <w:uiPriority w:val="61"/>
+    <w:rsid w:val="009D09C3"/>
+    <w:tblPr>
+      <w:tblStyleRowBandSize w:val="1"/>
+      <w:tblStyleColBandSize w:val="1"/>
+      <w:tblInd w:w="0" w:type="dxa"/>
+      <w:tblBorders>
+        <w:top w:val="single" w:sz="8" w:space="0" w:color="000000" w:themeColor="text1"/>
+        <w:left w:val="single" w:sz="8" w:space="0" w:color="000000" w:themeColor="text1"/>
+        <w:bottom w:val="single" w:sz="8" w:space="0" w:color="000000" w:themeColor="text1"/>
+        <w:right w:val="single" w:sz="8" w:space="0" w:color="000000" w:themeColor="text1"/>
+      </w:tblBorders>
+      <w:tblCellMar>
+        <w:top w:w="0" w:type="dxa"/>
+        <w:left w:w="108" w:type="dxa"/>
+        <w:bottom w:w="0" w:type="dxa"/>
+        <w:right w:w="108" w:type="dxa"/>
+      </w:tblCellMar>
+    </w:tblPr>
+    <w:tblStylePr w:type="firstRow">
+      <w:pPr>
+        <w:spacing w:before="0" w:after="0" w:line="240" w:lineRule="auto"/>
+      </w:pPr>
+      <w:rPr>
+        <w:b/>
+        <w:bCs/>
+        <w:color w:val="FFFFFF" w:themeColor="background1"/>
+      </w:rPr>
+      <w:tblPr/>
+      <w:tcPr>
+        <w:shd w:val="clear" w:color="auto" w:fill="000000" w:themeFill="text1"/>
+      </w:tcPr>
+    </w:tblStylePr>
+    <w:tblStylePr w:type="lastRow">
+      <w:pPr>
+        <w:spacing w:before="0" w:after="0" w:line="240" w:lineRule="auto"/>
+      </w:pPr>
+      <w:rPr>
+        <w:b/>
+        <w:bCs/>
+      </w:rPr>
+      <w:tblPr/>
+      <w:tcPr>
+        <w:tcBorders>
+          <w:top w:val="double" w:sz="6" w:space="0" w:color="000000" w:themeColor="text1"/>
+          <w:left w:val="single" w:sz="8" w:space="0" w:color="000000" w:themeColor="text1"/>
+          <w:bottom w:val="single" w:sz="8" w:space="0" w:color="000000" w:themeColor="text1"/>
+          <w:right w:val="single" w:sz="8" w:space="0" w:color="000000" w:themeColor="text1"/>
+        </w:tcBorders>
+      </w:tcPr>
+    </w:tblStylePr>
+    <w:tblStylePr w:type="firstCol">
+      <w:rPr>
+        <w:b/>
+        <w:bCs/>
+      </w:rPr>
+    </w:tblStylePr>
+    <w:tblStylePr w:type="lastCol">
+      <w:rPr>
+        <w:b/>
+        <w:bCs/>
+      </w:rPr>
+    </w:tblStylePr>
+    <w:tblStylePr w:type="band1Vert">
+      <w:tblPr/>
+      <w:tcPr>
+        <w:tcBorders>
+          <w:top w:val="single" w:sz="8" w:space="0" w:color="000000" w:themeColor="text1"/>
+          <w:left w:val="single" w:sz="8" w:space="0" w:color="000000" w:themeColor="text1"/>
+          <w:bottom w:val="single" w:sz="8" w:space="0" w:color="000000" w:themeColor="text1"/>
+          <w:right w:val="single" w:sz="8" w:space="0" w:color="000000" w:themeColor="text1"/>
+        </w:tcBorders>
+      </w:tcPr>
+    </w:tblStylePr>
+    <w:tblStylePr w:type="band1Horz">
+      <w:tblPr/>
+      <w:tcPr>
+        <w:tcBorders>
+          <w:top w:val="single" w:sz="8" w:space="0" w:color="000000" w:themeColor="text1"/>
+          <w:left w:val="single" w:sz="8" w:space="0" w:color="000000" w:themeColor="text1"/>
+          <w:bottom w:val="single" w:sz="8" w:space="0" w:color="000000" w:themeColor="text1"/>
+          <w:right w:val="single" w:sz="8" w:space="0" w:color="000000" w:themeColor="text1"/>
+        </w:tcBorders>
+      </w:tcPr>
+    </w:tblStylePr>
+  </w:style>
+</w:styles>
+</file>
+
+<file path=word/stylesWithEffects.xml><?xml version="1.0" encoding="utf-8"?>
+<w:styles xmlns:wpc="http://schemas.microsoft.com/office/word/2010/wordprocessingCanvas" xmlns:mo="http://schemas.microsoft.com/office/mac/office/2008/main" xmlns:mc="http://schemas.openxmlformats.org/markup-compatibility/2006" xmlns:mv="urn:schemas-microsoft-com:mac:vml" xmlns:o="urn:schemas-microsoft-com:office:office" xmlns:r="http://schemas.openxmlformats.org/officeDocument/2006/relationships" xmlns:m="http://schemas.openxmlformats.org/officeDocument/2006/math" xmlns:v="urn:schemas-microsoft-com:vml" xmlns:wp14="http://schemas.microsoft.com/office/word/2010/wordprocessingDrawing" xmlns:wp="http://schemas.openxmlformats.org/drawingml/2006/wordprocessingDrawing" xmlns:w10="urn:schemas-microsoft-com:office:word" xmlns:w="http://schemas.openxmlformats.org/wordprocessingml/2006/main" xmlns:w14="http://schemas.microsoft.com/office/word/2010/wordml" xmlns:wpg="http://schemas.microsoft.com/office/word/2010/wordprocessingGroup" xmlns:wpi="http://schemas.microsoft.com/office/word/2010/wordprocessingInk" xmlns:wne="http://schemas.microsoft.com/office/word/2006/wordml" xmlns:wps="http://schemas.microsoft.com/office/word/2010/wordprocessingShape" mc:Ignorable="w14 wp14">
+  <w:docDefaults>
+    <w:rPrDefault>
+      <w:rPr>
+        <w:rFonts w:asciiTheme="minorHAnsi" w:eastAsiaTheme="minorEastAsia" w:hAnsiTheme="minorHAnsi" w:cstheme="minorBidi"/>
+        <w:sz w:val="24"/>
+        <w:szCs w:val="24"/>
+        <w:lang w:val="de-DE" w:eastAsia="de-DE" w:bidi="ar-SA"/>
+      </w:rPr>
+    </w:rPrDefault>
+    <w:pPrDefault/>
+  </w:docDefaults>
+  <w:latentStyles w:defLockedState="0" w:defUIPriority="99" w:defSemiHidden="1" w:defUnhideWhenUsed="1" w:defQFormat="0" w:count="276">
+    <w:lsdException w:name="Normal" w:semiHidden="0" w:uiPriority="0" w:unhideWhenUsed="0" w:qFormat="1"/>
+    <w:lsdException w:name="heading 1" w:semiHidden="0" w:uiPriority="9" w:unhideWhenUsed="0" w:qFormat="1"/>
+    <w:lsdException w:name="heading 2" w:uiPriority="9" w:qFormat="1"/>
+    <w:lsdException w:name="heading 3" w:uiPriority="9" w:qFormat="1"/>
+    <w:lsdException w:name="heading 4" w:uiPriority="9" w:qFormat="1"/>
+    <w:lsdException w:name="heading 5" w:uiPriority="9" w:qFormat="1"/>
+    <w:lsdException w:name="heading 6" w:uiPriority="9" w:qFormat="1"/>
+    <w:lsdException w:name="heading 7" w:uiPriority="9" w:qFormat="1"/>
+    <w:lsdException w:name="heading 8" w:uiPriority="9" w:qFormat="1"/>
+    <w:lsdException w:name="heading 9" w:uiPriority="9" w:qFormat="1"/>
+    <w:lsdException w:name="toc 1" w:uiPriority="39"/>
+    <w:lsdException w:name="toc 2" w:uiPriority="39"/>
+    <w:lsdException w:name="toc 3" w:uiPriority="39"/>
+    <w:lsdException w:name="toc 4" w:uiPriority="39"/>
+    <w:lsdException w:name="toc 5" w:uiPriority="39"/>
+    <w:lsdException w:name="toc 6" w:uiPriority="39"/>
+    <w:lsdException w:name="toc 7" w:uiPriority="39"/>
+    <w:lsdException w:name="toc 8" w:uiPriority="39"/>
+    <w:lsdException w:name="toc 9" w:uiPriority="39"/>
+    <w:lsdException w:name="caption" w:uiPriority="35" w:qFormat="1"/>
+    <w:lsdException w:name="Title" w:semiHidden="0" w:uiPriority="10" w:unhideWhenUsed="0" w:qFormat="1"/>
+    <w:lsdException w:name="Default Paragraph Font" w:uiPriority="1"/>
+    <w:lsdException w:name="Subtitle" w:semiHidden="0" w:uiPriority="11" w:unhideWhenUsed="0" w:qFormat="1"/>
+    <w:lsdException w:name="Strong" w:semiHidden="0" w:uiPriority="22" w:unhideWhenUsed="0" w:qFormat="1"/>
+    <w:lsdException w:name="Emphasis" w:semiHidden="0" w:uiPriority="20" w:unhideWhenUsed="0" w:qFormat="1"/>
+    <w:lsdException w:name="Table Grid" w:semiHidden="0" w:uiPriority="59" w:unhideWhenUsed="0"/>
+    <w:lsdException w:name="Note Level 1" w:semiHidden="0" w:unhideWhenUsed="0"/>
+    <w:lsdException w:name="Note Level 2" w:semiHidden="0" w:unhideWhenUsed="0"/>
+    <w:lsdException w:name="Note Level 3" w:semiHidden="0" w:unhideWhenUsed="0"/>
+    <w:lsdException w:name="Note Level 4" w:semiHidden="0" w:unhideWhenUsed="0"/>
+    <w:lsdException w:name="Note Level 5" w:semiHidden="0" w:unhideWhenUsed="0"/>
+    <w:lsdException w:name="Note Level 6" w:semiHidden="0" w:unhideWhenUsed="0"/>
+    <w:lsdException w:name="Note Level 7" w:semiHidden="0" w:unhideWhenUsed="0"/>
+    <w:lsdException w:name="Note Level 8" w:semiHidden="0" w:unhideWhenUsed="0"/>
+    <w:lsdException w:name="Note Level 9" w:semiHidden="0" w:unhideWhenUsed="0"/>
+    <w:lsdException w:name="Placeholder Text" w:unhideWhenUsed="0"/>
+    <w:lsdException w:name="No Spacing" w:semiHidden="0" w:uiPriority="1" w:unhideWhenUsed="0" w:qFormat="1"/>
+    <w:lsdException w:name="Light Shading" w:semiHidden="0" w:uiPriority="60" w:unhideWhenUsed="0"/>
+    <w:lsdException w:name="Light List" w:semiHidden="0" w:uiPriority="61" w:unhideWhenUsed="0"/>
+    <w:lsdException w:name="Light Grid" w:semiHidden="0" w:uiPriority="62" w:unhideWhenUsed="0"/>
+    <w:lsdException w:name="Medium Shading 1" w:semiHidden="0" w:uiPriority="63" w:unhideWhenUsed="0"/>
+    <w:lsdException w:name="Medium Shading 2" w:semiHidden="0" w:uiPriority="64" w:unhideWhenUsed="0"/>
+    <w:lsdException w:name="Medium List 1" w:semiHidden="0" w:uiPriority="65" w:unhideWhenUsed="0"/>
+    <w:lsdException w:name="Medium List 2" w:semiHidden="0" w:uiPriority="66" w:unhideWhenUsed="0"/>
+    <w:lsdException w:name="Medium Grid 1" w:semiHidden="0" w:uiPriority="67" w:unhideWhenUsed="0"/>
+    <w:lsdException w:name="Medium Grid 2" w:semiHidden="0" w:uiPriority="68" w:unhideWhenUsed="0"/>
+    <w:lsdException w:name="Medium Grid 3" w:semiHidden="0" w:uiPriority="69" w:unhideWhenUsed="0"/>
+    <w:lsdException w:name="Dark List" w:semiHidden="0" w:uiPriority="70" w:unhideWhenUsed="0"/>
+    <w:lsdException w:name="Colorful Shading" w:semiHidden="0" w:uiPriority="71" w:unhideWhenUsed="0"/>
+    <w:lsdException w:name="Colorful List" w:semiHidden="0" w:uiPriority="72" w:unhideWhenUsed="0"/>
+    <w:lsdException w:name="Colorful Grid" w:semiHidden="0" w:uiPriority="73" w:unhideWhenUsed="0"/>
+    <w:lsdException w:name="Light Shading Accent 1" w:semiHidden="0" w:uiPriority="60" w:unhideWhenUsed="0"/>
+    <w:lsdException w:name="Light List Accent 1" w:semiHidden="0" w:uiPriority="61" w:unhideWhenUsed="0"/>
+    <w:lsdException w:name="Light Grid Accent 1" w:semiHidden="0" w:uiPriority="62" w:unhideWhenUsed="0"/>
+    <w:lsdException w:name="Medium Shading 1 Accent 1" w:semiHidden="0" w:uiPriority="63" w:unhideWhenUsed="0"/>
+    <w:lsdException w:name="Medium Shading 2 Accent 1" w:semiHidden="0" w:uiPriority="64" w:unhideWhenUsed="0"/>
+    <w:lsdException w:name="Medium List 1 Accent 1" w:semiHidden="0" w:uiPriority="65" w:unhideWhenUsed="0"/>
+    <w:lsdException w:name="Revision" w:unhideWhenUsed="0"/>
+    <w:lsdException w:name="List Paragraph" w:semiHidden="0" w:uiPriority="34" w:unhideWhenUsed="0" w:qFormat="1"/>
+    <w:lsdException w:name="Quote" w:semiHidden="0" w:uiPriority="29" w:unhideWhenUsed="0" w:qFormat="1"/>
+    <w:lsdException w:name="Intense Quote" w:semiHidden="0" w:uiPriority="30" w:unhideWhenUsed="0" w:qFormat="1"/>
+    <w:lsdException w:name="Medium List 2 Accent 1" w:semiHidden="0" w:uiPriority="66" w:unhideWhenUsed="0"/>
+    <w:lsdException w:name="Medium Grid 1 Accent 1" w:semiHidden="0" w:uiPriority="67" w:unhideWhenUsed="0"/>
+    <w:lsdException w:name="Medium Grid 2 Accent 1" w:semiHidden="0" w:uiPriority="68" w:unhideWhenUsed="0"/>
+    <w:lsdException w:name="Medium Grid 3 Accent 1" w:semiHidden="0" w:uiPriority="69" w:unhideWhenUsed="0"/>
+    <w:lsdException w:name="Dark List Accent 1" w:semiHidden="0" w:uiPriority="70" w:unhideWhenUsed="0"/>
+    <w:lsdException w:name="Colorful Shading Accent 1" w:semiHidden="0" w:uiPriority="71" w:unhideWhenUsed="0"/>
+    <w:lsdException w:name="Colorful List Accent 1" w:semiHidden="0" w:uiPriority="72" w:unhideWhenUsed="0"/>
+    <w:lsdException w:name="Colorful Grid Accent 1" w:semiHidden="0" w:uiPriority="73" w:unhideWhenUsed="0"/>
+    <w:lsdException w:name="Light Shading Accent 2" w:semiHidden="0" w:uiPriority="60" w:unhideWhenUsed="0"/>
+    <w:lsdException w:name="Light List Accent 2" w:semiHidden="0" w:uiPriority="61" w:unhideWhenUsed="0"/>
+    <w:lsdException w:name="Light Grid Accent 2" w:semiHidden="0" w:uiPriority="62" w:unhideWhenUsed="0"/>
+    <w:lsdException w:name="Medium Shading 1 Accent 2" w:semiHidden="0" w:uiPriority="63" w:unhideWhenUsed="0"/>
+    <w:lsdException w:name="Medium Shading 2 Accent 2" w:semiHidden="0" w:uiPriority="64" w:unhideWhenUsed="0"/>
+    <w:lsdException w:name="Medium List 1 Accent 2" w:semiHidden="0" w:uiPriority="65" w:unhideWhenUsed="0"/>
+    <w:lsdException w:name="Medium List 2 Accent 2" w:semiHidden="0" w:uiPriority="66" w:unhideWhenUsed="0"/>
+    <w:lsdException w:name="Medium Grid 1 Accent 2" w:semiHidden="0" w:uiPriority="67" w:unhideWhenUsed="0"/>
+    <w:lsdException w:name="Medium Grid 2 Accent 2" w:semiHidden="0" w:uiPriority="68" w:unhideWhenUsed="0"/>
+    <w:lsdException w:name="Medium Grid 3 Accent 2" w:semiHidden="0" w:uiPriority="69" w:unhideWhenUsed="0"/>
+    <w:lsdException w:name="Dark List Accent 2" w:semiHidden="0" w:uiPriority="70" w:unhideWhenUsed="0"/>
+    <w:lsdException w:name="Colorful Shading Accent 2" w:semiHidden="0" w:uiPriority="71" w:unhideWhenUsed="0"/>
+    <w:lsdException w:name="Colorful List Accent 2" w:semiHidden="0" w:uiPriority="72" w:unhideWhenUsed="0"/>
+    <w:lsdException w:name="Colorful Grid Accent 2" w:semiHidden="0" w:uiPriority="73" w:unhideWhenUsed="0"/>
+    <w:lsdException w:name="Light Shading Accent 3" w:semiHidden="0" w:uiPriority="60" w:unhideWhenUsed="0"/>
+    <w:lsdException w:name="Light List Accent 3" w:semiHidden="0" w:uiPriority="61" w:unhideWhenUsed="0"/>
+    <w:lsdException w:name="Light Grid Accent 3" w:semiHidden="0" w:uiPriority="62" w:unhideWhenUsed="0"/>
+    <w:lsdException w:name="Medium Shading 1 Accent 3" w:semiHidden="0" w:uiPriority="63" w:unhideWhenUsed="0"/>
+    <w:lsdException w:name="Medium Shading 2 Accent 3" w:semiHidden="0" w:uiPriority="64" w:unhideWhenUsed="0"/>
+    <w:lsdException w:name="Medium List 1 Accent 3" w:semiHidden="0" w:uiPriority="65" w:unhideWhenUsed="0"/>
+    <w:lsdException w:name="Medium List 2 Accent 3" w:semiHidden="0" w:uiPriority="66" w:unhideWhenUsed="0"/>
+    <w:lsdException w:name="Medium Grid 1 Accent 3" w:semiHidden="0" w:uiPriority="67" w:unhideWhenUsed="0"/>
+    <w:lsdException w:name="Medium Grid 2 Accent 3" w:semiHidden="0" w:uiPriority="68" w:unhideWhenUsed="0"/>
+    <w:lsdException w:name="Medium Grid 3 Accent 3" w:semiHidden="0" w:uiPriority="69" w:unhideWhenUsed="0"/>
+    <w:lsdException w:name="Dark List Accent 3" w:semiHidden="0" w:uiPriority="70" w:unhideWhenUsed="0"/>
+    <w:lsdException w:name="Colorful Shading Accent 3" w:semiHidden="0" w:uiPriority="71" w:unhideWhenUsed="0"/>
+    <w:lsdException w:name="Colorful List Accent 3" w:semiHidden="0" w:uiPriority="72" w:unhideWhenUsed="0"/>
+    <w:lsdException w:name="Colorful Grid Accent 3" w:semiHidden="0" w:uiPriority="73" w:unhideWhenUsed="0"/>
+    <w:lsdException w:name="Light Shading Accent 4" w:semiHidden="0" w:uiPriority="60" w:unhideWhenUsed="0"/>
+    <w:lsdException w:name="Light List Accent 4" w:semiHidden="0" w:uiPriority="61" w:unhideWhenUsed="0"/>
+    <w:lsdException w:name="Light Grid Accent 4" w:semiHidden="0" w:uiPriority="62" w:unhideWhenUsed="0"/>
+    <w:lsdException w:name="Medium Shading 1 Accent 4" w:semiHidden="0" w:uiPriority="63" w:unhideWhenUsed="0"/>
+    <w:lsdException w:name="Medium Shading 2 Accent 4" w:semiHidden="0" w:uiPriority="64" w:unhideWhenUsed="0"/>
+    <w:lsdException w:name="Medium List 1 Accent 4" w:semiHidden="0" w:uiPriority="65" w:unhideWhenUsed="0"/>
+    <w:lsdException w:name="Medium List 2 Accent 4" w:semiHidden="0" w:uiPriority="66" w:unhideWhenUsed="0"/>
+    <w:lsdException w:name="Medium Grid 1 Accent 4" w:semiHidden="0" w:uiPriority="67" w:unhideWhenUsed="0"/>
+    <w:lsdException w:name="Medium Grid 2 Accent 4" w:semiHidden="0" w:uiPriority="68" w:unhideWhenUsed="0"/>
+    <w:lsdException w:name="Medium Grid 3 Accent 4" w:semiHidden="0" w:uiPriority="69" w:unhideWhenUsed="0"/>
+    <w:lsdException w:name="Dark List Accent 4" w:semiHidden="0" w:uiPriority="70" w:unhideWhenUsed="0"/>
+    <w:lsdException w:name="Colorful Shading Accent 4" w:semiHidden="0" w:uiPriority="71" w:unhideWhenUsed="0"/>
+    <w:lsdException w:name="Colorful List Accent 4" w:semiHidden="0" w:uiPriority="72" w:unhideWhenUsed="0"/>
+    <w:lsdException w:name="Colorful Grid Accent 4" w:semiHidden="0" w:uiPriority="73" w:unhideWhenUsed="0"/>
+    <w:lsdException w:name="Light Shading Accent 5" w:semiHidden="0" w:uiPriority="60" w:unhideWhenUsed="0"/>
+    <w:lsdException w:name="Light List Accent 5" w:semiHidden="0" w:uiPriority="61" w:unhideWhenUsed="0"/>
+    <w:lsdException w:name="Light Grid Accent 5" w:semiHidden="0" w:uiPriority="62" w:unhideWhenUsed="0"/>
+    <w:lsdException w:name="Medium Shading 1 Accent 5" w:semiHidden="0" w:uiPriority="63" w:unhideWhenUsed="0"/>
+    <w:lsdException w:name="Medium Shading 2 Accent 5" w:semiHidden="0" w:uiPriority="64" w:unhideWhenUsed="0"/>
+    <w:lsdException w:name="Medium List 1 Accent 5" w:semiHidden="0" w:uiPriority="65" w:unhideWhenUsed="0"/>
+    <w:lsdException w:name="Medium List 2 Accent 5" w:semiHidden="0" w:uiPriority="66" w:unhideWhenUsed="0"/>
+    <w:lsdException w:name="Medium Grid 1 Accent 5" w:semiHidden="0" w:uiPriority="67" w:unhideWhenUsed="0"/>
+    <w:lsdException w:name="Medium Grid 2 Accent 5" w:semiHidden="0" w:uiPriority="68" w:unhideWhenUsed="0"/>
+    <w:lsdException w:name="Medium Grid 3 Accent 5" w:semiHidden="0" w:uiPriority="69" w:unhideWhenUsed="0"/>
+    <w:lsdException w:name="Dark List Accent 5" w:semiHidden="0" w:uiPriority="70" w:unhideWhenUsed="0"/>
+    <w:lsdException w:name="Colorful Shading Accent 5" w:semiHidden="0" w:uiPriority="71" w:unhideWhenUsed="0"/>
+    <w:lsdException w:name="Colorful List Accent 5" w:semiHidden="0" w:uiPriority="72" w:unhideWhenUsed="0"/>
+    <w:lsdException w:name="Colorful Grid Accent 5" w:semiHidden="0" w:uiPriority="73" w:unhideWhenUsed="0"/>
+    <w:lsdException w:name="Light Shading Accent 6" w:semiHidden="0" w:uiPriority="60" w:unhideWhenUsed="0"/>
+    <w:lsdException w:name="Light List Accent 6" w:semiHidden="0" w:uiPriority="61" w:unhideWhenUsed="0"/>
+    <w:lsdException w:name="Light Grid Accent 6" w:semiHidden="0" w:uiPriority="62" w:unhideWhenUsed="0"/>
+    <w:lsdException w:name="Medium Shading 1 Accent 6" w:semiHidden="0" w:uiPriority="63" w:unhideWhenUsed="0"/>
+    <w:lsdException w:name="Medium Shading 2 Accent 6" w:semiHidden="0" w:uiPriority="64" w:unhideWhenUsed="0"/>
+    <w:lsdException w:name="Medium List 1 Accent 6" w:semiHidden="0" w:uiPriority="65" w:unhideWhenUsed="0"/>
+    <w:lsdException w:name="Medium List 2 Accent 6" w:semiHidden="0" w:uiPriority="66" w:unhideWhenUsed="0"/>
+    <w:lsdException w:name="Medium Grid 1 Accent 6" w:semiHidden="0" w:uiPriority="67" w:unhideWhenUsed="0"/>
+    <w:lsdException w:name="Medium Grid 2 Accent 6" w:semiHidden="0" w:uiPriority="68" w:unhideWhenUsed="0"/>
+    <w:lsdException w:name="Medium Grid 3 Accent 6" w:semiHidden="0" w:uiPriority="69" w:unhideWhenUsed="0"/>
+    <w:lsdException w:name="Dark List Accent 6" w:semiHidden="0" w:uiPriority="70" w:unhideWhenUsed="0"/>
+    <w:lsdException w:name="Colorful Shading Accent 6" w:semiHidden="0" w:uiPriority="71" w:unhideWhenUsed="0"/>
+    <w:lsdException w:name="Colorful List Accent 6" w:semiHidden="0" w:uiPriority="72" w:unhideWhenUsed="0"/>
+    <w:lsdException w:name="Colorful Grid Accent 6" w:semiHidden="0" w:uiPriority="73" w:unhideWhenUsed="0"/>
+    <w:lsdException w:name="Subtle Emphasis" w:semiHidden="0" w:uiPriority="19" w:unhideWhenUsed="0" w:qFormat="1"/>
+    <w:lsdException w:name="Intense Emphasis" w:semiHidden="0" w:uiPriority="21" w:unhideWhenUsed="0" w:qFormat="1"/>
+    <w:lsdException w:name="Subtle Reference" w:semiHidden="0" w:uiPriority="31" w:unhideWhenUsed="0" w:qFormat="1"/>
+    <w:lsdException w:name="Intense Reference" w:semiHidden="0" w:uiPriority="32" w:unhideWhenUsed="0" w:qFormat="1"/>
+    <w:lsdException w:name="Book Title" w:semiHidden="0" w:uiPriority="33" w:unhideWhenUsed="0" w:qFormat="1"/>
+    <w:lsdException w:name="Bibliography" w:uiPriority="37"/>
+    <w:lsdException w:name="TOC Heading" w:uiPriority="39" w:qFormat="1"/>
+  </w:latentStyles>
+  <w:style w:type="paragraph" w:default="1" w:styleId="Standard">
+    <w:name w:val="Normal"/>
+    <w:qFormat/>
+  </w:style>
+  <w:style w:type="paragraph" w:styleId="berschrift1">
+    <w:name w:val="heading 1"/>
+    <w:basedOn w:val="Standard"/>
+    <w:next w:val="Standard"/>
+    <w:link w:val="berschrift1Zeichen"/>
+    <w:uiPriority w:val="9"/>
+    <w:qFormat/>
+    <w:rsid w:val="00604E75"/>
+    <w:pPr>
+      <w:keepNext/>
+      <w:keepLines/>
+      <w:spacing w:before="480"/>
+      <w:outlineLvl w:val="0"/>
+    </w:pPr>
+    <w:rPr>
+      <w:rFonts w:asciiTheme="majorHAnsi" w:eastAsiaTheme="majorEastAsia" w:hAnsiTheme="majorHAnsi" w:cstheme="majorBidi"/>
+      <w:b/>
+      <w:bCs/>
+      <w:color w:val="345A8A" w:themeColor="accent1" w:themeShade="B5"/>
+      <w:sz w:val="32"/>
+      <w:szCs w:val="32"/>
+    </w:rPr>
+  </w:style>
+  <w:style w:type="paragraph" w:styleId="berschrift2">
+    <w:name w:val="heading 2"/>
+    <w:basedOn w:val="Standard"/>
+    <w:next w:val="Standard"/>
+    <w:link w:val="berschrift2Zeichen"/>
+    <w:uiPriority w:val="9"/>
+    <w:unhideWhenUsed/>
+    <w:qFormat/>
+    <w:rsid w:val="00DD7D53"/>
+    <w:pPr>
+      <w:keepNext/>
+      <w:keepLines/>
+      <w:spacing w:before="160"/>
+      <w:outlineLvl w:val="1"/>
+    </w:pPr>
+    <w:rPr>
+      <w:rFonts w:ascii="Helvetica" w:eastAsiaTheme="majorEastAsia" w:hAnsi="Helvetica" w:cs="Helvetica"/>
+      <w:b/>
+      <w:bCs/>
+      <w:color w:val="365F91" w:themeColor="accent1" w:themeShade="BF"/>
+      <w:sz w:val="38"/>
+      <w:szCs w:val="38"/>
+    </w:rPr>
+  </w:style>
+  <w:style w:type="paragraph" w:styleId="berschrift3">
+    <w:name w:val="heading 3"/>
+    <w:basedOn w:val="Standard"/>
+    <w:next w:val="Standard"/>
+    <w:link w:val="berschrift3Zeichen"/>
+    <w:uiPriority w:val="9"/>
+    <w:unhideWhenUsed/>
+    <w:qFormat/>
+    <w:rsid w:val="008800CF"/>
+    <w:pPr>
+      <w:keepNext/>
+      <w:keepLines/>
+      <w:spacing w:before="200"/>
+      <w:outlineLvl w:val="2"/>
+    </w:pPr>
+    <w:rPr>
+      <w:rFonts w:asciiTheme="majorHAnsi" w:eastAsiaTheme="majorEastAsia" w:hAnsiTheme="majorHAnsi" w:cstheme="majorBidi"/>
+      <w:b/>
+      <w:bCs/>
+      <w:color w:val="4F81BD" w:themeColor="accent1"/>
+    </w:rPr>
+  </w:style>
+  <w:style w:type="paragraph" w:styleId="berschrift4">
+    <w:name w:val="heading 4"/>
+    <w:basedOn w:val="Standard"/>
+    <w:next w:val="Standard"/>
+    <w:link w:val="berschrift4Zeichen"/>
+    <w:uiPriority w:val="9"/>
+    <w:unhideWhenUsed/>
+    <w:qFormat/>
+    <w:rsid w:val="009569CF"/>
+    <w:pPr>
+      <w:keepNext/>
+      <w:keepLines/>
+      <w:spacing w:before="200"/>
+      <w:outlineLvl w:val="3"/>
+    </w:pPr>
+    <w:rPr>
+      <w:rFonts w:asciiTheme="majorHAnsi" w:eastAsiaTheme="majorEastAsia" w:hAnsiTheme="majorHAnsi" w:cstheme="majorBidi"/>
+      <w:b/>
+      <w:bCs/>
+      <w:i/>
+      <w:iCs/>
+      <w:color w:val="4F81BD" w:themeColor="accent1"/>
+    </w:rPr>
+  </w:style>
+  <w:style w:type="paragraph" w:styleId="berschrift5">
+    <w:name w:val="heading 5"/>
+    <w:basedOn w:val="Standard"/>
+    <w:next w:val="Standard"/>
+    <w:link w:val="berschrift5Zeichen"/>
+    <w:uiPriority w:val="9"/>
+    <w:unhideWhenUsed/>
+    <w:qFormat/>
+    <w:rsid w:val="00762534"/>
+    <w:pPr>
+      <w:keepNext/>
+      <w:keepLines/>
+      <w:spacing w:before="200"/>
+      <w:outlineLvl w:val="4"/>
+    </w:pPr>
+    <w:rPr>
+      <w:rFonts w:asciiTheme="majorHAnsi" w:eastAsiaTheme="majorEastAsia" w:hAnsiTheme="majorHAnsi" w:cstheme="majorBidi"/>
+      <w:color w:val="243F60" w:themeColor="accent1" w:themeShade="7F"/>
+    </w:rPr>
+  </w:style>
+  <w:style w:type="character" w:default="1" w:styleId="Absatzstandardschriftart">
+    <w:name w:val="Default Paragraph Font"/>
+    <w:uiPriority w:val="1"/>
+    <w:semiHidden/>
+    <w:unhideWhenUsed/>
+  </w:style>
+  <w:style w:type="table" w:default="1" w:styleId="NormaleTabelle">
+    <w:name w:val="Normal Table"/>
+    <w:uiPriority w:val="99"/>
+    <w:semiHidden/>
+    <w:unhideWhenUsed/>
+    <w:tblPr>
+      <w:tblInd w:w="0" w:type="dxa"/>
+      <w:tblCellMar>
+        <w:top w:w="0" w:type="dxa"/>
+        <w:left w:w="108" w:type="dxa"/>
+        <w:bottom w:w="0" w:type="dxa"/>
+        <w:right w:w="108" w:type="dxa"/>
+      </w:tblCellMar>
+    </w:tblPr>
+  </w:style>
+  <w:style w:type="numbering" w:default="1" w:styleId="KeineListe">
+    <w:name w:val="No List"/>
+    <w:uiPriority w:val="99"/>
+    <w:semiHidden/>
+    <w:unhideWhenUsed/>
+  </w:style>
+  <w:style w:type="paragraph" w:styleId="Sprechblasentext">
+    <w:name w:val="Balloon Text"/>
+    <w:basedOn w:val="Standard"/>
+    <w:link w:val="SprechblasentextZeichen"/>
+    <w:uiPriority w:val="99"/>
+    <w:semiHidden/>
+    <w:unhideWhenUsed/>
+    <w:rsid w:val="001826A7"/>
+    <w:rPr>
+      <w:rFonts w:ascii="Lucida Grande" w:hAnsi="Lucida Grande"/>
+      <w:sz w:val="18"/>
+      <w:szCs w:val="18"/>
+    </w:rPr>
+  </w:style>
+  <w:style w:type="character" w:customStyle="1" w:styleId="SprechblasentextZeichen">
+    <w:name w:val="Sprechblasentext Zeichen"/>
+    <w:basedOn w:val="Absatzstandardschriftart"/>
+    <w:link w:val="Sprechblasentext"/>
+    <w:uiPriority w:val="99"/>
+    <w:semiHidden/>
+    <w:rsid w:val="001826A7"/>
+    <w:rPr>
+      <w:rFonts w:ascii="Lucida Grande" w:hAnsi="Lucida Grande"/>
+      <w:sz w:val="18"/>
+      <w:szCs w:val="18"/>
+    </w:rPr>
+  </w:style>
+  <w:style w:type="paragraph" w:styleId="Listenabsatz">
+    <w:name w:val="List Paragraph"/>
+    <w:basedOn w:val="Standard"/>
+    <w:uiPriority w:val="34"/>
+    <w:qFormat/>
+    <w:rsid w:val="000B24A7"/>
+    <w:pPr>
+      <w:ind w:left="720"/>
+      <w:contextualSpacing/>
+    </w:pPr>
+  </w:style>
+  <w:style w:type="character" w:customStyle="1" w:styleId="berschrift1Zeichen">
+    <w:name w:val="Überschrift 1 Zeichen"/>
+    <w:basedOn w:val="Absatzstandardschriftart"/>
+    <w:link w:val="berschrift1"/>
+    <w:uiPriority w:val="9"/>
+    <w:rsid w:val="00604E75"/>
+    <w:rPr>
+      <w:rFonts w:asciiTheme="majorHAnsi" w:eastAsiaTheme="majorEastAsia" w:hAnsiTheme="majorHAnsi" w:cstheme="majorBidi"/>
+      <w:b/>
+      <w:bCs/>
+      <w:color w:val="345A8A" w:themeColor="accent1" w:themeShade="B5"/>
+      <w:sz w:val="32"/>
+      <w:szCs w:val="32"/>
+    </w:rPr>
+  </w:style>
+  <w:style w:type="paragraph" w:styleId="Titel">
+    <w:name w:val="Title"/>
+    <w:basedOn w:val="Standard"/>
+    <w:next w:val="Standard"/>
+    <w:link w:val="TitelZeichen"/>
+    <w:uiPriority w:val="10"/>
+    <w:qFormat/>
+    <w:rsid w:val="00604E75"/>
+    <w:pPr>
+      <w:pBdr>
+        <w:bottom w:val="single" w:sz="8" w:space="4" w:color="4F81BD" w:themeColor="accent1"/>
+      </w:pBdr>
+      <w:spacing w:after="300"/>
+      <w:contextualSpacing/>
+    </w:pPr>
+    <w:rPr>
+      <w:rFonts w:asciiTheme="majorHAnsi" w:eastAsiaTheme="majorEastAsia" w:hAnsiTheme="majorHAnsi" w:cstheme="majorBidi"/>
+      <w:color w:val="17365D" w:themeColor="text2" w:themeShade="BF"/>
+      <w:spacing w:val="5"/>
+      <w:kern w:val="28"/>
+      <w:sz w:val="52"/>
+      <w:szCs w:val="52"/>
+    </w:rPr>
+  </w:style>
+  <w:style w:type="character" w:customStyle="1" w:styleId="TitelZeichen">
+    <w:name w:val="Titel Zeichen"/>
+    <w:basedOn w:val="Absatzstandardschriftart"/>
+    <w:link w:val="Titel"/>
+    <w:uiPriority w:val="10"/>
+    <w:rsid w:val="00604E75"/>
+    <w:rPr>
+      <w:rFonts w:asciiTheme="majorHAnsi" w:eastAsiaTheme="majorEastAsia" w:hAnsiTheme="majorHAnsi" w:cstheme="majorBidi"/>
+      <w:color w:val="17365D" w:themeColor="text2" w:themeShade="BF"/>
+      <w:spacing w:val="5"/>
+      <w:kern w:val="28"/>
+      <w:sz w:val="52"/>
+      <w:szCs w:val="52"/>
+    </w:rPr>
+  </w:style>
+  <w:style w:type="paragraph" w:styleId="Kopfzeile">
+    <w:name w:val="header"/>
+    <w:basedOn w:val="Standard"/>
+    <w:link w:val="KopfzeileZeichen"/>
+    <w:uiPriority w:val="99"/>
+    <w:unhideWhenUsed/>
+    <w:rsid w:val="00604E75"/>
+    <w:pPr>
+      <w:tabs>
+        <w:tab w:val="center" w:pos="4536"/>
+        <w:tab w:val="right" w:pos="9072"/>
+      </w:tabs>
+    </w:pPr>
+  </w:style>
+  <w:style w:type="character" w:customStyle="1" w:styleId="KopfzeileZeichen">
+    <w:name w:val="Kopfzeile Zeichen"/>
+    <w:basedOn w:val="Absatzstandardschriftart"/>
+    <w:link w:val="Kopfzeile"/>
+    <w:uiPriority w:val="99"/>
+    <w:rsid w:val="00604E75"/>
+  </w:style>
+  <w:style w:type="paragraph" w:styleId="Fuzeile">
+    <w:name w:val="footer"/>
+    <w:basedOn w:val="Standard"/>
+    <w:link w:val="FuzeileZeichen"/>
+    <w:uiPriority w:val="99"/>
+    <w:unhideWhenUsed/>
+    <w:rsid w:val="00604E75"/>
+    <w:pPr>
+      <w:tabs>
+        <w:tab w:val="center" w:pos="4536"/>
+        <w:tab w:val="right" w:pos="9072"/>
+      </w:tabs>
+    </w:pPr>
+  </w:style>
+  <w:style w:type="character" w:customStyle="1" w:styleId="FuzeileZeichen">
+    <w:name w:val="Fußzeile Zeichen"/>
+    <w:basedOn w:val="Absatzstandardschriftart"/>
+    <w:link w:val="Fuzeile"/>
+    <w:uiPriority w:val="99"/>
+    <w:rsid w:val="00604E75"/>
+  </w:style>
+  <w:style w:type="table" w:styleId="HelleSchattierung-Akzent1">
+    <w:name w:val="Light Shading Accent 1"/>
+    <w:basedOn w:val="NormaleTabelle"/>
+    <w:uiPriority w:val="60"/>
+    <w:rsid w:val="00604E75"/>
+    <w:rPr>
+      <w:color w:val="365F91" w:themeColor="accent1" w:themeShade="BF"/>
+      <w:sz w:val="22"/>
+      <w:szCs w:val="22"/>
+    </w:rPr>
+    <w:tblPr>
+      <w:tblStyleRowBandSize w:val="1"/>
+      <w:tblStyleColBandSize w:val="1"/>
+      <w:tblInd w:w="0" w:type="dxa"/>
+      <w:tblBorders>
+        <w:top w:val="single" w:sz="8" w:space="0" w:color="4F81BD" w:themeColor="accent1"/>
+        <w:bottom w:val="single" w:sz="8" w:space="0" w:color="4F81BD" w:themeColor="accent1"/>
+      </w:tblBorders>
+      <w:tblCellMar>
+        <w:top w:w="0" w:type="dxa"/>
+        <w:left w:w="108" w:type="dxa"/>
+        <w:bottom w:w="0" w:type="dxa"/>
+        <w:right w:w="108" w:type="dxa"/>
+      </w:tblCellMar>
+    </w:tblPr>
+    <w:tblStylePr w:type="firstRow">
+      <w:pPr>
+        <w:spacing w:before="0" w:after="0" w:line="240" w:lineRule="auto"/>
+      </w:pPr>
+      <w:rPr>
+        <w:b/>
+        <w:bCs/>
+      </w:rPr>
+      <w:tblPr/>
+      <w:tcPr>
+        <w:tcBorders>
+          <w:top w:val="single" w:sz="8" w:space="0" w:color="4F81BD" w:themeColor="accent1"/>
+          <w:left w:val="nil"/>
+          <w:bottom w:val="single" w:sz="8" w:space="0" w:color="4F81BD" w:themeColor="accent1"/>
+          <w:right w:val="nil"/>
+          <w:insideH w:val="nil"/>
+          <w:insideV w:val="nil"/>
+        </w:tcBorders>
+      </w:tcPr>
+    </w:tblStylePr>
+    <w:tblStylePr w:type="lastRow">
+      <w:pPr>
+        <w:spacing w:before="0" w:after="0" w:line="240" w:lineRule="auto"/>
+      </w:pPr>
+      <w:rPr>
+        <w:b/>
+        <w:bCs/>
+      </w:rPr>
+      <w:tblPr/>
+      <w:tcPr>
+        <w:tcBorders>
+          <w:top w:val="single" w:sz="8" w:space="0" w:color="4F81BD" w:themeColor="accent1"/>
+          <w:left w:val="nil"/>
+          <w:bottom w:val="single" w:sz="8" w:space="0" w:color="4F81BD" w:themeColor="accent1"/>
+          <w:right w:val="nil"/>
+          <w:insideH w:val="nil"/>
+          <w:insideV w:val="nil"/>
+        </w:tcBorders>
+      </w:tcPr>
+    </w:tblStylePr>
+    <w:tblStylePr w:type="firstCol">
+      <w:rPr>
+        <w:b/>
+        <w:bCs/>
+      </w:rPr>
+    </w:tblStylePr>
+    <w:tblStylePr w:type="lastCol">
+      <w:rPr>
+        <w:b/>
+        <w:bCs/>
+      </w:rPr>
+    </w:tblStylePr>
+    <w:tblStylePr w:type="band1Vert">
+      <w:tblPr/>
+      <w:tcPr>
+        <w:tcBorders>
+          <w:left w:val="nil"/>
+          <w:right w:val="nil"/>
+          <w:insideH w:val="nil"/>
+          <w:insideV w:val="nil"/>
+        </w:tcBorders>
+        <w:shd w:val="clear" w:color="auto" w:fill="D3DFEE" w:themeFill="accent1" w:themeFillTint="3F"/>
+      </w:tcPr>
+    </w:tblStylePr>
+    <w:tblStylePr w:type="band1Horz">
+      <w:tblPr/>
+      <w:tcPr>
+        <w:tcBorders>
+          <w:left w:val="nil"/>
+          <w:right w:val="nil"/>
+          <w:insideH w:val="nil"/>
+          <w:insideV w:val="nil"/>
+        </w:tcBorders>
+        <w:shd w:val="clear" w:color="auto" w:fill="D3DFEE" w:themeFill="accent1" w:themeFillTint="3F"/>
+      </w:tcPr>
+    </w:tblStylePr>
+  </w:style>
+  <w:style w:type="character" w:styleId="Seitenzahl">
+    <w:name w:val="page number"/>
+    <w:basedOn w:val="Absatzstandardschriftart"/>
+    <w:uiPriority w:val="99"/>
+    <w:semiHidden/>
+    <w:unhideWhenUsed/>
+    <w:rsid w:val="00604E75"/>
+  </w:style>
+  <w:style w:type="character" w:customStyle="1" w:styleId="berschrift2Zeichen">
+    <w:name w:val="Überschrift 2 Zeichen"/>
+    <w:basedOn w:val="Absatzstandardschriftart"/>
+    <w:link w:val="berschrift2"/>
+    <w:uiPriority w:val="9"/>
+    <w:rsid w:val="00DD7D53"/>
+    <w:rPr>
+      <w:rFonts w:ascii="Helvetica" w:eastAsiaTheme="majorEastAsia" w:hAnsi="Helvetica" w:cs="Helvetica"/>
+      <w:b/>
+      <w:bCs/>
+      <w:color w:val="365F91" w:themeColor="accent1" w:themeShade="BF"/>
+      <w:sz w:val="38"/>
+      <w:szCs w:val="38"/>
+    </w:rPr>
+  </w:style>
+  <w:style w:type="table" w:styleId="Tabellenraster">
+    <w:name w:val="Table Grid"/>
+    <w:basedOn w:val="NormaleTabelle"/>
+    <w:uiPriority w:val="59"/>
+    <w:rsid w:val="00F32C91"/>
+    <w:tblPr>
+      <w:tblInd w:w="0" w:type="dxa"/>
+      <w:tblBorders>
+        <w:top w:val="single" w:sz="4" w:space="0" w:color="auto"/>
+        <w:left w:val="single" w:sz="4" w:space="0" w:color="auto"/>
+        <w:bottom w:val="single" w:sz="4" w:space="0" w:color="auto"/>
+        <w:right w:val="single" w:sz="4" w:space="0" w:color="auto"/>
+        <w:insideH w:val="single" w:sz="4" w:space="0" w:color="auto"/>
+        <w:insideV w:val="single" w:sz="4" w:space="0" w:color="auto"/>
+      </w:tblBorders>
+      <w:tblCellMar>
+        <w:top w:w="0" w:type="dxa"/>
+        <w:left w:w="108" w:type="dxa"/>
+        <w:bottom w:w="0" w:type="dxa"/>
+        <w:right w:w="108" w:type="dxa"/>
+      </w:tblCellMar>
+    </w:tblPr>
+  </w:style>
+  <w:style w:type="table" w:styleId="HelleSchattierung-Akzent3">
+    <w:name w:val="Light Shading Accent 3"/>
+    <w:basedOn w:val="NormaleTabelle"/>
+    <w:uiPriority w:val="60"/>
+    <w:rsid w:val="00C53A3E"/>
+    <w:rPr>
+      <w:color w:val="76923C" w:themeColor="accent3" w:themeShade="BF"/>
+    </w:rPr>
+    <w:tblPr>
+      <w:tblStyleRowBandSize w:val="1"/>
+      <w:tblStyleColBandSize w:val="1"/>
+      <w:tblInd w:w="0" w:type="dxa"/>
+      <w:tblBorders>
+        <w:top w:val="single" w:sz="8" w:space="0" w:color="9BBB59" w:themeColor="accent3"/>
+        <w:bottom w:val="single" w:sz="8" w:space="0" w:color="9BBB59" w:themeColor="accent3"/>
+      </w:tblBorders>
+      <w:tblCellMar>
+        <w:top w:w="0" w:type="dxa"/>
+        <w:left w:w="108" w:type="dxa"/>
+        <w:bottom w:w="0" w:type="dxa"/>
+        <w:right w:w="108" w:type="dxa"/>
+      </w:tblCellMar>
+    </w:tblPr>
+    <w:tblStylePr w:type="firstRow">
+      <w:pPr>
+        <w:spacing w:before="0" w:after="0" w:line="240" w:lineRule="auto"/>
+      </w:pPr>
+      <w:rPr>
+        <w:b/>
+        <w:bCs/>
+      </w:rPr>
+      <w:tblPr/>
+      <w:tcPr>
+        <w:tcBorders>
+          <w:top w:val="single" w:sz="8" w:space="0" w:color="9BBB59" w:themeColor="accent3"/>
+          <w:left w:val="nil"/>
+          <w:bottom w:val="single" w:sz="8" w:space="0" w:color="9BBB59" w:themeColor="accent3"/>
+          <w:right w:val="nil"/>
+          <w:insideH w:val="nil"/>
+          <w:insideV w:val="nil"/>
+        </w:tcBorders>
+      </w:tcPr>
+    </w:tblStylePr>
+    <w:tblStylePr w:type="lastRow">
+      <w:pPr>
+        <w:spacing w:before="0" w:after="0" w:line="240" w:lineRule="auto"/>
+      </w:pPr>
+      <w:rPr>
+        <w:b/>
+        <w:bCs/>
+      </w:rPr>
+      <w:tblPr/>
+      <w:tcPr>
+        <w:tcBorders>
+          <w:top w:val="single" w:sz="8" w:space="0" w:color="9BBB59" w:themeColor="accent3"/>
+          <w:left w:val="nil"/>
+          <w:bottom w:val="single" w:sz="8" w:space="0" w:color="9BBB59" w:themeColor="accent3"/>
+          <w:right w:val="nil"/>
+          <w:insideH w:val="nil"/>
+          <w:insideV w:val="nil"/>
+        </w:tcBorders>
+      </w:tcPr>
+    </w:tblStylePr>
+    <w:tblStylePr w:type="firstCol">
+      <w:rPr>
+        <w:b/>
+        <w:bCs/>
+      </w:rPr>
+    </w:tblStylePr>
+    <w:tblStylePr w:type="lastCol">
+      <w:rPr>
+        <w:b/>
+        <w:bCs/>
+      </w:rPr>
+    </w:tblStylePr>
+    <w:tblStylePr w:type="band1Vert">
+      <w:tblPr/>
+      <w:tcPr>
+        <w:tcBorders>
+          <w:left w:val="nil"/>
+          <w:right w:val="nil"/>
+          <w:insideH w:val="nil"/>
+          <w:insideV w:val="nil"/>
+        </w:tcBorders>
+        <w:shd w:val="clear" w:color="auto" w:fill="E6EED5" w:themeFill="accent3" w:themeFillTint="3F"/>
+      </w:tcPr>
+    </w:tblStylePr>
+    <w:tblStylePr w:type="band1Horz">
+      <w:tblPr/>
+      <w:tcPr>
+        <w:tcBorders>
+          <w:left w:val="nil"/>
+          <w:right w:val="nil"/>
+          <w:insideH w:val="nil"/>
+          <w:insideV w:val="nil"/>
+        </w:tcBorders>
+        <w:shd w:val="clear" w:color="auto" w:fill="E6EED5" w:themeFill="accent3" w:themeFillTint="3F"/>
+      </w:tcPr>
+    </w:tblStylePr>
+  </w:style>
+  <w:style w:type="character" w:customStyle="1" w:styleId="berschrift3Zeichen">
+    <w:name w:val="Überschrift 3 Zeichen"/>
+    <w:basedOn w:val="Absatzstandardschriftart"/>
+    <w:link w:val="berschrift3"/>
+    <w:uiPriority w:val="9"/>
+    <w:rsid w:val="008800CF"/>
+    <w:rPr>
+      <w:rFonts w:asciiTheme="majorHAnsi" w:eastAsiaTheme="majorEastAsia" w:hAnsiTheme="majorHAnsi" w:cstheme="majorBidi"/>
+      <w:b/>
+      <w:bCs/>
+      <w:color w:val="4F81BD" w:themeColor="accent1"/>
+    </w:rPr>
+  </w:style>
+  <w:style w:type="character" w:customStyle="1" w:styleId="berschrift4Zeichen">
+    <w:name w:val="Überschrift 4 Zeichen"/>
+    <w:basedOn w:val="Absatzstandardschriftart"/>
+    <w:link w:val="berschrift4"/>
+    <w:uiPriority w:val="9"/>
+    <w:rsid w:val="009569CF"/>
+    <w:rPr>
+      <w:rFonts w:asciiTheme="majorHAnsi" w:eastAsiaTheme="majorEastAsia" w:hAnsiTheme="majorHAnsi" w:cstheme="majorBidi"/>
+      <w:b/>
+      <w:bCs/>
+      <w:i/>
+      <w:iCs/>
+      <w:color w:val="4F81BD" w:themeColor="accent1"/>
+    </w:rPr>
+  </w:style>
+  <w:style w:type="character" w:customStyle="1" w:styleId="berschrift5Zeichen">
+    <w:name w:val="Überschrift 5 Zeichen"/>
+    <w:basedOn w:val="Absatzstandardschriftart"/>
+    <w:link w:val="berschrift5"/>
+    <w:uiPriority w:val="9"/>
+    <w:rsid w:val="00762534"/>
+    <w:rPr>
+      <w:rFonts w:asciiTheme="majorHAnsi" w:eastAsiaTheme="majorEastAsia" w:hAnsiTheme="majorHAnsi" w:cstheme="majorBidi"/>
+      <w:color w:val="243F60" w:themeColor="accent1" w:themeShade="7F"/>
+    </w:rPr>
+  </w:style>
+  <w:style w:type="paragraph" w:customStyle="1" w:styleId="Default">
+    <w:name w:val="Default"/>
+    <w:rsid w:val="00E968F4"/>
+    <w:pPr>
+      <w:autoSpaceDE w:val="0"/>
+      <w:autoSpaceDN w:val="0"/>
+      <w:adjustRightInd w:val="0"/>
+    </w:pPr>
+    <w:rPr>
+      <w:rFonts w:ascii="Calibri" w:hAnsi="Calibri" w:cs="Calibri"/>
+      <w:color w:val="000000"/>
+      <w:lang w:val="de-CH"/>
+    </w:rPr>
+  </w:style>
+  <w:style w:type="table" w:styleId="HelleListe">
+    <w:name w:val="Light List"/>
+    <w:basedOn w:val="NormaleTabelle"/>
+    <w:uiPriority w:val="61"/>
+    <w:rsid w:val="009D09C3"/>
+    <w:tblPr>
+      <w:tblStyleRowBandSize w:val="1"/>
+      <w:tblStyleColBandSize w:val="1"/>
+      <w:tblInd w:w="0" w:type="dxa"/>
+      <w:tblBorders>
+        <w:top w:val="single" w:sz="8" w:space="0" w:color="000000" w:themeColor="text1"/>
+        <w:left w:val="single" w:sz="8" w:space="0" w:color="000000" w:themeColor="text1"/>
+        <w:bottom w:val="single" w:sz="8" w:space="0" w:color="000000" w:themeColor="text1"/>
+        <w:right w:val="single" w:sz="8" w:space="0" w:color="000000" w:themeColor="text1"/>
+      </w:tblBorders>
+      <w:tblCellMar>
+        <w:top w:w="0" w:type="dxa"/>
+        <w:left w:w="108" w:type="dxa"/>
+        <w:bottom w:w="0" w:type="dxa"/>
+        <w:right w:w="108" w:type="dxa"/>
+      </w:tblCellMar>
+    </w:tblPr>
+    <w:tblStylePr w:type="firstRow">
+      <w:pPr>
+        <w:spacing w:before="0" w:after="0" w:line="240" w:lineRule="auto"/>
+      </w:pPr>
+      <w:rPr>
+        <w:b/>
+        <w:bCs/>
+        <w:color w:val="FFFFFF" w:themeColor="background1"/>
+      </w:rPr>
+      <w:tblPr/>
+      <w:tcPr>
+        <w:shd w:val="clear" w:color="auto" w:fill="000000" w:themeFill="text1"/>
+      </w:tcPr>
+    </w:tblStylePr>
+    <w:tblStylePr w:type="lastRow">
+      <w:pPr>
+        <w:spacing w:before="0" w:after="0" w:line="240" w:lineRule="auto"/>
+      </w:pPr>
+      <w:rPr>
+        <w:b/>
+        <w:bCs/>
+      </w:rPr>
+      <w:tblPr/>
+      <w:tcPr>
+        <w:tcBorders>
+          <w:top w:val="double" w:sz="6" w:space="0" w:color="000000" w:themeColor="text1"/>
+          <w:left w:val="single" w:sz="8" w:space="0" w:color="000000" w:themeColor="text1"/>
+          <w:bottom w:val="single" w:sz="8" w:space="0" w:color="000000" w:themeColor="text1"/>
+          <w:right w:val="single" w:sz="8" w:space="0" w:color="000000" w:themeColor="text1"/>
+        </w:tcBorders>
+      </w:tcPr>
+    </w:tblStylePr>
+    <w:tblStylePr w:type="firstCol">
+      <w:rPr>
+        <w:b/>
+        <w:bCs/>
+      </w:rPr>
+    </w:tblStylePr>
+    <w:tblStylePr w:type="lastCol">
+      <w:rPr>
+        <w:b/>
+        <w:bCs/>
+      </w:rPr>
+    </w:tblStylePr>
+    <w:tblStylePr w:type="band1Vert">
+      <w:tblPr/>
+      <w:tcPr>
+        <w:tcBorders>
+          <w:top w:val="single" w:sz="8" w:space="0" w:color="000000" w:themeColor="text1"/>
+          <w:left w:val="single" w:sz="8" w:space="0" w:color="000000" w:themeColor="text1"/>
+          <w:bottom w:val="single" w:sz="8" w:space="0" w:color="000000" w:themeColor="text1"/>
+          <w:right w:val="single" w:sz="8" w:space="0" w:color="000000" w:themeColor="text1"/>
+        </w:tcBorders>
+      </w:tcPr>
+    </w:tblStylePr>
+    <w:tblStylePr w:type="band1Horz">
+      <w:tblPr/>
+      <w:tcPr>
+        <w:tcBorders>
+          <w:top w:val="single" w:sz="8" w:space="0" w:color="000000" w:themeColor="text1"/>
+          <w:left w:val="single" w:sz="8" w:space="0" w:color="000000" w:themeColor="text1"/>
+          <w:bottom w:val="single" w:sz="8" w:space="0" w:color="000000" w:themeColor="text1"/>
+          <w:right w:val="single" w:sz="8" w:space="0" w:color="000000" w:themeColor="text1"/>
+        </w:tcBorders>
+      </w:tcPr>
+    </w:tblStylePr>
   </w:style>
 </w:styles>
 </file>
@@ -3847,7 +5793,7 @@
 </file>
 
 <file path=customXml/itemProps1.xml><?xml version="1.0" encoding="utf-8"?>
-<ds:datastoreItem xmlns:ds="http://schemas.openxmlformats.org/officeDocument/2006/customXml" ds:itemID="{9AD8D7EE-F7F7-463E-891B-870124AE6FAA}">
+<ds:datastoreItem xmlns:ds="http://schemas.openxmlformats.org/officeDocument/2006/customXml" ds:itemID="{CA307A49-1C47-734A-9FCE-BBADBEA65867}">
   <ds:schemaRefs>
     <ds:schemaRef ds:uri="http://schemas.openxmlformats.org/officeDocument/2006/bibliography"/>
   </ds:schemaRefs>

</xml_diff>

<commit_message>
Glossar übernommen von der Elaboration Phase
</commit_message>
<xml_diff>
--- a/Planung/03_Design/Design.docx
+++ b/Planung/03_Design/Design.docx
@@ -48,47 +48,7 @@
     </w:p>
     <w:p>
       <w:r>
-        <w:t xml:space="preserve">Wir haben uns entschieden </w:t>
-      </w:r>
-      <w:proofErr w:type="spellStart"/>
-      <w:r>
-        <w:t>necaREx</w:t>
-      </w:r>
-      <w:proofErr w:type="spellEnd"/>
-      <w:r>
-        <w:t xml:space="preserve"> mit Java zu entwickeln. Dies hat den Vorteil, dass wir mit sehr wenig Aufwand das Programm Plattformunabhängig entwickeln und anbieten können. Zusätzlich werden wir für das Frontend die Library „</w:t>
-      </w:r>
-      <w:proofErr w:type="spellStart"/>
-      <w:r>
-        <w:t>libgdx</w:t>
-      </w:r>
-      <w:proofErr w:type="spellEnd"/>
-      <w:r>
-        <w:t xml:space="preserve">“ verwenden, diese bietet einfach zu verwendende Schnittstellen um 2d Anwendungen auf der Grafikkarte auszuführen. </w:t>
-      </w:r>
-      <w:proofErr w:type="spellStart"/>
-      <w:r>
-        <w:t>Ausserdem</w:t>
-      </w:r>
-      <w:proofErr w:type="spellEnd"/>
-      <w:r>
-        <w:t xml:space="preserve"> wird sie als zusätzlichen </w:t>
-      </w:r>
-      <w:proofErr w:type="spellStart"/>
-      <w:r>
-        <w:t>Abstraktionslayer</w:t>
-      </w:r>
-      <w:proofErr w:type="spellEnd"/>
-      <w:r>
-        <w:t xml:space="preserve"> im UI verwendet, anhand welchem wir, in einem nächsten Release, die Anwendung ebenfalls als </w:t>
-      </w:r>
-      <w:proofErr w:type="spellStart"/>
-      <w:r>
-        <w:t>iOS</w:t>
-      </w:r>
-      <w:proofErr w:type="spellEnd"/>
-      <w:r>
-        <w:t xml:space="preserve"> und Android App anbieten können. </w:t>
+        <w:t xml:space="preserve">Wir haben uns entschieden necaREx mit Java zu entwickeln. Dies hat den Vorteil, dass wir mit sehr wenig Aufwand das Programm Plattformunabhängig entwickeln und anbieten können. Zusätzlich werden wir für das Frontend die Library „libgdx“ verwenden, diese bietet einfach zu verwendende Schnittstellen um 2d Anwendungen auf der Grafikkarte auszuführen. Ausserdem wird sie als zusätzlichen Abstraktionslayer im UI verwendet, anhand welchem wir, in einem nächsten Release, die Anwendung ebenfalls als iOS und Android App anbieten können. </w:t>
       </w:r>
     </w:p>
     <w:p>
@@ -144,15 +104,7 @@
         </w:drawing>
       </w:r>
       <w:r>
-        <w:t xml:space="preserve">folgendes </w:t>
-      </w:r>
-      <w:proofErr w:type="spellStart"/>
-      <w:r>
-        <w:t>Layering</w:t>
-      </w:r>
-      <w:proofErr w:type="spellEnd"/>
-      <w:r>
-        <w:t xml:space="preserve"> entschieden:</w:t>
+        <w:t>folgendes Layering entschieden:</w:t>
       </w:r>
     </w:p>
     <w:p>
@@ -183,15 +135,7 @@
         <w:pStyle w:val="Listenabsatz"/>
       </w:pPr>
       <w:r>
-        <w:t xml:space="preserve">Hier wird das 2d Userinterface gerendert. Mit Hilfe der </w:t>
-      </w:r>
-      <w:proofErr w:type="spellStart"/>
-      <w:r>
-        <w:t>LibGDX</w:t>
-      </w:r>
-      <w:proofErr w:type="spellEnd"/>
-      <w:r>
-        <w:t xml:space="preserve"> Funktionalitäten werden hier die nötigen Informationen aus den Models gelesen und dargestellt.</w:t>
+        <w:t>Hier wird das 2d Userinterface gerendert. Mit Hilfe der LibGDX Funktionalitäten werden hier die nötigen Informationen aus den Models gelesen und dargestellt.</w:t>
       </w:r>
     </w:p>
     <w:p>
@@ -335,12 +279,10 @@
       <w:pPr>
         <w:pStyle w:val="berschrift2"/>
       </w:pPr>
-      <w:bookmarkStart w:id="0" w:name="_GoBack"/>
       <w:r>
         <w:t>Klassenverantwortlichkeiten</w:t>
       </w:r>
     </w:p>
-    <w:bookmarkEnd w:id="0"/>
     <w:p>
       <w:r>
         <w:t xml:space="preserve">Im folgenden Abschnitt werden die Verantwortlichkeiten und Aufgaben der einzelnen Klassen kurz beschrieben. </w:t>
@@ -352,15 +294,7 @@
         <w:pStyle w:val="berschrift3"/>
       </w:pPr>
       <w:r>
-        <w:t xml:space="preserve">Package </w:t>
-      </w:r>
-      <w:proofErr w:type="spellStart"/>
-      <w:r>
-        <w:t>client.UI</w:t>
-      </w:r>
-      <w:proofErr w:type="spellEnd"/>
-      <w:r>
-        <w:t xml:space="preserve"> </w:t>
+        <w:t xml:space="preserve">Package client.UI </w:t>
       </w:r>
     </w:p>
     <w:tbl>
@@ -412,11 +346,9 @@
             <w:tcW w:w="4603" w:type="dxa"/>
           </w:tcPr>
           <w:p>
-            <w:proofErr w:type="spellStart"/>
             <w:r>
               <w:t>NecarexDesktop</w:t>
             </w:r>
-            <w:proofErr w:type="spellEnd"/>
           </w:p>
         </w:tc>
         <w:tc>
@@ -440,13 +372,8 @@
             <w:tcW w:w="4603" w:type="dxa"/>
           </w:tcPr>
           <w:p>
-            <w:proofErr w:type="spellStart"/>
-            <w:r>
-              <w:t>NecarexGame</w:t>
-            </w:r>
-            <w:proofErr w:type="spellEnd"/>
-            <w:r>
-              <w:t xml:space="preserve"> </w:t>
+            <w:r>
+              <w:t xml:space="preserve">NecarexGame </w:t>
             </w:r>
           </w:p>
         </w:tc>
@@ -458,13 +385,8 @@
             <w:pPr>
               <w:cnfStyle w:val="000000000000" w:firstRow="0" w:lastRow="0" w:firstColumn="0" w:lastColumn="0" w:oddVBand="0" w:evenVBand="0" w:oddHBand="0" w:evenHBand="0" w:firstRowFirstColumn="0" w:firstRowLastColumn="0" w:lastRowFirstColumn="0" w:lastRowLastColumn="0"/>
             </w:pPr>
-            <w:proofErr w:type="spellStart"/>
-            <w:r>
-              <w:t>LibGDX</w:t>
-            </w:r>
-            <w:proofErr w:type="spellEnd"/>
-            <w:r>
-              <w:t xml:space="preserve"> Main Klasse, übernimmt das Draw/Update.</w:t>
+            <w:r>
+              <w:t>LibGDX Main Klasse, übernimmt das Draw/Update.</w:t>
             </w:r>
           </w:p>
         </w:tc>
@@ -475,13 +397,8 @@
         <w:pStyle w:val="berschrift3"/>
       </w:pPr>
       <w:r>
-        <w:t xml:space="preserve">Package </w:t>
-      </w:r>
-      <w:proofErr w:type="spellStart"/>
-      <w:r>
-        <w:t>client.UI.drawing</w:t>
-      </w:r>
-      <w:proofErr w:type="spellEnd"/>
+        <w:t>Package client.UI.drawing</w:t>
+      </w:r>
     </w:p>
     <w:tbl>
       <w:tblPr>
@@ -532,11 +449,9 @@
             <w:tcW w:w="4603" w:type="dxa"/>
           </w:tcPr>
           <w:p>
-            <w:proofErr w:type="spellStart"/>
             <w:r>
               <w:t>BoardDrawer</w:t>
             </w:r>
-            <w:proofErr w:type="spellEnd"/>
           </w:p>
         </w:tc>
         <w:tc>
@@ -548,15 +463,7 @@
               <w:cnfStyle w:val="000000100000" w:firstRow="0" w:lastRow="0" w:firstColumn="0" w:lastColumn="0" w:oddVBand="0" w:evenVBand="0" w:oddHBand="1" w:evenHBand="0" w:firstRowFirstColumn="0" w:firstRowLastColumn="0" w:lastRowFirstColumn="0" w:lastRowLastColumn="0"/>
             </w:pPr>
             <w:r>
-              <w:t xml:space="preserve">Der </w:t>
-            </w:r>
-            <w:proofErr w:type="spellStart"/>
-            <w:r>
-              <w:t>BoardDrawer</w:t>
-            </w:r>
-            <w:proofErr w:type="spellEnd"/>
-            <w:r>
-              <w:t xml:space="preserve"> übernimmt alle Zeichnungsaufgaben bezogen auf das Schachbrett.</w:t>
+              <w:t>Der BoardDrawer übernimmt alle Zeichnungsaufgaben bezogen auf das Schachbrett.</w:t>
             </w:r>
           </w:p>
         </w:tc>
@@ -568,11 +475,9 @@
             <w:tcW w:w="4603" w:type="dxa"/>
           </w:tcPr>
           <w:p>
-            <w:proofErr w:type="spellStart"/>
             <w:r>
               <w:t>PieceDrawer</w:t>
             </w:r>
-            <w:proofErr w:type="spellEnd"/>
           </w:p>
         </w:tc>
         <w:tc>
@@ -584,15 +489,7 @@
               <w:cnfStyle w:val="000000000000" w:firstRow="0" w:lastRow="0" w:firstColumn="0" w:lastColumn="0" w:oddVBand="0" w:evenVBand="0" w:oddHBand="0" w:evenHBand="0" w:firstRowFirstColumn="0" w:firstRowLastColumn="0" w:lastRowFirstColumn="0" w:lastRowLastColumn="0"/>
             </w:pPr>
             <w:r>
-              <w:t xml:space="preserve">Der </w:t>
-            </w:r>
-            <w:proofErr w:type="spellStart"/>
-            <w:r>
-              <w:t>PieceDrawer</w:t>
-            </w:r>
-            <w:proofErr w:type="spellEnd"/>
-            <w:r>
-              <w:t xml:space="preserve"> übernimmt alle Zeichnungsaufgaben bezogen auf die Schachfiguren.</w:t>
+              <w:t>Der PieceDrawer übernimmt alle Zeichnungsaufgaben bezogen auf die Schachfiguren.</w:t>
             </w:r>
           </w:p>
         </w:tc>
@@ -603,13 +500,8 @@
         <w:pStyle w:val="berschrift3"/>
       </w:pPr>
       <w:r>
-        <w:t xml:space="preserve">Package </w:t>
-      </w:r>
-      <w:proofErr w:type="spellStart"/>
-      <w:r>
-        <w:t>client.viewmodel</w:t>
-      </w:r>
-      <w:proofErr w:type="spellEnd"/>
+        <w:t>Package client.viewmodel</w:t>
+      </w:r>
     </w:p>
     <w:tbl>
       <w:tblPr>
@@ -660,11 +552,9 @@
             <w:tcW w:w="4603" w:type="dxa"/>
           </w:tcPr>
           <w:p>
-            <w:proofErr w:type="spellStart"/>
             <w:r>
               <w:t>ChessBoardViewModel</w:t>
             </w:r>
-            <w:proofErr w:type="spellEnd"/>
           </w:p>
         </w:tc>
         <w:tc>
@@ -699,15 +589,7 @@
         <w:pStyle w:val="berschrift3"/>
       </w:pPr>
       <w:r>
-        <w:t xml:space="preserve">Package </w:t>
-      </w:r>
-      <w:proofErr w:type="spellStart"/>
-      <w:r>
-        <w:t>control</w:t>
-      </w:r>
-      <w:proofErr w:type="spellEnd"/>
-      <w:r>
-        <w:t xml:space="preserve"> </w:t>
+        <w:t xml:space="preserve">Package control </w:t>
       </w:r>
     </w:p>
     <w:tbl>
@@ -759,11 +641,9 @@
             <w:tcW w:w="4603" w:type="dxa"/>
           </w:tcPr>
           <w:p>
-            <w:proofErr w:type="spellStart"/>
             <w:r>
               <w:t>GameController</w:t>
             </w:r>
-            <w:proofErr w:type="spellEnd"/>
           </w:p>
         </w:tc>
         <w:tc>
@@ -786,13 +666,8 @@
         <w:pStyle w:val="berschrift3"/>
       </w:pPr>
       <w:r>
-        <w:t xml:space="preserve">Package </w:t>
-      </w:r>
-      <w:proofErr w:type="spellStart"/>
-      <w:r>
-        <w:t>model</w:t>
-      </w:r>
-      <w:proofErr w:type="spellEnd"/>
+        <w:t>Package model</w:t>
+      </w:r>
     </w:p>
     <w:tbl>
       <w:tblPr>
@@ -843,11 +718,9 @@
             <w:tcW w:w="4603" w:type="dxa"/>
           </w:tcPr>
           <w:p>
-            <w:proofErr w:type="spellStart"/>
             <w:r>
               <w:t>ChessBoard</w:t>
             </w:r>
-            <w:proofErr w:type="spellEnd"/>
           </w:p>
         </w:tc>
         <w:tc>
@@ -859,15 +732,7 @@
               <w:cnfStyle w:val="000000100000" w:firstRow="0" w:lastRow="0" w:firstColumn="0" w:lastColumn="0" w:oddVBand="0" w:evenVBand="0" w:oddHBand="1" w:evenHBand="0" w:firstRowFirstColumn="0" w:firstRowLastColumn="0" w:lastRowFirstColumn="0" w:lastRowLastColumn="0"/>
             </w:pPr>
             <w:r>
-              <w:t xml:space="preserve">Das </w:t>
-            </w:r>
-            <w:proofErr w:type="spellStart"/>
-            <w:r>
-              <w:t>ChessBoard</w:t>
-            </w:r>
-            <w:proofErr w:type="spellEnd"/>
-            <w:r>
-              <w:t xml:space="preserve"> kontrolliert die Schachfelder und macht die Anfangsaufstellung zu Beginn des Spiels.</w:t>
+              <w:t>Das ChessBoard kontrolliert die Schachfelder und macht die Anfangsaufstellung zu Beginn des Spiels.</w:t>
             </w:r>
           </w:p>
         </w:tc>
@@ -879,11 +744,9 @@
             <w:tcW w:w="4603" w:type="dxa"/>
           </w:tcPr>
           <w:p>
-            <w:proofErr w:type="spellStart"/>
             <w:r>
               <w:t>ChessField</w:t>
             </w:r>
-            <w:proofErr w:type="spellEnd"/>
           </w:p>
         </w:tc>
         <w:tc>
@@ -895,15 +758,7 @@
               <w:cnfStyle w:val="000000000000" w:firstRow="0" w:lastRow="0" w:firstColumn="0" w:lastColumn="0" w:oddVBand="0" w:evenVBand="0" w:oddHBand="0" w:evenHBand="0" w:firstRowFirstColumn="0" w:firstRowLastColumn="0" w:lastRowFirstColumn="0" w:lastRowLastColumn="0"/>
             </w:pPr>
             <w:r>
-              <w:t>Auf einem Schachfeld (</w:t>
-            </w:r>
-            <w:proofErr w:type="spellStart"/>
-            <w:r>
-              <w:t>ChessField</w:t>
-            </w:r>
-            <w:proofErr w:type="spellEnd"/>
-            <w:r>
-              <w:t>), das auf einer Spalte und einer Zeile steht, kann eine Figur stehen.</w:t>
+              <w:t>Auf einem Schachfeld (ChessField), das auf einer Spalte und einer Zeile steht, kann eine Figur stehen.</w:t>
             </w:r>
           </w:p>
         </w:tc>
@@ -918,11 +773,9 @@
             <w:tcW w:w="4603" w:type="dxa"/>
           </w:tcPr>
           <w:p>
-            <w:proofErr w:type="spellStart"/>
             <w:r>
               <w:t>ComputerPlayer</w:t>
             </w:r>
-            <w:proofErr w:type="spellEnd"/>
           </w:p>
         </w:tc>
         <w:tc>
@@ -960,15 +813,7 @@
               <w:cnfStyle w:val="000000000000" w:firstRow="0" w:lastRow="0" w:firstColumn="0" w:lastColumn="0" w:oddVBand="0" w:evenVBand="0" w:oddHBand="0" w:evenHBand="0" w:firstRowFirstColumn="0" w:firstRowLastColumn="0" w:lastRowFirstColumn="0" w:lastRowLastColumn="0"/>
             </w:pPr>
             <w:r>
-              <w:t xml:space="preserve">Ein Spiel (Game) besteht aus </w:t>
-            </w:r>
-            <w:proofErr w:type="spellStart"/>
-            <w:r>
-              <w:t>weissem</w:t>
-            </w:r>
-            <w:proofErr w:type="spellEnd"/>
-            <w:r>
-              <w:t xml:space="preserve"> und schwarzem Spieler, sowie einer Referenz des Schachbretts. Die Liste der vergangenen Züge und die bisher geschlagenen Figuren werden hier geführt.</w:t>
+              <w:t>Ein Spiel (Game) besteht aus weissem und schwarzem Spieler, sowie einer Referenz des Schachbretts. Die Liste der vergangenen Züge und die bisher geschlagenen Figuren werden hier geführt.</w:t>
             </w:r>
           </w:p>
         </w:tc>
@@ -1009,11 +854,9 @@
             <w:tcW w:w="4603" w:type="dxa"/>
           </w:tcPr>
           <w:p>
-            <w:proofErr w:type="spellStart"/>
             <w:r>
               <w:t>PlayerColor</w:t>
             </w:r>
-            <w:proofErr w:type="spellEnd"/>
           </w:p>
         </w:tc>
         <w:tc>
@@ -1024,21 +867,8 @@
             <w:pPr>
               <w:cnfStyle w:val="000000000000" w:firstRow="0" w:lastRow="0" w:firstColumn="0" w:lastColumn="0" w:oddVBand="0" w:evenVBand="0" w:oddHBand="0" w:evenHBand="0" w:firstRowFirstColumn="0" w:firstRowLastColumn="0" w:lastRowFirstColumn="0" w:lastRowLastColumn="0"/>
             </w:pPr>
-            <w:proofErr w:type="spellStart"/>
-            <w:r>
-              <w:t>Enumeration</w:t>
-            </w:r>
-            <w:proofErr w:type="spellEnd"/>
-            <w:r>
-              <w:t xml:space="preserve"> für die beiden Figurenfarben im Schach: </w:t>
-            </w:r>
-            <w:proofErr w:type="spellStart"/>
-            <w:r>
-              <w:t>Weiss</w:t>
-            </w:r>
-            <w:proofErr w:type="spellEnd"/>
-            <w:r>
-              <w:t xml:space="preserve"> und Schwarz</w:t>
+            <w:r>
+              <w:t>Enumeration für die beiden Figurenfarben im Schach: Weiss und Schwarz</w:t>
             </w:r>
           </w:p>
         </w:tc>
@@ -1067,33 +897,11 @@
               <w:cnfStyle w:val="000000100000" w:firstRow="0" w:lastRow="0" w:firstColumn="0" w:lastColumn="0" w:oddVBand="0" w:evenVBand="0" w:oddHBand="1" w:evenHBand="0" w:firstRowFirstColumn="0" w:firstRowLastColumn="0" w:lastRowFirstColumn="0" w:lastRowLastColumn="0"/>
             </w:pPr>
             <w:r>
-              <w:t>Ein Zug (Turn) im Schach besteht aus einer Figur</w:t>
-            </w:r>
-            <w:proofErr w:type="gramStart"/>
-            <w:r>
-              <w:t>, die</w:t>
-            </w:r>
-            <w:proofErr w:type="gramEnd"/>
-            <w:r>
-              <w:t xml:space="preserve"> von einem Feld zu einem anderen zieht und dort allenfalls eine andere Figur </w:t>
+              <w:t xml:space="preserve">Ein Zug (Turn) im Schach besteht aus einer Figur, die von einem Feld zu einem anderen zieht und dort allenfalls eine andere Figur </w:t>
             </w:r>
             <w:r>
               <w:lastRenderedPageBreak/>
-              <w:t>schlägt.</w:t>
-            </w:r>
-            <w:r>
-              <w:t xml:space="preserve"> </w:t>
-            </w:r>
-            <w:r>
-              <w:t xml:space="preserve">Die Attribute werden über den </w:t>
-            </w:r>
-            <w:proofErr w:type="spellStart"/>
-            <w:r>
-              <w:t>Konstruktor</w:t>
-            </w:r>
-            <w:proofErr w:type="spellEnd"/>
-            <w:r>
-              <w:t xml:space="preserve"> gesetzt, danach sind keine Änderungen mehr möglich, da ein gemachter Spielzug nicht geändert werden kann.</w:t>
+              <w:t>schlägt. Die Attribute werden über den Konstruktor gesetzt, danach sind keine Änderungen mehr möglich, da ein gemachter Spielzug nicht geändert werden kann.</w:t>
             </w:r>
           </w:p>
         </w:tc>
@@ -1123,13 +931,7 @@
         <w:pStyle w:val="berschrift3"/>
       </w:pPr>
       <w:r>
-        <w:t xml:space="preserve">Package </w:t>
-      </w:r>
-      <w:r>
-        <w:t>model.ai</w:t>
-      </w:r>
-      <w:r>
-        <w:t xml:space="preserve"> </w:t>
+        <w:t xml:space="preserve">Package model.ai </w:t>
       </w:r>
     </w:p>
     <w:tbl>
@@ -1181,11 +983,9 @@
             <w:tcW w:w="4603" w:type="dxa"/>
           </w:tcPr>
           <w:p>
-            <w:proofErr w:type="spellStart"/>
             <w:r>
               <w:t>PossibleSituation</w:t>
             </w:r>
-            <w:proofErr w:type="spellEnd"/>
           </w:p>
         </w:tc>
         <w:tc>
@@ -1215,11 +1015,9 @@
             <w:tcW w:w="4603" w:type="dxa"/>
           </w:tcPr>
           <w:p>
-            <w:proofErr w:type="spellStart"/>
             <w:r>
               <w:t>PossibleSituationTree</w:t>
             </w:r>
-            <w:proofErr w:type="spellEnd"/>
             <w:r>
               <w:t xml:space="preserve"> </w:t>
             </w:r>
@@ -1237,15 +1035,7 @@
               <w:t xml:space="preserve">Stellt eine Baumstruktur für die </w:t>
             </w:r>
             <w:r>
-              <w:t>möglichen Schachbrettstellungen (</w:t>
-            </w:r>
-            <w:proofErr w:type="spellStart"/>
-            <w:r>
-              <w:t>PossibleSituation</w:t>
-            </w:r>
-            <w:proofErr w:type="spellEnd"/>
-            <w:r>
-              <w:t>) in der Zukunft</w:t>
+              <w:t>möglichen Schachbrettstellungen (PossibleSituation) in der Zukunft</w:t>
             </w:r>
             <w:r>
               <w:t xml:space="preserve"> dar und führt die Rekursion durch.</w:t>
@@ -1259,15 +1049,7 @@
         <w:pStyle w:val="berschrift3"/>
       </w:pPr>
       <w:r>
-        <w:t xml:space="preserve">Package </w:t>
-      </w:r>
-      <w:proofErr w:type="spellStart"/>
-      <w:r>
-        <w:t>model.pieces</w:t>
-      </w:r>
-      <w:proofErr w:type="spellEnd"/>
-      <w:r>
-        <w:t xml:space="preserve"> </w:t>
+        <w:t xml:space="preserve">Package model.pieces </w:t>
       </w:r>
     </w:p>
     <w:tbl>
@@ -1333,39 +1115,7 @@
               <w:cnfStyle w:val="000000100000" w:firstRow="0" w:lastRow="0" w:firstColumn="0" w:lastColumn="0" w:oddVBand="0" w:evenVBand="0" w:oddHBand="1" w:evenHBand="0" w:firstRowFirstColumn="0" w:firstRowLastColumn="0" w:lastRowFirstColumn="0" w:lastRowLastColumn="0"/>
             </w:pPr>
             <w:r>
-              <w:t xml:space="preserve">Die Klasse Piece (abstrakt) beschreibt alles, was alle Schachfiguren gemeinsam haben. Alle Schachfiguren gehören einem </w:t>
-            </w:r>
-            <w:proofErr w:type="spellStart"/>
-            <w:r>
-              <w:t>Owner</w:t>
-            </w:r>
-            <w:proofErr w:type="spellEnd"/>
-            <w:r>
-              <w:t xml:space="preserve">, stehen auf einem </w:t>
-            </w:r>
-            <w:proofErr w:type="spellStart"/>
-            <w:r>
-              <w:t>Schachfeld.Jede</w:t>
-            </w:r>
-            <w:proofErr w:type="spellEnd"/>
-            <w:r>
-              <w:t xml:space="preserve"> Schachfigur muss eine Methode implementieren</w:t>
-            </w:r>
-            <w:proofErr w:type="gramStart"/>
-            <w:r>
-              <w:t xml:space="preserve">, die </w:t>
-            </w:r>
-            <w:proofErr w:type="spellStart"/>
-            <w:r>
-              <w:t>die</w:t>
-            </w:r>
-            <w:proofErr w:type="spellEnd"/>
-            <w:r>
-              <w:t xml:space="preserve"> möglichen Felder zurück gibt.</w:t>
-            </w:r>
-            <w:proofErr w:type="gramEnd"/>
-            <w:r>
-              <w:t xml:space="preserve">  </w:t>
+              <w:t xml:space="preserve">Die Klasse Piece (abstrakt) beschreibt alles, was alle Schachfiguren gemeinsam haben. Alle Schachfiguren gehören einem Owner, stehen auf einem Schachfeld.Jede Schachfigur muss eine Methode implementieren, die die möglichen Felder zurück gibt.  </w:t>
             </w:r>
           </w:p>
         </w:tc>
@@ -1377,11 +1127,9 @@
             <w:tcW w:w="4603" w:type="dxa"/>
           </w:tcPr>
           <w:p>
-            <w:proofErr w:type="spellStart"/>
             <w:r>
               <w:t>Pawn</w:t>
             </w:r>
-            <w:proofErr w:type="spellEnd"/>
             <w:r>
               <w:t xml:space="preserve"> </w:t>
             </w:r>
@@ -1483,11 +1231,9 @@
                 <w:tab w:val="left" w:pos="927"/>
               </w:tabs>
             </w:pPr>
-            <w:proofErr w:type="spellStart"/>
             <w:r>
               <w:t>Rook</w:t>
             </w:r>
-            <w:proofErr w:type="spellEnd"/>
           </w:p>
         </w:tc>
         <w:tc>
@@ -1616,13 +1362,1047 @@
         <w:t>Zusammenarbeitsdiagramme</w:t>
       </w:r>
     </w:p>
+    <w:p>
+      <w:pPr>
+        <w:pStyle w:val="berschrift2"/>
+      </w:pPr>
+      <w:r>
+        <w:br w:type="column"/>
+      </w:r>
+      <w:r>
+        <w:lastRenderedPageBreak/>
+        <w:t>Glossar</w:t>
+      </w:r>
+    </w:p>
+    <w:p>
+      <w:r>
+        <w:t xml:space="preserve">Im folgenden Glossar sollen die Schachfiguren, mit ihren Zugsarten und die relevanten Schachregeln kurz erläutert werden. Für detailierte Informationen zum Schachspiel gibt es einiges an Fachliteratur. </w:t>
+      </w:r>
+    </w:p>
+    <w:p>
+      <w:pPr>
+        <w:pStyle w:val="berschrift3"/>
+      </w:pPr>
+      <w:r>
+        <w:t>Schachfiguren</w:t>
+      </w:r>
+    </w:p>
+    <w:p>
+      <w:pPr>
+        <w:rPr>
+          <w:i/>
+        </w:rPr>
+      </w:pPr>
+      <w:r>
+        <w:rPr>
+          <w:i/>
+          <w:noProof/>
+        </w:rPr>
+        <w:drawing>
+          <wp:inline distT="0" distB="0" distL="0" distR="0" wp14:anchorId="146AF6E4" wp14:editId="668E33FC">
+            <wp:extent cx="1619333" cy="2007106"/>
+            <wp:effectExtent l="0" t="0" r="6350" b="0"/>
+            <wp:docPr id="3" name="il_fi" descr="http://www.allgemeinbildung.ch/pics/Schachfiguren.jpg"/>
+            <wp:cNvGraphicFramePr>
+              <a:graphicFrameLocks xmlns:a="http://schemas.openxmlformats.org/drawingml/2006/main" noChangeAspect="1"/>
+            </wp:cNvGraphicFramePr>
+            <a:graphic xmlns:a="http://schemas.openxmlformats.org/drawingml/2006/main">
+              <a:graphicData uri="http://schemas.openxmlformats.org/drawingml/2006/picture">
+                <pic:pic xmlns:pic="http://schemas.openxmlformats.org/drawingml/2006/picture">
+                  <pic:nvPicPr>
+                    <pic:cNvPr id="0" name="il_fi" descr="http://www.allgemeinbildung.ch/pics/Schachfiguren.jpg"/>
+                    <pic:cNvPicPr>
+                      <a:picLocks noChangeAspect="1" noChangeArrowheads="1"/>
+                    </pic:cNvPicPr>
+                  </pic:nvPicPr>
+                  <pic:blipFill>
+                    <a:blip r:embed="rId10">
+                      <a:extLst>
+                        <a:ext uri="{28A0092B-C50C-407E-A947-70E740481C1C}">
+                          <a14:useLocalDpi xmlns:a14="http://schemas.microsoft.com/office/drawing/2010/main" val="0"/>
+                        </a:ext>
+                      </a:extLst>
+                    </a:blip>
+                    <a:srcRect/>
+                    <a:stretch>
+                      <a:fillRect/>
+                    </a:stretch>
+                  </pic:blipFill>
+                  <pic:spPr bwMode="auto">
+                    <a:xfrm>
+                      <a:off x="0" y="0"/>
+                      <a:ext cx="1619333" cy="2007106"/>
+                    </a:xfrm>
+                    <a:prstGeom prst="rect">
+                      <a:avLst/>
+                    </a:prstGeom>
+                    <a:noFill/>
+                    <a:ln>
+                      <a:noFill/>
+                    </a:ln>
+                  </pic:spPr>
+                </pic:pic>
+              </a:graphicData>
+            </a:graphic>
+          </wp:inline>
+        </w:drawing>
+      </w:r>
+    </w:p>
+    <w:p>
+      <w:pPr>
+        <w:rPr>
+          <w:b/>
+        </w:rPr>
+      </w:pPr>
+      <w:r>
+        <w:rPr>
+          <w:b/>
+        </w:rPr>
+        <w:t>Bauer (1)</w:t>
+      </w:r>
+    </w:p>
+    <w:p>
+      <w:r>
+        <w:rPr>
+          <w:noProof/>
+        </w:rPr>
+        <w:drawing>
+          <wp:anchor distT="0" distB="0" distL="114300" distR="114300" simplePos="0" relativeHeight="251665408" behindDoc="0" locked="0" layoutInCell="1" allowOverlap="1" wp14:anchorId="786D3C5C" wp14:editId="11B19241">
+            <wp:simplePos x="0" y="0"/>
+            <wp:positionH relativeFrom="column">
+              <wp:posOffset>4572000</wp:posOffset>
+            </wp:positionH>
+            <wp:positionV relativeFrom="paragraph">
+              <wp:posOffset>93980</wp:posOffset>
+            </wp:positionV>
+            <wp:extent cx="1141095" cy="1141095"/>
+            <wp:effectExtent l="0" t="0" r="1905" b="1905"/>
+            <wp:wrapSquare wrapText="bothSides"/>
+            <wp:docPr id="6" name="Bild 5"/>
+            <wp:cNvGraphicFramePr>
+              <a:graphicFrameLocks xmlns:a="http://schemas.openxmlformats.org/drawingml/2006/main" noChangeAspect="1"/>
+            </wp:cNvGraphicFramePr>
+            <a:graphic xmlns:a="http://schemas.openxmlformats.org/drawingml/2006/main">
+              <a:graphicData uri="http://schemas.openxmlformats.org/drawingml/2006/picture">
+                <pic:pic xmlns:pic="http://schemas.openxmlformats.org/drawingml/2006/picture">
+                  <pic:nvPicPr>
+                    <pic:cNvPr id="0" name="Picture 5"/>
+                    <pic:cNvPicPr>
+                      <a:picLocks noChangeAspect="1" noChangeArrowheads="1"/>
+                    </pic:cNvPicPr>
+                  </pic:nvPicPr>
+                  <pic:blipFill>
+                    <a:blip r:embed="rId11">
+                      <a:extLst>
+                        <a:ext uri="{28A0092B-C50C-407E-A947-70E740481C1C}">
+                          <a14:useLocalDpi xmlns:a14="http://schemas.microsoft.com/office/drawing/2010/main" val="0"/>
+                        </a:ext>
+                      </a:extLst>
+                    </a:blip>
+                    <a:srcRect/>
+                    <a:stretch>
+                      <a:fillRect/>
+                    </a:stretch>
+                  </pic:blipFill>
+                  <pic:spPr bwMode="auto">
+                    <a:xfrm>
+                      <a:off x="0" y="0"/>
+                      <a:ext cx="1141095" cy="1141095"/>
+                    </a:xfrm>
+                    <a:prstGeom prst="rect">
+                      <a:avLst/>
+                    </a:prstGeom>
+                    <a:noFill/>
+                    <a:ln>
+                      <a:noFill/>
+                    </a:ln>
+                  </pic:spPr>
+                </pic:pic>
+              </a:graphicData>
+            </a:graphic>
+            <wp14:sizeRelH relativeFrom="page">
+              <wp14:pctWidth>0</wp14:pctWidth>
+            </wp14:sizeRelH>
+            <wp14:sizeRelV relativeFrom="page">
+              <wp14:pctHeight>0</wp14:pctHeight>
+            </wp14:sizeRelV>
+          </wp:anchor>
+        </w:drawing>
+      </w:r>
+      <w:r>
+        <w:t>Die schwächste Figur im Schach und hat folgendes Zugverhalten:</w:t>
+      </w:r>
+    </w:p>
+    <w:p>
+      <w:pPr>
+        <w:pStyle w:val="Listenabsatz"/>
+        <w:numPr>
+          <w:ilvl w:val="0"/>
+          <w:numId w:val="13"/>
+        </w:numPr>
+      </w:pPr>
+      <w:r>
+        <w:t>Ein Feld gerade vorwärts (in Richtung der gegnerischen Spielfeldseite).</w:t>
+      </w:r>
+    </w:p>
+    <w:p>
+      <w:pPr>
+        <w:pStyle w:val="Listenabsatz"/>
+        <w:numPr>
+          <w:ilvl w:val="0"/>
+          <w:numId w:val="13"/>
+        </w:numPr>
+      </w:pPr>
+      <w:r>
+        <w:t>Schlagen einer Figur diagonal nach vorne (in beide Richtungen, wenn eine gegnerische Figur dort steht, die geschlagen werden kann und somit der Bauer nicht am Spielfeldrand steht)</w:t>
+      </w:r>
+    </w:p>
+    <w:p>
+      <w:pPr>
+        <w:pStyle w:val="Listenabsatz"/>
+        <w:numPr>
+          <w:ilvl w:val="0"/>
+          <w:numId w:val="13"/>
+        </w:numPr>
+      </w:pPr>
+      <w:r>
+        <w:t xml:space="preserve">Steht der Bauer in der Grundstellung (Weiss A2 – H2; Schwarz A7 – H7) darf ein oder zwei Felder gerade vorwärts gemacht werden. </w:t>
+      </w:r>
+    </w:p>
+    <w:p>
+      <w:pPr>
+        <w:pStyle w:val="Listenabsatz"/>
+        <w:numPr>
+          <w:ilvl w:val="0"/>
+          <w:numId w:val="13"/>
+        </w:numPr>
+      </w:pPr>
+      <w:r>
+        <w:rPr>
+          <w:b/>
+        </w:rPr>
+        <w:t>Schlagen en passant</w:t>
+      </w:r>
+      <w:r>
+        <w:t xml:space="preserve">: </w:t>
+      </w:r>
+      <w:r>
+        <w:t>Ein Bauer, der ein Feld angreift, das von einem gegnerischen Bauern überschritten worden ist, der von seinem Ursprungsfeld aus in einem Zug um zwei Felder vorgerückt ist, darf diesen gegnerischen Bauern so schlagen, als ob letzterer nur um ein Feld vorgerückt wäre. Dieses Schlagen darf nur in dem Zug geschehen, der auf ein solches Vorrücken folgt.</w:t>
+      </w:r>
+    </w:p>
+    <w:p>
+      <w:pPr>
+        <w:pStyle w:val="Listenabsatz"/>
+        <w:numPr>
+          <w:ilvl w:val="0"/>
+          <w:numId w:val="13"/>
+        </w:numPr>
+      </w:pPr>
+      <w:r>
+        <w:t xml:space="preserve">Erreicht ein Bauer den gegnerischen Spielfeldraum darf er vom Spieler in einer Figur seiner Wahl umgetauscht werden. </w:t>
+      </w:r>
+    </w:p>
     <w:p/>
     <w:p>
       <w:pPr>
-        <w:pStyle w:val="berschrift2"/>
-      </w:pPr>
-      <w:r>
-        <w:t>Glossar</w:t>
+        <w:rPr>
+          <w:b/>
+        </w:rPr>
+      </w:pPr>
+      <w:r>
+        <w:rPr>
+          <w:b/>
+        </w:rPr>
+        <w:t>Turm (2)</w:t>
+      </w:r>
+    </w:p>
+    <w:p>
+      <w:r>
+        <w:rPr>
+          <w:noProof/>
+        </w:rPr>
+        <w:drawing>
+          <wp:anchor distT="0" distB="0" distL="114300" distR="114300" simplePos="0" relativeHeight="251664384" behindDoc="0" locked="0" layoutInCell="1" allowOverlap="1" wp14:anchorId="644492C4" wp14:editId="35BF4A29">
+            <wp:simplePos x="0" y="0"/>
+            <wp:positionH relativeFrom="column">
+              <wp:posOffset>-114300</wp:posOffset>
+            </wp:positionH>
+            <wp:positionV relativeFrom="paragraph">
+              <wp:posOffset>31115</wp:posOffset>
+            </wp:positionV>
+            <wp:extent cx="1112520" cy="1112520"/>
+            <wp:effectExtent l="0" t="0" r="5080" b="5080"/>
+            <wp:wrapSquare wrapText="bothSides"/>
+            <wp:docPr id="5" name="Bild 4"/>
+            <wp:cNvGraphicFramePr>
+              <a:graphicFrameLocks xmlns:a="http://schemas.openxmlformats.org/drawingml/2006/main" noChangeAspect="1"/>
+            </wp:cNvGraphicFramePr>
+            <a:graphic xmlns:a="http://schemas.openxmlformats.org/drawingml/2006/main">
+              <a:graphicData uri="http://schemas.openxmlformats.org/drawingml/2006/picture">
+                <pic:pic xmlns:pic="http://schemas.openxmlformats.org/drawingml/2006/picture">
+                  <pic:nvPicPr>
+                    <pic:cNvPr id="0" name="Picture 4"/>
+                    <pic:cNvPicPr>
+                      <a:picLocks noChangeAspect="1" noChangeArrowheads="1"/>
+                    </pic:cNvPicPr>
+                  </pic:nvPicPr>
+                  <pic:blipFill>
+                    <a:blip r:embed="rId12">
+                      <a:extLst>
+                        <a:ext uri="{28A0092B-C50C-407E-A947-70E740481C1C}">
+                          <a14:useLocalDpi xmlns:a14="http://schemas.microsoft.com/office/drawing/2010/main" val="0"/>
+                        </a:ext>
+                      </a:extLst>
+                    </a:blip>
+                    <a:srcRect/>
+                    <a:stretch>
+                      <a:fillRect/>
+                    </a:stretch>
+                  </pic:blipFill>
+                  <pic:spPr bwMode="auto">
+                    <a:xfrm>
+                      <a:off x="0" y="0"/>
+                      <a:ext cx="1112520" cy="1112520"/>
+                    </a:xfrm>
+                    <a:prstGeom prst="rect">
+                      <a:avLst/>
+                    </a:prstGeom>
+                    <a:noFill/>
+                    <a:ln>
+                      <a:noFill/>
+                    </a:ln>
+                  </pic:spPr>
+                </pic:pic>
+              </a:graphicData>
+            </a:graphic>
+            <wp14:sizeRelH relativeFrom="page">
+              <wp14:pctWidth>0</wp14:pctWidth>
+            </wp14:sizeRelH>
+            <wp14:sizeRelV relativeFrom="page">
+              <wp14:pctHeight>0</wp14:pctHeight>
+            </wp14:sizeRelV>
+          </wp:anchor>
+        </w:drawing>
+      </w:r>
+      <w:r>
+        <w:t xml:space="preserve">Figur, die sich auf den Linien und Reihen des Schachbretts bewegt. </w:t>
+      </w:r>
+    </w:p>
+    <w:p/>
+    <w:p/>
+    <w:p/>
+    <w:p/>
+    <w:p/>
+    <w:p/>
+    <w:p>
+      <w:pPr>
+        <w:rPr>
+          <w:b/>
+        </w:rPr>
+      </w:pPr>
+      <w:r>
+        <w:rPr>
+          <w:b/>
+        </w:rPr>
+        <w:t>Springer (3)</w:t>
+      </w:r>
+    </w:p>
+    <w:p>
+      <w:r>
+        <w:rPr>
+          <w:noProof/>
+        </w:rPr>
+        <w:drawing>
+          <wp:anchor distT="0" distB="0" distL="114300" distR="114300" simplePos="0" relativeHeight="251663360" behindDoc="0" locked="0" layoutInCell="1" allowOverlap="1" wp14:anchorId="068CE263" wp14:editId="65D59B1F">
+            <wp:simplePos x="0" y="0"/>
+            <wp:positionH relativeFrom="column">
+              <wp:posOffset>4457700</wp:posOffset>
+            </wp:positionH>
+            <wp:positionV relativeFrom="paragraph">
+              <wp:posOffset>66675</wp:posOffset>
+            </wp:positionV>
+            <wp:extent cx="1026160" cy="1026160"/>
+            <wp:effectExtent l="0" t="0" r="0" b="0"/>
+            <wp:wrapSquare wrapText="bothSides"/>
+            <wp:docPr id="4" name="Bild 3"/>
+            <wp:cNvGraphicFramePr>
+              <a:graphicFrameLocks xmlns:a="http://schemas.openxmlformats.org/drawingml/2006/main" noChangeAspect="1"/>
+            </wp:cNvGraphicFramePr>
+            <a:graphic xmlns:a="http://schemas.openxmlformats.org/drawingml/2006/main">
+              <a:graphicData uri="http://schemas.openxmlformats.org/drawingml/2006/picture">
+                <pic:pic xmlns:pic="http://schemas.openxmlformats.org/drawingml/2006/picture">
+                  <pic:nvPicPr>
+                    <pic:cNvPr id="0" name="Picture 3"/>
+                    <pic:cNvPicPr>
+                      <a:picLocks noChangeAspect="1" noChangeArrowheads="1"/>
+                    </pic:cNvPicPr>
+                  </pic:nvPicPr>
+                  <pic:blipFill>
+                    <a:blip r:embed="rId13">
+                      <a:extLst>
+                        <a:ext uri="{28A0092B-C50C-407E-A947-70E740481C1C}">
+                          <a14:useLocalDpi xmlns:a14="http://schemas.microsoft.com/office/drawing/2010/main" val="0"/>
+                        </a:ext>
+                      </a:extLst>
+                    </a:blip>
+                    <a:srcRect/>
+                    <a:stretch>
+                      <a:fillRect/>
+                    </a:stretch>
+                  </pic:blipFill>
+                  <pic:spPr bwMode="auto">
+                    <a:xfrm>
+                      <a:off x="0" y="0"/>
+                      <a:ext cx="1026160" cy="1026160"/>
+                    </a:xfrm>
+                    <a:prstGeom prst="rect">
+                      <a:avLst/>
+                    </a:prstGeom>
+                    <a:noFill/>
+                    <a:ln>
+                      <a:noFill/>
+                    </a:ln>
+                  </pic:spPr>
+                </pic:pic>
+              </a:graphicData>
+            </a:graphic>
+            <wp14:sizeRelH relativeFrom="page">
+              <wp14:pctWidth>0</wp14:pctWidth>
+            </wp14:sizeRelH>
+            <wp14:sizeRelV relativeFrom="page">
+              <wp14:pctHeight>0</wp14:pctHeight>
+            </wp14:sizeRelV>
+          </wp:anchor>
+        </w:drawing>
+      </w:r>
+      <w:r>
+        <w:t xml:space="preserve">Einzige Schachfigur, die andere Figuren überspringen kann. Der Springer springt jeweils 2 Felder in eine Richtung (diagonal / horizontal) und danach ein Feld zur Seite, wobei die Seite wählbar ist. Dies ergibt einen L-förmigen Sprung. </w:t>
+      </w:r>
+    </w:p>
+    <w:p/>
+    <w:p>
+      <w:pPr>
+        <w:rPr>
+          <w:b/>
+        </w:rPr>
+      </w:pPr>
+      <w:r>
+        <w:rPr>
+          <w:b/>
+        </w:rPr>
+        <w:lastRenderedPageBreak/>
+        <w:t>Dame (4)</w:t>
+      </w:r>
+    </w:p>
+    <w:p>
+      <w:r>
+        <w:rPr>
+          <w:noProof/>
+        </w:rPr>
+        <w:drawing>
+          <wp:anchor distT="0" distB="0" distL="114300" distR="114300" simplePos="0" relativeHeight="251666432" behindDoc="0" locked="0" layoutInCell="1" allowOverlap="1" wp14:anchorId="4EACE614" wp14:editId="5A0363BB">
+            <wp:simplePos x="0" y="0"/>
+            <wp:positionH relativeFrom="column">
+              <wp:posOffset>0</wp:posOffset>
+            </wp:positionH>
+            <wp:positionV relativeFrom="paragraph">
+              <wp:posOffset>50165</wp:posOffset>
+            </wp:positionV>
+            <wp:extent cx="1193165" cy="1193165"/>
+            <wp:effectExtent l="0" t="0" r="635" b="635"/>
+            <wp:wrapSquare wrapText="bothSides"/>
+            <wp:docPr id="7" name="Bild 6"/>
+            <wp:cNvGraphicFramePr>
+              <a:graphicFrameLocks xmlns:a="http://schemas.openxmlformats.org/drawingml/2006/main" noChangeAspect="1"/>
+            </wp:cNvGraphicFramePr>
+            <a:graphic xmlns:a="http://schemas.openxmlformats.org/drawingml/2006/main">
+              <a:graphicData uri="http://schemas.openxmlformats.org/drawingml/2006/picture">
+                <pic:pic xmlns:pic="http://schemas.openxmlformats.org/drawingml/2006/picture">
+                  <pic:nvPicPr>
+                    <pic:cNvPr id="0" name="Picture 6"/>
+                    <pic:cNvPicPr>
+                      <a:picLocks noChangeAspect="1" noChangeArrowheads="1"/>
+                    </pic:cNvPicPr>
+                  </pic:nvPicPr>
+                  <pic:blipFill>
+                    <a:blip r:embed="rId14">
+                      <a:extLst>
+                        <a:ext uri="{28A0092B-C50C-407E-A947-70E740481C1C}">
+                          <a14:useLocalDpi xmlns:a14="http://schemas.microsoft.com/office/drawing/2010/main" val="0"/>
+                        </a:ext>
+                      </a:extLst>
+                    </a:blip>
+                    <a:srcRect/>
+                    <a:stretch>
+                      <a:fillRect/>
+                    </a:stretch>
+                  </pic:blipFill>
+                  <pic:spPr bwMode="auto">
+                    <a:xfrm>
+                      <a:off x="0" y="0"/>
+                      <a:ext cx="1193165" cy="1193165"/>
+                    </a:xfrm>
+                    <a:prstGeom prst="rect">
+                      <a:avLst/>
+                    </a:prstGeom>
+                    <a:noFill/>
+                    <a:ln>
+                      <a:noFill/>
+                    </a:ln>
+                  </pic:spPr>
+                </pic:pic>
+              </a:graphicData>
+            </a:graphic>
+            <wp14:sizeRelH relativeFrom="page">
+              <wp14:pctWidth>0</wp14:pctWidth>
+            </wp14:sizeRelH>
+            <wp14:sizeRelV relativeFrom="page">
+              <wp14:pctHeight>0</wp14:pctHeight>
+            </wp14:sizeRelV>
+          </wp:anchor>
+        </w:drawing>
+      </w:r>
+      <w:r>
+        <w:t xml:space="preserve">Die Schachfigur Dame darf auf ein beliebiges anderes Feld entlang der Linie, der Reihe oder einer der Diagonalen ziehen, auf welcher sie steht. </w:t>
+      </w:r>
+    </w:p>
+    <w:p/>
+    <w:p/>
+    <w:p/>
+    <w:p/>
+    <w:p/>
+    <w:p>
+      <w:pPr>
+        <w:rPr>
+          <w:b/>
+        </w:rPr>
+      </w:pPr>
+      <w:r>
+        <w:rPr>
+          <w:b/>
+        </w:rPr>
+        <w:t>Läufer (5)</w:t>
+      </w:r>
+    </w:p>
+    <w:p>
+      <w:r>
+        <w:rPr>
+          <w:noProof/>
+        </w:rPr>
+        <w:drawing>
+          <wp:anchor distT="0" distB="0" distL="114300" distR="114300" simplePos="0" relativeHeight="251667456" behindDoc="0" locked="0" layoutInCell="1" allowOverlap="1" wp14:anchorId="4F15EE4D" wp14:editId="1763D2FF">
+            <wp:simplePos x="0" y="0"/>
+            <wp:positionH relativeFrom="column">
+              <wp:posOffset>4511675</wp:posOffset>
+            </wp:positionH>
+            <wp:positionV relativeFrom="paragraph">
+              <wp:posOffset>41910</wp:posOffset>
+            </wp:positionV>
+            <wp:extent cx="1257300" cy="1257300"/>
+            <wp:effectExtent l="0" t="0" r="12700" b="12700"/>
+            <wp:wrapSquare wrapText="bothSides"/>
+            <wp:docPr id="8" name="Bild 7"/>
+            <wp:cNvGraphicFramePr>
+              <a:graphicFrameLocks xmlns:a="http://schemas.openxmlformats.org/drawingml/2006/main" noChangeAspect="1"/>
+            </wp:cNvGraphicFramePr>
+            <a:graphic xmlns:a="http://schemas.openxmlformats.org/drawingml/2006/main">
+              <a:graphicData uri="http://schemas.openxmlformats.org/drawingml/2006/picture">
+                <pic:pic xmlns:pic="http://schemas.openxmlformats.org/drawingml/2006/picture">
+                  <pic:nvPicPr>
+                    <pic:cNvPr id="0" name="Picture 7"/>
+                    <pic:cNvPicPr>
+                      <a:picLocks noChangeAspect="1" noChangeArrowheads="1"/>
+                    </pic:cNvPicPr>
+                  </pic:nvPicPr>
+                  <pic:blipFill>
+                    <a:blip r:embed="rId15">
+                      <a:extLst>
+                        <a:ext uri="{28A0092B-C50C-407E-A947-70E740481C1C}">
+                          <a14:useLocalDpi xmlns:a14="http://schemas.microsoft.com/office/drawing/2010/main" val="0"/>
+                        </a:ext>
+                      </a:extLst>
+                    </a:blip>
+                    <a:srcRect/>
+                    <a:stretch>
+                      <a:fillRect/>
+                    </a:stretch>
+                  </pic:blipFill>
+                  <pic:spPr bwMode="auto">
+                    <a:xfrm>
+                      <a:off x="0" y="0"/>
+                      <a:ext cx="1257300" cy="1257300"/>
+                    </a:xfrm>
+                    <a:prstGeom prst="rect">
+                      <a:avLst/>
+                    </a:prstGeom>
+                    <a:noFill/>
+                    <a:ln>
+                      <a:noFill/>
+                    </a:ln>
+                  </pic:spPr>
+                </pic:pic>
+              </a:graphicData>
+            </a:graphic>
+            <wp14:sizeRelH relativeFrom="page">
+              <wp14:pctWidth>0</wp14:pctWidth>
+            </wp14:sizeRelH>
+            <wp14:sizeRelV relativeFrom="page">
+              <wp14:pctHeight>0</wp14:pctHeight>
+            </wp14:sizeRelV>
+          </wp:anchor>
+        </w:drawing>
+      </w:r>
+      <w:r>
+        <w:t xml:space="preserve">Schachfigur, die auf ein beliebiges Feld entlang der Diagonale ziehen darf, auf welcher er steht. </w:t>
+      </w:r>
+    </w:p>
+    <w:p/>
+    <w:p/>
+    <w:p/>
+    <w:p/>
+    <w:p/>
+    <w:p/>
+    <w:p>
+      <w:pPr>
+        <w:rPr>
+          <w:b/>
+        </w:rPr>
+      </w:pPr>
+      <w:r>
+        <w:rPr>
+          <w:b/>
+        </w:rPr>
+        <w:t>König (6)</w:t>
+      </w:r>
+    </w:p>
+    <w:p>
+      <w:r>
+        <w:rPr>
+          <w:noProof/>
+        </w:rPr>
+        <w:drawing>
+          <wp:anchor distT="0" distB="0" distL="114300" distR="114300" simplePos="0" relativeHeight="251668480" behindDoc="0" locked="0" layoutInCell="1" allowOverlap="1" wp14:anchorId="6BA23E00" wp14:editId="4A317D23">
+            <wp:simplePos x="0" y="0"/>
+            <wp:positionH relativeFrom="column">
+              <wp:posOffset>-114300</wp:posOffset>
+            </wp:positionH>
+            <wp:positionV relativeFrom="paragraph">
+              <wp:posOffset>34290</wp:posOffset>
+            </wp:positionV>
+            <wp:extent cx="1160780" cy="1160780"/>
+            <wp:effectExtent l="0" t="0" r="7620" b="7620"/>
+            <wp:wrapSquare wrapText="bothSides"/>
+            <wp:docPr id="9" name="Bild 8"/>
+            <wp:cNvGraphicFramePr>
+              <a:graphicFrameLocks xmlns:a="http://schemas.openxmlformats.org/drawingml/2006/main" noChangeAspect="1"/>
+            </wp:cNvGraphicFramePr>
+            <a:graphic xmlns:a="http://schemas.openxmlformats.org/drawingml/2006/main">
+              <a:graphicData uri="http://schemas.openxmlformats.org/drawingml/2006/picture">
+                <pic:pic xmlns:pic="http://schemas.openxmlformats.org/drawingml/2006/picture">
+                  <pic:nvPicPr>
+                    <pic:cNvPr id="0" name="Picture 8"/>
+                    <pic:cNvPicPr>
+                      <a:picLocks noChangeAspect="1" noChangeArrowheads="1"/>
+                    </pic:cNvPicPr>
+                  </pic:nvPicPr>
+                  <pic:blipFill>
+                    <a:blip r:embed="rId16">
+                      <a:extLst>
+                        <a:ext uri="{28A0092B-C50C-407E-A947-70E740481C1C}">
+                          <a14:useLocalDpi xmlns:a14="http://schemas.microsoft.com/office/drawing/2010/main" val="0"/>
+                        </a:ext>
+                      </a:extLst>
+                    </a:blip>
+                    <a:srcRect/>
+                    <a:stretch>
+                      <a:fillRect/>
+                    </a:stretch>
+                  </pic:blipFill>
+                  <pic:spPr bwMode="auto">
+                    <a:xfrm>
+                      <a:off x="0" y="0"/>
+                      <a:ext cx="1160780" cy="1160780"/>
+                    </a:xfrm>
+                    <a:prstGeom prst="rect">
+                      <a:avLst/>
+                    </a:prstGeom>
+                    <a:noFill/>
+                    <a:ln>
+                      <a:noFill/>
+                    </a:ln>
+                  </pic:spPr>
+                </pic:pic>
+              </a:graphicData>
+            </a:graphic>
+            <wp14:sizeRelH relativeFrom="page">
+              <wp14:pctWidth>0</wp14:pctWidth>
+            </wp14:sizeRelH>
+            <wp14:sizeRelV relativeFrom="page">
+              <wp14:pctHeight>0</wp14:pctHeight>
+            </wp14:sizeRelV>
+          </wp:anchor>
+        </w:drawing>
+      </w:r>
+      <w:r>
+        <w:t xml:space="preserve">Der König kann nur auf ein beliebiges angrenzendes Feld ziehen, das nicht von einer oder mehreren gegnerischen Figuren angegriffen wird. </w:t>
+      </w:r>
+    </w:p>
+    <w:p/>
+    <w:p>
+      <w:r>
+        <w:t>Wird der König in einem gegnerischen Zug angegriffen, so ist der Gegner dazu verpflichtet darauf mit dem Wort „</w:t>
+      </w:r>
+      <w:r>
+        <w:rPr>
+          <w:b/>
+        </w:rPr>
+        <w:t>Schach!</w:t>
+      </w:r>
+      <w:r>
+        <w:t>“ hinzuweisen. Der Spieler muss dann die Schachsituation aufheben, beispielsweise durch einen Zug des Königs aus dem Schach.</w:t>
+      </w:r>
+    </w:p>
+    <w:p/>
+    <w:p>
+      <w:r>
+        <w:t xml:space="preserve">Ein spezieller Zug des Königs ist die </w:t>
+      </w:r>
+      <w:r>
+        <w:rPr>
+          <w:b/>
+        </w:rPr>
+        <w:t>Rochade</w:t>
+      </w:r>
+      <w:r>
+        <w:t xml:space="preserve">: Jeder Spieler kann einmal eine Rochade ausführen. Der König und der Turm werden bei der Rochade nach speziellem Muster verschoben (siehe Bild). Dies darf nicht gemacht werden, wenn Turm oder König bereits gezogen haben, eine Figur dazwischen steht oder eines der Felder, das der König betritt oder überquert von fremden Figuren bedroht ist. </w:t>
+      </w:r>
+    </w:p>
+    <w:p>
+      <w:r>
+        <w:rPr>
+          <w:noProof/>
+        </w:rPr>
+        <w:drawing>
+          <wp:inline distT="0" distB="0" distL="0" distR="0" wp14:anchorId="679A7A5C" wp14:editId="2C5502AD">
+            <wp:extent cx="1255336" cy="1255336"/>
+            <wp:effectExtent l="0" t="0" r="0" b="0"/>
+            <wp:docPr id="10" name="Bild 9"/>
+            <wp:cNvGraphicFramePr>
+              <a:graphicFrameLocks xmlns:a="http://schemas.openxmlformats.org/drawingml/2006/main" noChangeAspect="1"/>
+            </wp:cNvGraphicFramePr>
+            <a:graphic xmlns:a="http://schemas.openxmlformats.org/drawingml/2006/main">
+              <a:graphicData uri="http://schemas.openxmlformats.org/drawingml/2006/picture">
+                <pic:pic xmlns:pic="http://schemas.openxmlformats.org/drawingml/2006/picture">
+                  <pic:nvPicPr>
+                    <pic:cNvPr id="0" name="Picture 9"/>
+                    <pic:cNvPicPr>
+                      <a:picLocks noChangeAspect="1" noChangeArrowheads="1"/>
+                    </pic:cNvPicPr>
+                  </pic:nvPicPr>
+                  <pic:blipFill>
+                    <a:blip r:embed="rId17">
+                      <a:extLst>
+                        <a:ext uri="{28A0092B-C50C-407E-A947-70E740481C1C}">
+                          <a14:useLocalDpi xmlns:a14="http://schemas.microsoft.com/office/drawing/2010/main" val="0"/>
+                        </a:ext>
+                      </a:extLst>
+                    </a:blip>
+                    <a:srcRect/>
+                    <a:stretch>
+                      <a:fillRect/>
+                    </a:stretch>
+                  </pic:blipFill>
+                  <pic:spPr bwMode="auto">
+                    <a:xfrm>
+                      <a:off x="0" y="0"/>
+                      <a:ext cx="1256441" cy="1256441"/>
+                    </a:xfrm>
+                    <a:prstGeom prst="rect">
+                      <a:avLst/>
+                    </a:prstGeom>
+                    <a:noFill/>
+                    <a:ln>
+                      <a:noFill/>
+                    </a:ln>
+                  </pic:spPr>
+                </pic:pic>
+              </a:graphicData>
+            </a:graphic>
+          </wp:inline>
+        </w:drawing>
+      </w:r>
+      <w:r>
+        <w:rPr>
+          <w:noProof/>
+        </w:rPr>
+        <w:drawing>
+          <wp:inline distT="0" distB="0" distL="0" distR="0" wp14:anchorId="545465DD" wp14:editId="44D49FE8">
+            <wp:extent cx="1257443" cy="1257443"/>
+            <wp:effectExtent l="0" t="0" r="12700" b="12700"/>
+            <wp:docPr id="11" name="Bild 10"/>
+            <wp:cNvGraphicFramePr>
+              <a:graphicFrameLocks xmlns:a="http://schemas.openxmlformats.org/drawingml/2006/main" noChangeAspect="1"/>
+            </wp:cNvGraphicFramePr>
+            <a:graphic xmlns:a="http://schemas.openxmlformats.org/drawingml/2006/main">
+              <a:graphicData uri="http://schemas.openxmlformats.org/drawingml/2006/picture">
+                <pic:pic xmlns:pic="http://schemas.openxmlformats.org/drawingml/2006/picture">
+                  <pic:nvPicPr>
+                    <pic:cNvPr id="0" name="Picture 10"/>
+                    <pic:cNvPicPr>
+                      <a:picLocks noChangeAspect="1" noChangeArrowheads="1"/>
+                    </pic:cNvPicPr>
+                  </pic:nvPicPr>
+                  <pic:blipFill>
+                    <a:blip r:embed="rId18">
+                      <a:extLst>
+                        <a:ext uri="{28A0092B-C50C-407E-A947-70E740481C1C}">
+                          <a14:useLocalDpi xmlns:a14="http://schemas.microsoft.com/office/drawing/2010/main" val="0"/>
+                        </a:ext>
+                      </a:extLst>
+                    </a:blip>
+                    <a:srcRect/>
+                    <a:stretch>
+                      <a:fillRect/>
+                    </a:stretch>
+                  </pic:blipFill>
+                  <pic:spPr bwMode="auto">
+                    <a:xfrm>
+                      <a:off x="0" y="0"/>
+                      <a:ext cx="1257443" cy="1257443"/>
+                    </a:xfrm>
+                    <a:prstGeom prst="rect">
+                      <a:avLst/>
+                    </a:prstGeom>
+                    <a:noFill/>
+                    <a:ln>
+                      <a:noFill/>
+                    </a:ln>
+                  </pic:spPr>
+                </pic:pic>
+              </a:graphicData>
+            </a:graphic>
+          </wp:inline>
+        </w:drawing>
+      </w:r>
+    </w:p>
+    <w:p>
+      <w:pPr>
+        <w:pStyle w:val="berschrift3"/>
+      </w:pPr>
+      <w:r>
+        <w:t>Grundstellung / Anfangsstellung</w:t>
+      </w:r>
+    </w:p>
+    <w:p>
+      <w:r>
+        <w:t xml:space="preserve">Die Stellung in der die Figuren zu Beginn aufgestellt werden: </w:t>
+      </w:r>
+    </w:p>
+    <w:p>
+      <w:r>
+        <w:rPr>
+          <w:noProof/>
+        </w:rPr>
+        <w:drawing>
+          <wp:inline distT="0" distB="0" distL="0" distR="0" wp14:anchorId="2C077235" wp14:editId="34B51673">
+            <wp:extent cx="1369636" cy="1369636"/>
+            <wp:effectExtent l="0" t="0" r="2540" b="2540"/>
+            <wp:docPr id="12" name="Bild 11"/>
+            <wp:cNvGraphicFramePr>
+              <a:graphicFrameLocks xmlns:a="http://schemas.openxmlformats.org/drawingml/2006/main" noChangeAspect="1"/>
+            </wp:cNvGraphicFramePr>
+            <a:graphic xmlns:a="http://schemas.openxmlformats.org/drawingml/2006/main">
+              <a:graphicData uri="http://schemas.openxmlformats.org/drawingml/2006/picture">
+                <pic:pic xmlns:pic="http://schemas.openxmlformats.org/drawingml/2006/picture">
+                  <pic:nvPicPr>
+                    <pic:cNvPr id="0" name="Picture 11"/>
+                    <pic:cNvPicPr>
+                      <a:picLocks noChangeAspect="1" noChangeArrowheads="1"/>
+                    </pic:cNvPicPr>
+                  </pic:nvPicPr>
+                  <pic:blipFill>
+                    <a:blip r:embed="rId19">
+                      <a:extLst>
+                        <a:ext uri="{28A0092B-C50C-407E-A947-70E740481C1C}">
+                          <a14:useLocalDpi xmlns:a14="http://schemas.microsoft.com/office/drawing/2010/main" val="0"/>
+                        </a:ext>
+                      </a:extLst>
+                    </a:blip>
+                    <a:srcRect/>
+                    <a:stretch>
+                      <a:fillRect/>
+                    </a:stretch>
+                  </pic:blipFill>
+                  <pic:spPr bwMode="auto">
+                    <a:xfrm>
+                      <a:off x="0" y="0"/>
+                      <a:ext cx="1370208" cy="1370208"/>
+                    </a:xfrm>
+                    <a:prstGeom prst="rect">
+                      <a:avLst/>
+                    </a:prstGeom>
+                    <a:noFill/>
+                    <a:ln>
+                      <a:noFill/>
+                    </a:ln>
+                  </pic:spPr>
+                </pic:pic>
+              </a:graphicData>
+            </a:graphic>
+          </wp:inline>
+        </w:drawing>
+      </w:r>
+    </w:p>
+    <w:p>
+      <w:pPr>
+        <w:pStyle w:val="berschrift3"/>
+      </w:pPr>
+      <w:r>
+        <w:lastRenderedPageBreak/>
+        <w:t>Spielablauf</w:t>
+      </w:r>
+    </w:p>
+    <w:p>
+      <w:r>
+        <w:t xml:space="preserve">Beim Spiel wird jeweils abgewechselt. Der Spieler mit den Figuren der Farbe weiss beginnt. Es besteht immer Zugpflicht. </w:t>
+      </w:r>
+    </w:p>
+    <w:p>
+      <w:pPr>
+        <w:pStyle w:val="berschrift3"/>
+      </w:pPr>
+      <w:r>
+        <w:t>Spielenden</w:t>
+      </w:r>
+    </w:p>
+    <w:p>
+      <w:r>
+        <w:t xml:space="preserve">Das Schachspiel hat verschiedene mögliche Spielenden: </w:t>
+      </w:r>
+    </w:p>
+    <w:p>
+      <w:pPr>
+        <w:rPr>
+          <w:b/>
+        </w:rPr>
+      </w:pPr>
+      <w:r>
+        <w:rPr>
+          <w:b/>
+        </w:rPr>
+        <w:t>Matt / Schachmatt</w:t>
+      </w:r>
+    </w:p>
+    <w:p>
+      <w:r>
+        <w:t xml:space="preserve">Der mattsetzende Spieler ist der Sieger des Spiels. Das Matt tritt ein, wenn der König bedroht ist und nicht mehr in Sicherheit gebracht werden kann, d.h. nicht mehr auf ein nicht bedrohtes Feld fahren oder die Bedrohung abwenden kann. </w:t>
+      </w:r>
+    </w:p>
+    <w:p/>
+    <w:p>
+      <w:pPr>
+        <w:rPr>
+          <w:b/>
+        </w:rPr>
+      </w:pPr>
+      <w:r>
+        <w:rPr>
+          <w:b/>
+        </w:rPr>
+        <w:t>Remis</w:t>
+      </w:r>
+    </w:p>
+    <w:p>
+      <w:r>
+        <w:t xml:space="preserve">Remis bedeutet „Unentschieden“ und tritt in verschiedenen Fällen ein: </w:t>
+      </w:r>
+    </w:p>
+    <w:p>
+      <w:pPr>
+        <w:pStyle w:val="Listenabsatz"/>
+        <w:numPr>
+          <w:ilvl w:val="0"/>
+          <w:numId w:val="15"/>
+        </w:numPr>
+      </w:pPr>
+      <w:r>
+        <w:t>Gegenseitige Einigung der beiden Spielenden</w:t>
+      </w:r>
+    </w:p>
+    <w:p>
+      <w:pPr>
+        <w:pStyle w:val="Listenabsatz"/>
+        <w:numPr>
+          <w:ilvl w:val="0"/>
+          <w:numId w:val="15"/>
+        </w:numPr>
+        <w:rPr>
+          <w:b/>
+        </w:rPr>
+      </w:pPr>
+      <w:r>
+        <w:rPr>
+          <w:b/>
+        </w:rPr>
+        <w:t xml:space="preserve">Patt </w:t>
+      </w:r>
+      <w:r>
+        <w:t xml:space="preserve">Der am Zug befindliche Spieler hat keine Möglichkeit einen Zug nach den Schachregeln zu machen, wobei sein König nicht im Schach steht, also nicht direkt bedroht wird. </w:t>
+      </w:r>
+    </w:p>
+    <w:p>
+      <w:pPr>
+        <w:pStyle w:val="Listenabsatz"/>
+        <w:numPr>
+          <w:ilvl w:val="0"/>
+          <w:numId w:val="15"/>
+        </w:numPr>
+        <w:rPr>
+          <w:b/>
+        </w:rPr>
+      </w:pPr>
+      <w:r>
+        <w:t>Nur noch 2 Könige sind auf dem Spielfeld. Kein Matt kann entstehen, dass die Könige sich gegenseitig nicht bedrohen können, da sie selbst nicht auf ein bedrohtes Feld (des gegnerischen König) fahren dürfen</w:t>
+      </w:r>
+    </w:p>
+    <w:p>
+      <w:pPr>
+        <w:pStyle w:val="Listenabsatz"/>
+        <w:numPr>
+          <w:ilvl w:val="0"/>
+          <w:numId w:val="15"/>
+        </w:numPr>
+        <w:rPr>
+          <w:b/>
+        </w:rPr>
+      </w:pPr>
+      <w:r>
+        <w:t xml:space="preserve">3-mal die gleiche Stellung wird erreicht bei der gleichen Partei am Zug. </w:t>
+      </w:r>
+    </w:p>
+    <w:p>
+      <w:pPr>
+        <w:pStyle w:val="Listenabsatz"/>
+        <w:numPr>
+          <w:ilvl w:val="0"/>
+          <w:numId w:val="15"/>
+        </w:numPr>
+        <w:rPr>
+          <w:b/>
+        </w:rPr>
+      </w:pPr>
+      <w:r>
+        <w:t>50 Züge ohne Bewegung eines Bauers und ohne schlagen einer Figur. Man geht davon aus, dass die Partei nicht vorwärts geht, da weder eine Figur geschlagen wurde, noch ein Bauer unterwegs ist zu einer Bauernumwandlung</w:t>
+      </w:r>
+    </w:p>
+    <w:p/>
+    <w:p>
+      <w:bookmarkStart w:id="0" w:name="_GoBack"/>
+      <w:bookmarkEnd w:id="0"/>
+    </w:p>
+    <w:p>
+      <w:r>
+        <w:br w:type="page"/>
       </w:r>
     </w:p>
     <w:p/>
@@ -1636,9 +2416,9 @@
     </w:p>
     <w:p/>
     <w:sectPr>
-      <w:headerReference w:type="default" r:id="rId10"/>
-      <w:footerReference w:type="even" r:id="rId11"/>
-      <w:footerReference w:type="default" r:id="rId12"/>
+      <w:headerReference w:type="default" r:id="rId20"/>
+      <w:footerReference w:type="even" r:id="rId21"/>
+      <w:footerReference w:type="default" r:id="rId22"/>
       <w:pgSz w:w="11900" w:h="16840"/>
       <w:pgMar w:top="1417" w:right="1417" w:bottom="1134" w:left="1417" w:header="708" w:footer="708" w:gutter="0"/>
       <w:cols w:space="708"/>
@@ -1735,72 +2515,8 @@
         <w:szCs w:val="16"/>
         <w:lang w:val="en-US"/>
       </w:rPr>
-      <w:t xml:space="preserve">Benjamin </w:t>
+      <w:t>Benjamin Hohl, Florian Bosshard, Nadri Mamuti, Sebastian Sprenger</w:t>
     </w:r>
-    <w:proofErr w:type="spellStart"/>
-    <w:r>
-      <w:rPr>
-        <w:sz w:val="16"/>
-        <w:szCs w:val="16"/>
-        <w:lang w:val="en-US"/>
-      </w:rPr>
-      <w:t>Hohl</w:t>
-    </w:r>
-    <w:proofErr w:type="spellEnd"/>
-    <w:r>
-      <w:rPr>
-        <w:sz w:val="16"/>
-        <w:szCs w:val="16"/>
-        <w:lang w:val="en-US"/>
-      </w:rPr>
-      <w:t xml:space="preserve">, Florian Bosshard, </w:t>
-    </w:r>
-    <w:proofErr w:type="spellStart"/>
-    <w:r>
-      <w:rPr>
-        <w:sz w:val="16"/>
-        <w:szCs w:val="16"/>
-        <w:lang w:val="en-US"/>
-      </w:rPr>
-      <w:t>Nadri</w:t>
-    </w:r>
-    <w:proofErr w:type="spellEnd"/>
-    <w:r>
-      <w:rPr>
-        <w:sz w:val="16"/>
-        <w:szCs w:val="16"/>
-        <w:lang w:val="en-US"/>
-      </w:rPr>
-      <w:t xml:space="preserve"> </w:t>
-    </w:r>
-    <w:proofErr w:type="spellStart"/>
-    <w:r>
-      <w:rPr>
-        <w:sz w:val="16"/>
-        <w:szCs w:val="16"/>
-        <w:lang w:val="en-US"/>
-      </w:rPr>
-      <w:t>Mamuti</w:t>
-    </w:r>
-    <w:proofErr w:type="spellEnd"/>
-    <w:r>
-      <w:rPr>
-        <w:sz w:val="16"/>
-        <w:szCs w:val="16"/>
-        <w:lang w:val="en-US"/>
-      </w:rPr>
-      <w:t xml:space="preserve">, Sebastian </w:t>
-    </w:r>
-    <w:proofErr w:type="spellStart"/>
-    <w:r>
-      <w:rPr>
-        <w:sz w:val="16"/>
-        <w:szCs w:val="16"/>
-        <w:lang w:val="en-US"/>
-      </w:rPr>
-      <w:t>Sprenger</w:t>
-    </w:r>
-    <w:proofErr w:type="spellEnd"/>
     <w:r>
       <w:rPr>
         <w:lang w:val="en-US"/>
@@ -1832,7 +2548,7 @@
         <w:noProof/>
         <w:lang w:val="en-US"/>
       </w:rPr>
-      <w:t>4</w:t>
+      <w:t>6</w:t>
     </w:r>
     <w:r>
       <w:rPr>
@@ -5793,7 +6509,7 @@
 </file>
 
 <file path=customXml/itemProps1.xml><?xml version="1.0" encoding="utf-8"?>
-<ds:datastoreItem xmlns:ds="http://schemas.openxmlformats.org/officeDocument/2006/customXml" ds:itemID="{CA307A49-1C47-734A-9FCE-BBADBEA65867}">
+<ds:datastoreItem xmlns:ds="http://schemas.openxmlformats.org/officeDocument/2006/customXml" ds:itemID="{D4B1D335-A9CE-C048-9D2D-87E4D1C68207}">
   <ds:schemaRefs>
     <ds:schemaRef ds:uri="http://schemas.openxmlformats.org/officeDocument/2006/bibliography"/>
   </ds:schemaRefs>

</xml_diff>

<commit_message>
Klassendiagramme im Dokument eingefügt
</commit_message>
<xml_diff>
--- a/Planung/03_Design/Design.docx
+++ b/Planung/03_Design/Design.docx
@@ -48,7 +48,55 @@
     </w:p>
     <w:p>
       <w:r>
-        <w:t xml:space="preserve">Wir haben uns entschieden necaREx mit Java zu entwickeln. Dies hat den Vorteil, dass wir mit sehr wenig Aufwand das Programm Plattformunabhängig entwickeln und anbieten können. Zusätzlich werden wir für das Frontend die Library „libgdx“ verwenden, diese bietet einfach zu verwendende Schnittstellen um 2d Anwendungen auf der Grafikkarte auszuführen. Ausserdem wird sie als zusätzlichen Abstraktionslayer im UI verwendet, anhand welchem wir, in einem nächsten Release, die Anwendung ebenfalls als iOS und Android App anbieten können. </w:t>
+        <w:t xml:space="preserve">Wir haben uns entschieden </w:t>
+      </w:r>
+      <w:proofErr w:type="spellStart"/>
+      <w:r>
+        <w:t>necaREx</w:t>
+      </w:r>
+      <w:proofErr w:type="spellEnd"/>
+      <w:r>
+        <w:t xml:space="preserve"> mit Java zu entwickeln. Dies hat den Vorteil, dass wir mit sehr wenig Aufwand das Programm Plattformunabhängig entwickeln und anbieten können. Zusätzlich werden wir für das Frontend die Library „</w:t>
+      </w:r>
+      <w:proofErr w:type="spellStart"/>
+      <w:r>
+        <w:t>libgdx</w:t>
+      </w:r>
+      <w:proofErr w:type="spellEnd"/>
+      <w:r>
+        <w:t xml:space="preserve">“ verwenden, diese bietet einfach zu verwendende Schnittstellen um 2d Anwendungen auf der Grafikkarte auszuführen. </w:t>
+      </w:r>
+      <w:proofErr w:type="spellStart"/>
+      <w:r>
+        <w:t>Ausserdem</w:t>
+      </w:r>
+      <w:proofErr w:type="spellEnd"/>
+      <w:r>
+        <w:t xml:space="preserve"> wird sie als zusätzlichen </w:t>
+      </w:r>
+      <w:proofErr w:type="spellStart"/>
+      <w:r>
+        <w:t>Abstraktionslayer</w:t>
+      </w:r>
+      <w:proofErr w:type="spellEnd"/>
+      <w:r>
+        <w:t xml:space="preserve"> im UI verwendet, anhand welchem wir, in einem nächsten Release, die Anwendung ebenfalls als </w:t>
+      </w:r>
+      <w:proofErr w:type="spellStart"/>
+      <w:r>
+        <w:t>iOS</w:t>
+      </w:r>
+      <w:proofErr w:type="spellEnd"/>
+      <w:r>
+        <w:t xml:space="preserve"> und </w:t>
+      </w:r>
+      <w:proofErr w:type="spellStart"/>
+      <w:r>
+        <w:t>Android</w:t>
+      </w:r>
+      <w:proofErr w:type="spellEnd"/>
+      <w:r>
+        <w:t xml:space="preserve"> App anbieten können. </w:t>
       </w:r>
     </w:p>
     <w:p>
@@ -104,7 +152,15 @@
         </w:drawing>
       </w:r>
       <w:r>
-        <w:t>folgendes Layering entschieden:</w:t>
+        <w:t xml:space="preserve">folgendes </w:t>
+      </w:r>
+      <w:proofErr w:type="spellStart"/>
+      <w:r>
+        <w:t>Layering</w:t>
+      </w:r>
+      <w:proofErr w:type="spellEnd"/>
+      <w:r>
+        <w:t xml:space="preserve"> entschieden:</w:t>
       </w:r>
     </w:p>
     <w:p>
@@ -135,7 +191,15 @@
         <w:pStyle w:val="Listenabsatz"/>
       </w:pPr>
       <w:r>
-        <w:t>Hier wird das 2d Userinterface gerendert. Mit Hilfe der LibGDX Funktionalitäten werden hier die nötigen Informationen aus den Models gelesen und dargestellt.</w:t>
+        <w:t xml:space="preserve">Hier wird das 2d Userinterface gerendert. Mit Hilfe der </w:t>
+      </w:r>
+      <w:proofErr w:type="spellStart"/>
+      <w:r>
+        <w:t>LibGDX</w:t>
+      </w:r>
+      <w:proofErr w:type="spellEnd"/>
+      <w:r>
+        <w:t xml:space="preserve"> Funktionalitäten werden hier die nötigen Informationen aus den Models gelesen und dargestellt.</w:t>
       </w:r>
     </w:p>
     <w:p>
@@ -270,6 +334,82 @@
       </w:r>
     </w:p>
     <w:p>
+      <w:pPr>
+        <w:pStyle w:val="berschrift3"/>
+      </w:pPr>
+      <w:r>
+        <w:t>Diagramm Controller und Model</w:t>
+      </w:r>
+    </w:p>
+    <w:p>
+      <w:r>
+        <w:t xml:space="preserve">Das folgende Diagramm zeigt den </w:t>
+      </w:r>
+      <w:proofErr w:type="spellStart"/>
+      <w:r>
+        <w:t>GameController</w:t>
+      </w:r>
+      <w:proofErr w:type="spellEnd"/>
+      <w:r>
+        <w:t xml:space="preserve"> und das angehängte Model. Auf die einzelnen Figuren wurde aus Übersichtlichkeitsgründen bewusst verzichtet. </w:t>
+      </w:r>
+    </w:p>
+    <w:p>
+      <w:r>
+        <w:rPr>
+          <w:noProof/>
+        </w:rPr>
+        <w:drawing>
+          <wp:inline distT="0" distB="0" distL="0" distR="0" wp14:anchorId="61148F80" wp14:editId="0D2D0AA0">
+            <wp:extent cx="5748655" cy="4888865"/>
+            <wp:effectExtent l="0" t="0" r="0" b="0"/>
+            <wp:docPr id="2" name="Bild 2" descr="Macintosh HD:Users:florian:Documents:ZHAW:05_hs2012:SEPS:IT10-t_SWE1_chess:Source:ch.zhaw.necarex:uml:DesignKlassenDiagramm.png"/>
+            <wp:cNvGraphicFramePr>
+              <a:graphicFrameLocks xmlns:a="http://schemas.openxmlformats.org/drawingml/2006/main" noChangeAspect="1"/>
+            </wp:cNvGraphicFramePr>
+            <a:graphic xmlns:a="http://schemas.openxmlformats.org/drawingml/2006/main">
+              <a:graphicData uri="http://schemas.openxmlformats.org/drawingml/2006/picture">
+                <pic:pic xmlns:pic="http://schemas.openxmlformats.org/drawingml/2006/picture">
+                  <pic:nvPicPr>
+                    <pic:cNvPr id="0" name="Picture 1" descr="Macintosh HD:Users:florian:Documents:ZHAW:05_hs2012:SEPS:IT10-t_SWE1_chess:Source:ch.zhaw.necarex:uml:DesignKlassenDiagramm.png"/>
+                    <pic:cNvPicPr>
+                      <a:picLocks noChangeAspect="1" noChangeArrowheads="1"/>
+                    </pic:cNvPicPr>
+                  </pic:nvPicPr>
+                  <pic:blipFill>
+                    <a:blip r:embed="rId10">
+                      <a:extLst>
+                        <a:ext uri="{28A0092B-C50C-407E-A947-70E740481C1C}">
+                          <a14:useLocalDpi xmlns:a14="http://schemas.microsoft.com/office/drawing/2010/main" val="0"/>
+                        </a:ext>
+                      </a:extLst>
+                    </a:blip>
+                    <a:srcRect/>
+                    <a:stretch>
+                      <a:fillRect/>
+                    </a:stretch>
+                  </pic:blipFill>
+                  <pic:spPr bwMode="auto">
+                    <a:xfrm>
+                      <a:off x="0" y="0"/>
+                      <a:ext cx="5748655" cy="4888865"/>
+                    </a:xfrm>
+                    <a:prstGeom prst="rect">
+                      <a:avLst/>
+                    </a:prstGeom>
+                    <a:noFill/>
+                    <a:ln>
+                      <a:noFill/>
+                    </a:ln>
+                  </pic:spPr>
+                </pic:pic>
+              </a:graphicData>
+            </a:graphic>
+          </wp:inline>
+        </w:drawing>
+      </w:r>
+    </w:p>
+    <w:p>
       <w:r>
         <w:br w:type="page"/>
       </w:r>
@@ -277,6 +417,174 @@
     <w:p/>
     <w:p>
       <w:pPr>
+        <w:pStyle w:val="berschrift3"/>
+      </w:pPr>
+      <w:r>
+        <w:t>Schachfiguren</w:t>
+      </w:r>
+    </w:p>
+    <w:p>
+      <w:bookmarkStart w:id="0" w:name="_GoBack"/>
+      <w:bookmarkEnd w:id="0"/>
+      <w:r>
+        <w:rPr>
+          <w:noProof/>
+        </w:rPr>
+        <w:drawing>
+          <wp:anchor distT="0" distB="0" distL="114300" distR="114300" simplePos="0" relativeHeight="251669504" behindDoc="0" locked="0" layoutInCell="1" allowOverlap="1" wp14:anchorId="0E3A7C8B" wp14:editId="38059138">
+            <wp:simplePos x="0" y="0"/>
+            <wp:positionH relativeFrom="column">
+              <wp:posOffset>-114300</wp:posOffset>
+            </wp:positionH>
+            <wp:positionV relativeFrom="paragraph">
+              <wp:posOffset>194310</wp:posOffset>
+            </wp:positionV>
+            <wp:extent cx="5748655" cy="3467735"/>
+            <wp:effectExtent l="0" t="0" r="0" b="12065"/>
+            <wp:wrapSquare wrapText="bothSides"/>
+            <wp:docPr id="14" name="Bild 14" descr="Macintosh HD:Users:florian:Documents:ZHAW:05_hs2012:SEPS:IT10-t_SWE1_chess:Source:ch.zhaw.necarex:uml:DesignKlassenDiagrammPieces.png"/>
+            <wp:cNvGraphicFramePr>
+              <a:graphicFrameLocks xmlns:a="http://schemas.openxmlformats.org/drawingml/2006/main" noChangeAspect="1"/>
+            </wp:cNvGraphicFramePr>
+            <a:graphic xmlns:a="http://schemas.openxmlformats.org/drawingml/2006/main">
+              <a:graphicData uri="http://schemas.openxmlformats.org/drawingml/2006/picture">
+                <pic:pic xmlns:pic="http://schemas.openxmlformats.org/drawingml/2006/picture">
+                  <pic:nvPicPr>
+                    <pic:cNvPr id="0" name="Picture 3" descr="Macintosh HD:Users:florian:Documents:ZHAW:05_hs2012:SEPS:IT10-t_SWE1_chess:Source:ch.zhaw.necarex:uml:DesignKlassenDiagrammPieces.png"/>
+                    <pic:cNvPicPr>
+                      <a:picLocks noChangeAspect="1" noChangeArrowheads="1"/>
+                    </pic:cNvPicPr>
+                  </pic:nvPicPr>
+                  <pic:blipFill>
+                    <a:blip r:embed="rId11">
+                      <a:extLst>
+                        <a:ext uri="{28A0092B-C50C-407E-A947-70E740481C1C}">
+                          <a14:useLocalDpi xmlns:a14="http://schemas.microsoft.com/office/drawing/2010/main" val="0"/>
+                        </a:ext>
+                      </a:extLst>
+                    </a:blip>
+                    <a:srcRect/>
+                    <a:stretch>
+                      <a:fillRect/>
+                    </a:stretch>
+                  </pic:blipFill>
+                  <pic:spPr bwMode="auto">
+                    <a:xfrm>
+                      <a:off x="0" y="0"/>
+                      <a:ext cx="5748655" cy="3467735"/>
+                    </a:xfrm>
+                    <a:prstGeom prst="rect">
+                      <a:avLst/>
+                    </a:prstGeom>
+                    <a:noFill/>
+                    <a:ln>
+                      <a:noFill/>
+                    </a:ln>
+                  </pic:spPr>
+                </pic:pic>
+              </a:graphicData>
+            </a:graphic>
+          </wp:anchor>
+        </w:drawing>
+      </w:r>
+      <w:r>
+        <w:br w:type="textWrapping" w:clear="all"/>
+      </w:r>
+    </w:p>
+    <w:p>
+      <w:pPr>
+        <w:pStyle w:val="berschrift3"/>
+      </w:pPr>
+      <w:proofErr w:type="spellStart"/>
+      <w:r>
+        <w:t>Artificial</w:t>
+      </w:r>
+      <w:proofErr w:type="spellEnd"/>
+      <w:r>
+        <w:t xml:space="preserve"> </w:t>
+      </w:r>
+      <w:proofErr w:type="spellStart"/>
+      <w:r>
+        <w:t>Intelligence</w:t>
+      </w:r>
+      <w:proofErr w:type="spellEnd"/>
+    </w:p>
+    <w:p>
+      <w:r>
+        <w:t xml:space="preserve">Die </w:t>
+      </w:r>
+      <w:r>
+        <w:t xml:space="preserve">künstliche Intelligenz benötigt eine eigene Datenstruktur. Diese ist zur Zeit wie folgt angedacht. </w:t>
+      </w:r>
+    </w:p>
+    <w:p>
+      <w:r>
+        <w:rPr>
+          <w:noProof/>
+        </w:rPr>
+        <w:drawing>
+          <wp:inline distT="0" distB="0" distL="0" distR="0" wp14:anchorId="2E1C22B8" wp14:editId="6A26073F">
+            <wp:extent cx="5758180" cy="1701800"/>
+            <wp:effectExtent l="0" t="0" r="7620" b="0"/>
+            <wp:docPr id="13" name="Bild 13" descr="Macintosh HD:Users:florian:Documents:ZHAW:05_hs2012:SEPS:IT10-t_SWE1_chess:Source:ch.zhaw.necarex:uml:DesignKlassenDiagrammAI.png"/>
+            <wp:cNvGraphicFramePr>
+              <a:graphicFrameLocks xmlns:a="http://schemas.openxmlformats.org/drawingml/2006/main" noChangeAspect="1"/>
+            </wp:cNvGraphicFramePr>
+            <a:graphic xmlns:a="http://schemas.openxmlformats.org/drawingml/2006/main">
+              <a:graphicData uri="http://schemas.openxmlformats.org/drawingml/2006/picture">
+                <pic:pic xmlns:pic="http://schemas.openxmlformats.org/drawingml/2006/picture">
+                  <pic:nvPicPr>
+                    <pic:cNvPr id="0" name="Picture 2" descr="Macintosh HD:Users:florian:Documents:ZHAW:05_hs2012:SEPS:IT10-t_SWE1_chess:Source:ch.zhaw.necarex:uml:DesignKlassenDiagrammAI.png"/>
+                    <pic:cNvPicPr>
+                      <a:picLocks noChangeAspect="1" noChangeArrowheads="1"/>
+                    </pic:cNvPicPr>
+                  </pic:nvPicPr>
+                  <pic:blipFill>
+                    <a:blip r:embed="rId12">
+                      <a:extLst>
+                        <a:ext uri="{28A0092B-C50C-407E-A947-70E740481C1C}">
+                          <a14:useLocalDpi xmlns:a14="http://schemas.microsoft.com/office/drawing/2010/main" val="0"/>
+                        </a:ext>
+                      </a:extLst>
+                    </a:blip>
+                    <a:srcRect/>
+                    <a:stretch>
+                      <a:fillRect/>
+                    </a:stretch>
+                  </pic:blipFill>
+                  <pic:spPr bwMode="auto">
+                    <a:xfrm>
+                      <a:off x="0" y="0"/>
+                      <a:ext cx="5758180" cy="1701800"/>
+                    </a:xfrm>
+                    <a:prstGeom prst="rect">
+                      <a:avLst/>
+                    </a:prstGeom>
+                    <a:noFill/>
+                    <a:ln>
+                      <a:noFill/>
+                    </a:ln>
+                  </pic:spPr>
+                </pic:pic>
+              </a:graphicData>
+            </a:graphic>
+          </wp:inline>
+        </w:drawing>
+      </w:r>
+    </w:p>
+    <w:p/>
+    <w:p/>
+    <w:p/>
+    <w:p/>
+    <w:p/>
+    <w:p>
+      <w:r>
+        <w:br w:type="page"/>
+      </w:r>
+    </w:p>
+    <w:p/>
+    <w:p>
+      <w:pPr>
         <w:pStyle w:val="berschrift2"/>
       </w:pPr>
       <w:r>
@@ -294,7 +602,15 @@
         <w:pStyle w:val="berschrift3"/>
       </w:pPr>
       <w:r>
-        <w:t xml:space="preserve">Package client.UI </w:t>
+        <w:t xml:space="preserve">Package </w:t>
+      </w:r>
+      <w:proofErr w:type="spellStart"/>
+      <w:r>
+        <w:t>client.UI</w:t>
+      </w:r>
+      <w:proofErr w:type="spellEnd"/>
+      <w:r>
+        <w:t xml:space="preserve"> </w:t>
       </w:r>
     </w:p>
     <w:tbl>
@@ -346,9 +662,11 @@
             <w:tcW w:w="4603" w:type="dxa"/>
           </w:tcPr>
           <w:p>
+            <w:proofErr w:type="spellStart"/>
             <w:r>
               <w:t>NecarexDesktop</w:t>
             </w:r>
+            <w:proofErr w:type="spellEnd"/>
           </w:p>
         </w:tc>
         <w:tc>
@@ -372,8 +690,13 @@
             <w:tcW w:w="4603" w:type="dxa"/>
           </w:tcPr>
           <w:p>
-            <w:r>
-              <w:t xml:space="preserve">NecarexGame </w:t>
+            <w:proofErr w:type="spellStart"/>
+            <w:r>
+              <w:t>NecarexGame</w:t>
+            </w:r>
+            <w:proofErr w:type="spellEnd"/>
+            <w:r>
+              <w:t xml:space="preserve"> </w:t>
             </w:r>
           </w:p>
         </w:tc>
@@ -385,8 +708,13 @@
             <w:pPr>
               <w:cnfStyle w:val="000000000000" w:firstRow="0" w:lastRow="0" w:firstColumn="0" w:lastColumn="0" w:oddVBand="0" w:evenVBand="0" w:oddHBand="0" w:evenHBand="0" w:firstRowFirstColumn="0" w:firstRowLastColumn="0" w:lastRowFirstColumn="0" w:lastRowLastColumn="0"/>
             </w:pPr>
-            <w:r>
-              <w:t>LibGDX Main Klasse, übernimmt das Draw/Update.</w:t>
+            <w:proofErr w:type="spellStart"/>
+            <w:r>
+              <w:t>LibGDX</w:t>
+            </w:r>
+            <w:proofErr w:type="spellEnd"/>
+            <w:r>
+              <w:t xml:space="preserve"> Main Klasse, übernimmt das Draw/Update.</w:t>
             </w:r>
           </w:p>
         </w:tc>
@@ -397,8 +725,13 @@
         <w:pStyle w:val="berschrift3"/>
       </w:pPr>
       <w:r>
-        <w:t>Package client.UI.drawing</w:t>
-      </w:r>
+        <w:t xml:space="preserve">Package </w:t>
+      </w:r>
+      <w:proofErr w:type="spellStart"/>
+      <w:r>
+        <w:t>client.UI.drawing</w:t>
+      </w:r>
+      <w:proofErr w:type="spellEnd"/>
     </w:p>
     <w:tbl>
       <w:tblPr>
@@ -449,9 +782,11 @@
             <w:tcW w:w="4603" w:type="dxa"/>
           </w:tcPr>
           <w:p>
+            <w:proofErr w:type="spellStart"/>
             <w:r>
               <w:t>BoardDrawer</w:t>
             </w:r>
+            <w:proofErr w:type="spellEnd"/>
           </w:p>
         </w:tc>
         <w:tc>
@@ -463,7 +798,15 @@
               <w:cnfStyle w:val="000000100000" w:firstRow="0" w:lastRow="0" w:firstColumn="0" w:lastColumn="0" w:oddVBand="0" w:evenVBand="0" w:oddHBand="1" w:evenHBand="0" w:firstRowFirstColumn="0" w:firstRowLastColumn="0" w:lastRowFirstColumn="0" w:lastRowLastColumn="0"/>
             </w:pPr>
             <w:r>
-              <w:t>Der BoardDrawer übernimmt alle Zeichnungsaufgaben bezogen auf das Schachbrett.</w:t>
+              <w:t xml:space="preserve">Der </w:t>
+            </w:r>
+            <w:proofErr w:type="spellStart"/>
+            <w:r>
+              <w:t>BoardDrawer</w:t>
+            </w:r>
+            <w:proofErr w:type="spellEnd"/>
+            <w:r>
+              <w:t xml:space="preserve"> übernimmt alle Zeichnungsaufgaben bezogen auf das Schachbrett.</w:t>
             </w:r>
           </w:p>
         </w:tc>
@@ -475,9 +818,11 @@
             <w:tcW w:w="4603" w:type="dxa"/>
           </w:tcPr>
           <w:p>
+            <w:proofErr w:type="spellStart"/>
             <w:r>
               <w:t>PieceDrawer</w:t>
             </w:r>
+            <w:proofErr w:type="spellEnd"/>
           </w:p>
         </w:tc>
         <w:tc>
@@ -489,7 +834,15 @@
               <w:cnfStyle w:val="000000000000" w:firstRow="0" w:lastRow="0" w:firstColumn="0" w:lastColumn="0" w:oddVBand="0" w:evenVBand="0" w:oddHBand="0" w:evenHBand="0" w:firstRowFirstColumn="0" w:firstRowLastColumn="0" w:lastRowFirstColumn="0" w:lastRowLastColumn="0"/>
             </w:pPr>
             <w:r>
-              <w:t>Der PieceDrawer übernimmt alle Zeichnungsaufgaben bezogen auf die Schachfiguren.</w:t>
+              <w:t xml:space="preserve">Der </w:t>
+            </w:r>
+            <w:proofErr w:type="spellStart"/>
+            <w:r>
+              <w:t>PieceDrawer</w:t>
+            </w:r>
+            <w:proofErr w:type="spellEnd"/>
+            <w:r>
+              <w:t xml:space="preserve"> übernimmt alle Zeichnungsaufgaben bezogen auf die Schachfiguren.</w:t>
             </w:r>
           </w:p>
         </w:tc>
@@ -500,8 +853,13 @@
         <w:pStyle w:val="berschrift3"/>
       </w:pPr>
       <w:r>
-        <w:t>Package client.viewmodel</w:t>
-      </w:r>
+        <w:t xml:space="preserve">Package </w:t>
+      </w:r>
+      <w:proofErr w:type="spellStart"/>
+      <w:r>
+        <w:t>client.viewmodel</w:t>
+      </w:r>
+      <w:proofErr w:type="spellEnd"/>
     </w:p>
     <w:tbl>
       <w:tblPr>
@@ -552,9 +910,11 @@
             <w:tcW w:w="4603" w:type="dxa"/>
           </w:tcPr>
           <w:p>
+            <w:proofErr w:type="spellStart"/>
             <w:r>
               <w:t>ChessBoardViewModel</w:t>
             </w:r>
+            <w:proofErr w:type="spellEnd"/>
           </w:p>
         </w:tc>
         <w:tc>
@@ -589,7 +949,15 @@
         <w:pStyle w:val="berschrift3"/>
       </w:pPr>
       <w:r>
-        <w:t xml:space="preserve">Package control </w:t>
+        <w:t xml:space="preserve">Package </w:t>
+      </w:r>
+      <w:proofErr w:type="spellStart"/>
+      <w:r>
+        <w:t>control</w:t>
+      </w:r>
+      <w:proofErr w:type="spellEnd"/>
+      <w:r>
+        <w:t xml:space="preserve"> </w:t>
       </w:r>
     </w:p>
     <w:tbl>
@@ -641,9 +1009,11 @@
             <w:tcW w:w="4603" w:type="dxa"/>
           </w:tcPr>
           <w:p>
+            <w:proofErr w:type="spellStart"/>
             <w:r>
               <w:t>GameController</w:t>
             </w:r>
+            <w:proofErr w:type="spellEnd"/>
           </w:p>
         </w:tc>
         <w:tc>
@@ -666,8 +1036,13 @@
         <w:pStyle w:val="berschrift3"/>
       </w:pPr>
       <w:r>
-        <w:t>Package model</w:t>
-      </w:r>
+        <w:t xml:space="preserve">Package </w:t>
+      </w:r>
+      <w:proofErr w:type="spellStart"/>
+      <w:r>
+        <w:t>model</w:t>
+      </w:r>
+      <w:proofErr w:type="spellEnd"/>
     </w:p>
     <w:tbl>
       <w:tblPr>
@@ -718,9 +1093,11 @@
             <w:tcW w:w="4603" w:type="dxa"/>
           </w:tcPr>
           <w:p>
+            <w:proofErr w:type="spellStart"/>
             <w:r>
               <w:t>ChessBoard</w:t>
             </w:r>
+            <w:proofErr w:type="spellEnd"/>
           </w:p>
         </w:tc>
         <w:tc>
@@ -732,7 +1109,15 @@
               <w:cnfStyle w:val="000000100000" w:firstRow="0" w:lastRow="0" w:firstColumn="0" w:lastColumn="0" w:oddVBand="0" w:evenVBand="0" w:oddHBand="1" w:evenHBand="0" w:firstRowFirstColumn="0" w:firstRowLastColumn="0" w:lastRowFirstColumn="0" w:lastRowLastColumn="0"/>
             </w:pPr>
             <w:r>
-              <w:t>Das ChessBoard kontrolliert die Schachfelder und macht die Anfangsaufstellung zu Beginn des Spiels.</w:t>
+              <w:t xml:space="preserve">Das </w:t>
+            </w:r>
+            <w:proofErr w:type="spellStart"/>
+            <w:r>
+              <w:t>ChessBoard</w:t>
+            </w:r>
+            <w:proofErr w:type="spellEnd"/>
+            <w:r>
+              <w:t xml:space="preserve"> kontrolliert die Schachfelder und macht die Anfangsaufstellung zu Beginn des Spiels.</w:t>
             </w:r>
           </w:p>
         </w:tc>
@@ -744,9 +1129,11 @@
             <w:tcW w:w="4603" w:type="dxa"/>
           </w:tcPr>
           <w:p>
+            <w:proofErr w:type="spellStart"/>
             <w:r>
               <w:t>ChessField</w:t>
             </w:r>
+            <w:proofErr w:type="spellEnd"/>
           </w:p>
         </w:tc>
         <w:tc>
@@ -758,7 +1145,15 @@
               <w:cnfStyle w:val="000000000000" w:firstRow="0" w:lastRow="0" w:firstColumn="0" w:lastColumn="0" w:oddVBand="0" w:evenVBand="0" w:oddHBand="0" w:evenHBand="0" w:firstRowFirstColumn="0" w:firstRowLastColumn="0" w:lastRowFirstColumn="0" w:lastRowLastColumn="0"/>
             </w:pPr>
             <w:r>
-              <w:t>Auf einem Schachfeld (ChessField), das auf einer Spalte und einer Zeile steht, kann eine Figur stehen.</w:t>
+              <w:t>Auf einem Schachfeld (</w:t>
+            </w:r>
+            <w:proofErr w:type="spellStart"/>
+            <w:r>
+              <w:t>ChessField</w:t>
+            </w:r>
+            <w:proofErr w:type="spellEnd"/>
+            <w:r>
+              <w:t>), das auf einer Spalte und einer Zeile steht, kann eine Figur stehen.</w:t>
             </w:r>
           </w:p>
         </w:tc>
@@ -773,9 +1168,11 @@
             <w:tcW w:w="4603" w:type="dxa"/>
           </w:tcPr>
           <w:p>
+            <w:proofErr w:type="spellStart"/>
             <w:r>
               <w:t>ComputerPlayer</w:t>
             </w:r>
+            <w:proofErr w:type="spellEnd"/>
           </w:p>
         </w:tc>
         <w:tc>
@@ -813,7 +1210,15 @@
               <w:cnfStyle w:val="000000000000" w:firstRow="0" w:lastRow="0" w:firstColumn="0" w:lastColumn="0" w:oddVBand="0" w:evenVBand="0" w:oddHBand="0" w:evenHBand="0" w:firstRowFirstColumn="0" w:firstRowLastColumn="0" w:lastRowFirstColumn="0" w:lastRowLastColumn="0"/>
             </w:pPr>
             <w:r>
-              <w:t>Ein Spiel (Game) besteht aus weissem und schwarzem Spieler, sowie einer Referenz des Schachbretts. Die Liste der vergangenen Züge und die bisher geschlagenen Figuren werden hier geführt.</w:t>
+              <w:t xml:space="preserve">Ein Spiel (Game) besteht aus </w:t>
+            </w:r>
+            <w:proofErr w:type="spellStart"/>
+            <w:r>
+              <w:t>weissem</w:t>
+            </w:r>
+            <w:proofErr w:type="spellEnd"/>
+            <w:r>
+              <w:t xml:space="preserve"> und schwarzem Spieler, sowie einer Referenz des Schachbretts. Die Liste der vergangenen Züge und die bisher geschlagenen Figuren werden hier geführt.</w:t>
             </w:r>
           </w:p>
         </w:tc>
@@ -854,9 +1259,11 @@
             <w:tcW w:w="4603" w:type="dxa"/>
           </w:tcPr>
           <w:p>
+            <w:proofErr w:type="spellStart"/>
             <w:r>
               <w:t>PlayerColor</w:t>
             </w:r>
+            <w:proofErr w:type="spellEnd"/>
           </w:p>
         </w:tc>
         <w:tc>
@@ -867,8 +1274,21 @@
             <w:pPr>
               <w:cnfStyle w:val="000000000000" w:firstRow="0" w:lastRow="0" w:firstColumn="0" w:lastColumn="0" w:oddVBand="0" w:evenVBand="0" w:oddHBand="0" w:evenHBand="0" w:firstRowFirstColumn="0" w:firstRowLastColumn="0" w:lastRowFirstColumn="0" w:lastRowLastColumn="0"/>
             </w:pPr>
-            <w:r>
-              <w:t>Enumeration für die beiden Figurenfarben im Schach: Weiss und Schwarz</w:t>
+            <w:proofErr w:type="spellStart"/>
+            <w:r>
+              <w:t>Enumeration</w:t>
+            </w:r>
+            <w:proofErr w:type="spellEnd"/>
+            <w:r>
+              <w:t xml:space="preserve"> für die beiden Figurenfarben im Schach: </w:t>
+            </w:r>
+            <w:proofErr w:type="spellStart"/>
+            <w:r>
+              <w:t>Weiss</w:t>
+            </w:r>
+            <w:proofErr w:type="spellEnd"/>
+            <w:r>
+              <w:t xml:space="preserve"> und Schwarz</w:t>
             </w:r>
           </w:p>
         </w:tc>
@@ -901,7 +1321,15 @@
             </w:r>
             <w:r>
               <w:lastRenderedPageBreak/>
-              <w:t>schlägt. Die Attribute werden über den Konstruktor gesetzt, danach sind keine Änderungen mehr möglich, da ein gemachter Spielzug nicht geändert werden kann.</w:t>
+              <w:t xml:space="preserve">schlägt. Die Attribute werden über den </w:t>
+            </w:r>
+            <w:proofErr w:type="spellStart"/>
+            <w:r>
+              <w:t>Konstruktor</w:t>
+            </w:r>
+            <w:proofErr w:type="spellEnd"/>
+            <w:r>
+              <w:t xml:space="preserve"> gesetzt, danach sind keine Änderungen mehr möglich, da ein gemachter Spielzug nicht geändert werden kann.</w:t>
             </w:r>
           </w:p>
         </w:tc>
@@ -983,9 +1411,11 @@
             <w:tcW w:w="4603" w:type="dxa"/>
           </w:tcPr>
           <w:p>
+            <w:proofErr w:type="spellStart"/>
             <w:r>
               <w:t>PossibleSituation</w:t>
             </w:r>
+            <w:proofErr w:type="spellEnd"/>
           </w:p>
         </w:tc>
         <w:tc>
@@ -1015,9 +1445,11 @@
             <w:tcW w:w="4603" w:type="dxa"/>
           </w:tcPr>
           <w:p>
+            <w:proofErr w:type="spellStart"/>
             <w:r>
               <w:t>PossibleSituationTree</w:t>
             </w:r>
+            <w:proofErr w:type="spellEnd"/>
             <w:r>
               <w:t xml:space="preserve"> </w:t>
             </w:r>
@@ -1035,7 +1467,15 @@
               <w:t xml:space="preserve">Stellt eine Baumstruktur für die </w:t>
             </w:r>
             <w:r>
-              <w:t>möglichen Schachbrettstellungen (PossibleSituation) in der Zukunft</w:t>
+              <w:t>möglichen Schachbrettstellungen (</w:t>
+            </w:r>
+            <w:proofErr w:type="spellStart"/>
+            <w:r>
+              <w:t>PossibleSituation</w:t>
+            </w:r>
+            <w:proofErr w:type="spellEnd"/>
+            <w:r>
+              <w:t>) in der Zukunft</w:t>
             </w:r>
             <w:r>
               <w:t xml:space="preserve"> dar und führt die Rekursion durch.</w:t>
@@ -1049,7 +1489,15 @@
         <w:pStyle w:val="berschrift3"/>
       </w:pPr>
       <w:r>
-        <w:t xml:space="preserve">Package model.pieces </w:t>
+        <w:t xml:space="preserve">Package </w:t>
+      </w:r>
+      <w:proofErr w:type="spellStart"/>
+      <w:r>
+        <w:t>model.pieces</w:t>
+      </w:r>
+      <w:proofErr w:type="spellEnd"/>
+      <w:r>
+        <w:t xml:space="preserve"> </w:t>
       </w:r>
     </w:p>
     <w:tbl>
@@ -1115,7 +1563,31 @@
               <w:cnfStyle w:val="000000100000" w:firstRow="0" w:lastRow="0" w:firstColumn="0" w:lastColumn="0" w:oddVBand="0" w:evenVBand="0" w:oddHBand="1" w:evenHBand="0" w:firstRowFirstColumn="0" w:firstRowLastColumn="0" w:lastRowFirstColumn="0" w:lastRowLastColumn="0"/>
             </w:pPr>
             <w:r>
-              <w:t xml:space="preserve">Die Klasse Piece (abstrakt) beschreibt alles, was alle Schachfiguren gemeinsam haben. Alle Schachfiguren gehören einem Owner, stehen auf einem Schachfeld.Jede Schachfigur muss eine Methode implementieren, die die möglichen Felder zurück gibt.  </w:t>
+              <w:t xml:space="preserve">Die Klasse Piece (abstrakt) beschreibt alles, was alle Schachfiguren gemeinsam haben. Alle Schachfiguren gehören einem </w:t>
+            </w:r>
+            <w:proofErr w:type="spellStart"/>
+            <w:r>
+              <w:t>Owner</w:t>
+            </w:r>
+            <w:proofErr w:type="spellEnd"/>
+            <w:r>
+              <w:t xml:space="preserve">, stehen auf einem </w:t>
+            </w:r>
+            <w:proofErr w:type="spellStart"/>
+            <w:r>
+              <w:t>Schachfeld.Jede</w:t>
+            </w:r>
+            <w:proofErr w:type="spellEnd"/>
+            <w:r>
+              <w:t xml:space="preserve"> Schachfigur muss eine Methode implementieren, die </w:t>
+            </w:r>
+            <w:proofErr w:type="spellStart"/>
+            <w:r>
+              <w:t>die</w:t>
+            </w:r>
+            <w:proofErr w:type="spellEnd"/>
+            <w:r>
+              <w:t xml:space="preserve"> möglichen Felder zurück gibt.  </w:t>
             </w:r>
           </w:p>
         </w:tc>
@@ -1127,9 +1599,11 @@
             <w:tcW w:w="4603" w:type="dxa"/>
           </w:tcPr>
           <w:p>
+            <w:proofErr w:type="spellStart"/>
             <w:r>
               <w:t>Pawn</w:t>
             </w:r>
+            <w:proofErr w:type="spellEnd"/>
             <w:r>
               <w:t xml:space="preserve"> </w:t>
             </w:r>
@@ -1231,9 +1705,11 @@
                 <w:tab w:val="left" w:pos="927"/>
               </w:tabs>
             </w:pPr>
+            <w:proofErr w:type="spellStart"/>
             <w:r>
               <w:t>Rook</w:t>
             </w:r>
+            <w:proofErr w:type="spellEnd"/>
           </w:p>
         </w:tc>
         <w:tc>
@@ -1353,12 +1829,12 @@
         <w:br w:type="page"/>
       </w:r>
     </w:p>
-    <w:p/>
     <w:p>
       <w:pPr>
         <w:pStyle w:val="berschrift2"/>
       </w:pPr>
       <w:r>
+        <w:lastRenderedPageBreak/>
         <w:t>Zusammenarbeitsdiagramme</w:t>
       </w:r>
     </w:p>
@@ -1376,7 +1852,15 @@
     </w:p>
     <w:p>
       <w:r>
-        <w:t xml:space="preserve">Im folgenden Glossar sollen die Schachfiguren, mit ihren Zugsarten und die relevanten Schachregeln kurz erläutert werden. Für detailierte Informationen zum Schachspiel gibt es einiges an Fachliteratur. </w:t>
+        <w:t xml:space="preserve">Im folgenden Glossar sollen die Schachfiguren, mit ihren Zugsarten und die relevanten Schachregeln kurz erläutert werden. Für </w:t>
+      </w:r>
+      <w:proofErr w:type="spellStart"/>
+      <w:r>
+        <w:t>detailierte</w:t>
+      </w:r>
+      <w:proofErr w:type="spellEnd"/>
+      <w:r>
+        <w:t xml:space="preserve"> Informationen zum Schachspiel gibt es einiges an Fachliteratur. </w:t>
       </w:r>
     </w:p>
     <w:p>
@@ -1416,7 +1900,7 @@
                     </pic:cNvPicPr>
                   </pic:nvPicPr>
                   <pic:blipFill>
-                    <a:blip r:embed="rId10">
+                    <a:blip r:embed="rId13">
                       <a:extLst>
                         <a:ext uri="{28A0092B-C50C-407E-A947-70E740481C1C}">
                           <a14:useLocalDpi xmlns:a14="http://schemas.microsoft.com/office/drawing/2010/main" val="0"/>
@@ -1492,7 +1976,7 @@
                     </pic:cNvPicPr>
                   </pic:nvPicPr>
                   <pic:blipFill>
-                    <a:blip r:embed="rId11">
+                    <a:blip r:embed="rId14">
                       <a:extLst>
                         <a:ext uri="{28A0092B-C50C-407E-A947-70E740481C1C}">
                           <a14:useLocalDpi xmlns:a14="http://schemas.microsoft.com/office/drawing/2010/main" val="0"/>
@@ -1566,7 +2050,15 @@
         </w:numPr>
       </w:pPr>
       <w:r>
-        <w:t xml:space="preserve">Steht der Bauer in der Grundstellung (Weiss A2 – H2; Schwarz A7 – H7) darf ein oder zwei Felder gerade vorwärts gemacht werden. </w:t>
+        <w:t>Steht der Bauer in der Grundstellung (</w:t>
+      </w:r>
+      <w:proofErr w:type="spellStart"/>
+      <w:r>
+        <w:t>Weiss</w:t>
+      </w:r>
+      <w:proofErr w:type="spellEnd"/>
+      <w:r>
+        <w:t xml:space="preserve"> A2 – H2; Schwarz A7 – H7) darf ein oder zwei Felder gerade vorwärts gemacht werden. </w:t>
       </w:r>
     </w:p>
     <w:p>
@@ -1581,8 +2073,16 @@
         <w:rPr>
           <w:b/>
         </w:rPr>
-        <w:t>Schlagen en passant</w:t>
-      </w:r>
+        <w:t xml:space="preserve">Schlagen en </w:t>
+      </w:r>
+      <w:proofErr w:type="spellStart"/>
+      <w:r>
+        <w:rPr>
+          <w:b/>
+        </w:rPr>
+        <w:t>passant</w:t>
+      </w:r>
+      <w:proofErr w:type="spellEnd"/>
       <w:r>
         <w:t xml:space="preserve">: </w:t>
       </w:r>
@@ -1647,7 +2147,7 @@
                     </pic:cNvPicPr>
                   </pic:nvPicPr>
                   <pic:blipFill>
-                    <a:blip r:embed="rId12">
+                    <a:blip r:embed="rId15">
                       <a:extLst>
                         <a:ext uri="{28A0092B-C50C-407E-A947-70E740481C1C}">
                           <a14:useLocalDpi xmlns:a14="http://schemas.microsoft.com/office/drawing/2010/main" val="0"/>
@@ -1738,7 +2238,7 @@
                     </pic:cNvPicPr>
                   </pic:nvPicPr>
                   <pic:blipFill>
-                    <a:blip r:embed="rId13">
+                    <a:blip r:embed="rId16">
                       <a:extLst>
                         <a:ext uri="{28A0092B-C50C-407E-A947-70E740481C1C}">
                           <a14:useLocalDpi xmlns:a14="http://schemas.microsoft.com/office/drawing/2010/main" val="0"/>
@@ -1825,7 +2325,7 @@
                     </pic:cNvPicPr>
                   </pic:nvPicPr>
                   <pic:blipFill>
-                    <a:blip r:embed="rId14">
+                    <a:blip r:embed="rId17">
                       <a:extLst>
                         <a:ext uri="{28A0092B-C50C-407E-A947-70E740481C1C}">
                           <a14:useLocalDpi xmlns:a14="http://schemas.microsoft.com/office/drawing/2010/main" val="0"/>
@@ -1915,7 +2415,7 @@
                     </pic:cNvPicPr>
                   </pic:nvPicPr>
                   <pic:blipFill>
-                    <a:blip r:embed="rId15">
+                    <a:blip r:embed="rId18">
                       <a:extLst>
                         <a:ext uri="{28A0092B-C50C-407E-A947-70E740481C1C}">
                           <a14:useLocalDpi xmlns:a14="http://schemas.microsoft.com/office/drawing/2010/main" val="0"/>
@@ -2006,7 +2506,7 @@
                     </pic:cNvPicPr>
                   </pic:nvPicPr>
                   <pic:blipFill>
-                    <a:blip r:embed="rId16">
+                    <a:blip r:embed="rId19">
                       <a:extLst>
                         <a:ext uri="{28A0092B-C50C-407E-A947-70E740481C1C}">
                           <a14:useLocalDpi xmlns:a14="http://schemas.microsoft.com/office/drawing/2010/main" val="0"/>
@@ -2100,7 +2600,7 @@
                     </pic:cNvPicPr>
                   </pic:nvPicPr>
                   <pic:blipFill>
-                    <a:blip r:embed="rId17">
+                    <a:blip r:embed="rId20">
                       <a:extLst>
                         <a:ext uri="{28A0092B-C50C-407E-A947-70E740481C1C}">
                           <a14:useLocalDpi xmlns:a14="http://schemas.microsoft.com/office/drawing/2010/main" val="0"/>
@@ -2153,7 +2653,7 @@
                     </pic:cNvPicPr>
                   </pic:nvPicPr>
                   <pic:blipFill>
-                    <a:blip r:embed="rId18">
+                    <a:blip r:embed="rId21">
                       <a:extLst>
                         <a:ext uri="{28A0092B-C50C-407E-A947-70E740481C1C}">
                           <a14:useLocalDpi xmlns:a14="http://schemas.microsoft.com/office/drawing/2010/main" val="0"/>
@@ -2221,7 +2721,7 @@
                     </pic:cNvPicPr>
                   </pic:nvPicPr>
                   <pic:blipFill>
-                    <a:blip r:embed="rId19">
+                    <a:blip r:embed="rId22">
                       <a:extLst>
                         <a:ext uri="{28A0092B-C50C-407E-A947-70E740481C1C}">
                           <a14:useLocalDpi xmlns:a14="http://schemas.microsoft.com/office/drawing/2010/main" val="0"/>
@@ -2264,7 +2764,15 @@
     </w:p>
     <w:p>
       <w:r>
-        <w:t xml:space="preserve">Beim Spiel wird jeweils abgewechselt. Der Spieler mit den Figuren der Farbe weiss beginnt. Es besteht immer Zugpflicht. </w:t>
+        <w:t xml:space="preserve">Beim Spiel wird jeweils abgewechselt. Der Spieler mit den Figuren der Farbe </w:t>
+      </w:r>
+      <w:proofErr w:type="spellStart"/>
+      <w:r>
+        <w:t>weiss</w:t>
+      </w:r>
+      <w:proofErr w:type="spellEnd"/>
+      <w:r>
+        <w:t xml:space="preserve"> beginnt. Es besteht immer Zugpflicht. </w:t>
       </w:r>
     </w:p>
     <w:p>
@@ -2396,10 +2904,7 @@
       </w:r>
     </w:p>
     <w:p/>
-    <w:p>
-      <w:bookmarkStart w:id="0" w:name="_GoBack"/>
-      <w:bookmarkEnd w:id="0"/>
-    </w:p>
+    <w:p/>
     <w:p>
       <w:r>
         <w:br w:type="page"/>
@@ -2416,9 +2921,9 @@
     </w:p>
     <w:p/>
     <w:sectPr>
-      <w:headerReference w:type="default" r:id="rId20"/>
-      <w:footerReference w:type="even" r:id="rId21"/>
-      <w:footerReference w:type="default" r:id="rId22"/>
+      <w:headerReference w:type="default" r:id="rId23"/>
+      <w:footerReference w:type="even" r:id="rId24"/>
+      <w:footerReference w:type="default" r:id="rId25"/>
       <w:pgSz w:w="11900" w:h="16840"/>
       <w:pgMar w:top="1417" w:right="1417" w:bottom="1134" w:left="1417" w:header="708" w:footer="708" w:gutter="0"/>
       <w:cols w:space="708"/>
@@ -2515,8 +3020,72 @@
         <w:szCs w:val="16"/>
         <w:lang w:val="en-US"/>
       </w:rPr>
-      <w:t>Benjamin Hohl, Florian Bosshard, Nadri Mamuti, Sebastian Sprenger</w:t>
+      <w:t xml:space="preserve">Benjamin </w:t>
     </w:r>
+    <w:proofErr w:type="spellStart"/>
+    <w:r>
+      <w:rPr>
+        <w:sz w:val="16"/>
+        <w:szCs w:val="16"/>
+        <w:lang w:val="en-US"/>
+      </w:rPr>
+      <w:t>Hohl</w:t>
+    </w:r>
+    <w:proofErr w:type="spellEnd"/>
+    <w:r>
+      <w:rPr>
+        <w:sz w:val="16"/>
+        <w:szCs w:val="16"/>
+        <w:lang w:val="en-US"/>
+      </w:rPr>
+      <w:t xml:space="preserve">, Florian Bosshard, </w:t>
+    </w:r>
+    <w:proofErr w:type="spellStart"/>
+    <w:r>
+      <w:rPr>
+        <w:sz w:val="16"/>
+        <w:szCs w:val="16"/>
+        <w:lang w:val="en-US"/>
+      </w:rPr>
+      <w:t>Nadri</w:t>
+    </w:r>
+    <w:proofErr w:type="spellEnd"/>
+    <w:r>
+      <w:rPr>
+        <w:sz w:val="16"/>
+        <w:szCs w:val="16"/>
+        <w:lang w:val="en-US"/>
+      </w:rPr>
+      <w:t xml:space="preserve"> </w:t>
+    </w:r>
+    <w:proofErr w:type="spellStart"/>
+    <w:r>
+      <w:rPr>
+        <w:sz w:val="16"/>
+        <w:szCs w:val="16"/>
+        <w:lang w:val="en-US"/>
+      </w:rPr>
+      <w:t>Mamuti</w:t>
+    </w:r>
+    <w:proofErr w:type="spellEnd"/>
+    <w:r>
+      <w:rPr>
+        <w:sz w:val="16"/>
+        <w:szCs w:val="16"/>
+        <w:lang w:val="en-US"/>
+      </w:rPr>
+      <w:t xml:space="preserve">, Sebastian </w:t>
+    </w:r>
+    <w:proofErr w:type="spellStart"/>
+    <w:r>
+      <w:rPr>
+        <w:sz w:val="16"/>
+        <w:szCs w:val="16"/>
+        <w:lang w:val="en-US"/>
+      </w:rPr>
+      <w:t>Sprenger</w:t>
+    </w:r>
+    <w:proofErr w:type="spellEnd"/>
     <w:r>
       <w:rPr>
         <w:lang w:val="en-US"/>
@@ -6509,7 +7078,7 @@
 </file>
 
 <file path=customXml/itemProps1.xml><?xml version="1.0" encoding="utf-8"?>
-<ds:datastoreItem xmlns:ds="http://schemas.openxmlformats.org/officeDocument/2006/customXml" ds:itemID="{D4B1D335-A9CE-C048-9D2D-87E4D1C68207}">
+<ds:datastoreItem xmlns:ds="http://schemas.openxmlformats.org/officeDocument/2006/customXml" ds:itemID="{02FB1F26-4F41-A24E-A65F-0AE607BF0215}">
   <ds:schemaRefs>
     <ds:schemaRef ds:uri="http://schemas.openxmlformats.org/officeDocument/2006/bibliography"/>
   </ds:schemaRefs>

</xml_diff>